<commit_message>
logged more changes that need to be made
</commit_message>
<xml_diff>
--- a/roadmap-notes.docx
+++ b/roadmap-notes.docx
@@ -4,11 +4,16 @@
   <w:body>
     <w:p>
       <w:pPr>
-        <w:pStyle w:val="Heading2"/>
-      </w:pPr>
-      <w:r>
-        <w:t>Strip the physical proximity layer out and base everything on network connections</w:t>
-      </w:r>
+        <w:pStyle w:val="Heading1"/>
+      </w:pPr>
+      <w:r>
+        <w:t xml:space="preserve">Strip the physical proximity layer out and base everything on network </w:t>
+      </w:r>
+      <w:proofErr w:type="gramStart"/>
+      <w:r>
+        <w:t>connections</w:t>
+      </w:r>
+      <w:proofErr w:type="gramEnd"/>
     </w:p>
     <w:p>
       <w:r>
@@ -63,8 +68,48 @@
           <w:lang w:eastAsia="en-NZ"/>
           <w14:ligatures w14:val="none"/>
         </w:rPr>
-        <w:t xml:space="preserve"> count_neighbors_same_group ≥ agent.seg</w:t>
-      </w:r>
+        <w:t xml:space="preserve"> </w:t>
+      </w:r>
+      <w:proofErr w:type="spellStart"/>
+      <w:r>
+        <w:rPr>
+          <w:rFonts w:ascii="Consolas" w:eastAsia="Times New Roman" w:hAnsi="Consolas" w:cs="Times New Roman"/>
+          <w:color w:val="D4D4D4"/>
+          <w:kern w:val="0"/>
+          <w:sz w:val="21"/>
+          <w:szCs w:val="21"/>
+          <w:lang w:eastAsia="en-NZ"/>
+          <w14:ligatures w14:val="none"/>
+        </w:rPr>
+        <w:t>count_neighbors_same_group</w:t>
+      </w:r>
+      <w:proofErr w:type="spellEnd"/>
+      <w:r>
+        <w:rPr>
+          <w:rFonts w:ascii="Consolas" w:eastAsia="Times New Roman" w:hAnsi="Consolas" w:cs="Times New Roman"/>
+          <w:color w:val="D4D4D4"/>
+          <w:kern w:val="0"/>
+          <w:sz w:val="21"/>
+          <w:szCs w:val="21"/>
+          <w:lang w:eastAsia="en-NZ"/>
+          <w14:ligatures w14:val="none"/>
+        </w:rPr>
+        <w:t xml:space="preserve"> ≥ </w:t>
+      </w:r>
+      <w:proofErr w:type="spellStart"/>
+      <w:r>
+        <w:rPr>
+          <w:rFonts w:ascii="Consolas" w:eastAsia="Times New Roman" w:hAnsi="Consolas" w:cs="Times New Roman"/>
+          <w:color w:val="D4D4D4"/>
+          <w:kern w:val="0"/>
+          <w:sz w:val="21"/>
+          <w:szCs w:val="21"/>
+          <w:lang w:eastAsia="en-NZ"/>
+          <w14:ligatures w14:val="none"/>
+        </w:rPr>
+        <w:t>agent.seg</w:t>
+      </w:r>
+      <w:proofErr w:type="spellEnd"/>
     </w:p>
     <w:p>
       <w:pPr>
@@ -90,7 +135,35 @@
           <w:lang w:eastAsia="en-NZ"/>
           <w14:ligatures w14:val="none"/>
         </w:rPr>
-        <w:t xml:space="preserve">        agent.mood = </w:t>
+        <w:t xml:space="preserve">        </w:t>
+      </w:r>
+      <w:proofErr w:type="spellStart"/>
+      <w:proofErr w:type="gramStart"/>
+      <w:r>
+        <w:rPr>
+          <w:rFonts w:ascii="Consolas" w:eastAsia="Times New Roman" w:hAnsi="Consolas" w:cs="Times New Roman"/>
+          <w:color w:val="D4D4D4"/>
+          <w:kern w:val="0"/>
+          <w:sz w:val="21"/>
+          <w:szCs w:val="21"/>
+          <w:lang w:eastAsia="en-NZ"/>
+          <w14:ligatures w14:val="none"/>
+        </w:rPr>
+        <w:t>agent.mood</w:t>
+      </w:r>
+      <w:proofErr w:type="spellEnd"/>
+      <w:proofErr w:type="gramEnd"/>
+      <w:r>
+        <w:rPr>
+          <w:rFonts w:ascii="Consolas" w:eastAsia="Times New Roman" w:hAnsi="Consolas" w:cs="Times New Roman"/>
+          <w:color w:val="D4D4D4"/>
+          <w:kern w:val="0"/>
+          <w:sz w:val="21"/>
+          <w:szCs w:val="21"/>
+          <w:lang w:eastAsia="en-NZ"/>
+          <w14:ligatures w14:val="none"/>
+        </w:rPr>
+        <w:t xml:space="preserve"> = </w:t>
       </w:r>
       <w:r>
         <w:rPr>
@@ -168,7 +241,35 @@
           <w:lang w:eastAsia="en-NZ"/>
           <w14:ligatures w14:val="none"/>
         </w:rPr>
-        <w:t xml:space="preserve">        agent.mood = </w:t>
+        <w:t xml:space="preserve">        </w:t>
+      </w:r>
+      <w:proofErr w:type="spellStart"/>
+      <w:proofErr w:type="gramStart"/>
+      <w:r>
+        <w:rPr>
+          <w:rFonts w:ascii="Consolas" w:eastAsia="Times New Roman" w:hAnsi="Consolas" w:cs="Times New Roman"/>
+          <w:color w:val="D4D4D4"/>
+          <w:kern w:val="0"/>
+          <w:sz w:val="21"/>
+          <w:szCs w:val="21"/>
+          <w:lang w:eastAsia="en-NZ"/>
+          <w14:ligatures w14:val="none"/>
+        </w:rPr>
+        <w:t>agent.mood</w:t>
+      </w:r>
+      <w:proofErr w:type="spellEnd"/>
+      <w:proofErr w:type="gramEnd"/>
+      <w:r>
+        <w:rPr>
+          <w:rFonts w:ascii="Consolas" w:eastAsia="Times New Roman" w:hAnsi="Consolas" w:cs="Times New Roman"/>
+          <w:color w:val="D4D4D4"/>
+          <w:kern w:val="0"/>
+          <w:sz w:val="21"/>
+          <w:szCs w:val="21"/>
+          <w:lang w:eastAsia="en-NZ"/>
+          <w14:ligatures w14:val="none"/>
+        </w:rPr>
+        <w:t xml:space="preserve"> = </w:t>
       </w:r>
       <w:r>
         <w:rPr>
@@ -209,6 +310,7 @@
         </w:rPr>
         <w:t xml:space="preserve">        </w:t>
       </w:r>
+      <w:proofErr w:type="spellStart"/>
       <w:r>
         <w:rPr>
           <w:rFonts w:ascii="Consolas" w:eastAsia="Times New Roman" w:hAnsi="Consolas" w:cs="Times New Roman"/>
@@ -219,19 +321,58 @@
           <w:lang w:eastAsia="en-NZ"/>
           <w14:ligatures w14:val="none"/>
         </w:rPr>
-        <w:t>move_agent_single!</w:t>
-      </w:r>
-      <w:r>
-        <w:rPr>
-          <w:rFonts w:ascii="Consolas" w:eastAsia="Times New Roman" w:hAnsi="Consolas" w:cs="Times New Roman"/>
-          <w:color w:val="D4D4D4"/>
-          <w:kern w:val="0"/>
-          <w:sz w:val="21"/>
-          <w:szCs w:val="21"/>
-          <w:lang w:eastAsia="en-NZ"/>
-          <w14:ligatures w14:val="none"/>
-        </w:rPr>
-        <w:t>(agent, model)</w:t>
+        <w:t>move_agent_</w:t>
+      </w:r>
+      <w:proofErr w:type="gramStart"/>
+      <w:r>
+        <w:rPr>
+          <w:rFonts w:ascii="Consolas" w:eastAsia="Times New Roman" w:hAnsi="Consolas" w:cs="Times New Roman"/>
+          <w:color w:val="DCDCAA"/>
+          <w:kern w:val="0"/>
+          <w:sz w:val="21"/>
+          <w:szCs w:val="21"/>
+          <w:lang w:eastAsia="en-NZ"/>
+          <w14:ligatures w14:val="none"/>
+        </w:rPr>
+        <w:t>single</w:t>
+      </w:r>
+      <w:proofErr w:type="spellEnd"/>
+      <w:r>
+        <w:rPr>
+          <w:rFonts w:ascii="Consolas" w:eastAsia="Times New Roman" w:hAnsi="Consolas" w:cs="Times New Roman"/>
+          <w:color w:val="DCDCAA"/>
+          <w:kern w:val="0"/>
+          <w:sz w:val="21"/>
+          <w:szCs w:val="21"/>
+          <w:lang w:eastAsia="en-NZ"/>
+          <w14:ligatures w14:val="none"/>
+        </w:rPr>
+        <w:t>!</w:t>
+      </w:r>
+      <w:r>
+        <w:rPr>
+          <w:rFonts w:ascii="Consolas" w:eastAsia="Times New Roman" w:hAnsi="Consolas" w:cs="Times New Roman"/>
+          <w:color w:val="D4D4D4"/>
+          <w:kern w:val="0"/>
+          <w:sz w:val="21"/>
+          <w:szCs w:val="21"/>
+          <w:lang w:eastAsia="en-NZ"/>
+          <w14:ligatures w14:val="none"/>
+        </w:rPr>
+        <w:t>(</w:t>
+      </w:r>
+      <w:proofErr w:type="gramEnd"/>
+      <w:r>
+        <w:rPr>
+          <w:rFonts w:ascii="Consolas" w:eastAsia="Times New Roman" w:hAnsi="Consolas" w:cs="Times New Roman"/>
+          <w:color w:val="D4D4D4"/>
+          <w:kern w:val="0"/>
+          <w:sz w:val="21"/>
+          <w:szCs w:val="21"/>
+          <w:lang w:eastAsia="en-NZ"/>
+          <w14:ligatures w14:val="none"/>
+        </w:rPr>
+        <w:t>agent, model)</w:t>
       </w:r>
     </w:p>
     <w:p>
@@ -341,8 +482,29 @@
     </w:p>
     <w:p/>
     <w:p>
-      <w:r>
-        <w:t>move_agent_single! Still relies on the presence of a physical space; needs to change to making new links with friends of friends (and then breaking old links with friends? Will also need to be done in agent_step rather than in model_step otherwise risks breaking connections which have just been made)</w:t>
+      <w:proofErr w:type="spellStart"/>
+      <w:r>
+        <w:t>move_agent_single</w:t>
+      </w:r>
+      <w:proofErr w:type="spellEnd"/>
+      <w:r>
+        <w:t xml:space="preserve">! Still relies on the presence of a physical space; needs to change to making new links with friends of friends (and then breaking old links with friends? Will also need to be done in </w:t>
+      </w:r>
+      <w:proofErr w:type="spellStart"/>
+      <w:r>
+        <w:t>agent_step</w:t>
+      </w:r>
+      <w:proofErr w:type="spellEnd"/>
+      <w:r>
+        <w:t xml:space="preserve"> rather than in </w:t>
+      </w:r>
+      <w:proofErr w:type="spellStart"/>
+      <w:r>
+        <w:t>model_step</w:t>
+      </w:r>
+      <w:proofErr w:type="spellEnd"/>
+      <w:r>
+        <w:t xml:space="preserve"> otherwise risks breaking connections which have just been made)</w:t>
       </w:r>
     </w:p>
     <w:p>
@@ -354,7 +516,483 @@
         </w:numPr>
       </w:pPr>
       <w:r>
-        <w:t>Possible agent_seg needs to be changed to a percentage proportion, because a small raw number will probably be washed out by a large number of graph connections</w:t>
+        <w:t xml:space="preserve">Run with </w:t>
+      </w:r>
+      <w:proofErr w:type="gramStart"/>
+      <w:r>
+        <w:t>step!(</w:t>
+      </w:r>
+      <w:proofErr w:type="gramEnd"/>
+      <w:r>
+        <w:t>model,agent_step!,</w:t>
+      </w:r>
+      <w:proofErr w:type="spellStart"/>
+      <w:r>
+        <w:t>model_step</w:t>
+      </w:r>
+      <w:proofErr w:type="spellEnd"/>
+      <w:r>
+        <w:t>!)</w:t>
+      </w:r>
+    </w:p>
+    <w:p>
+      <w:pPr>
+        <w:pStyle w:val="Heading2"/>
+      </w:pPr>
+      <w:r>
+        <w:t xml:space="preserve">Graph creation in model initialisation needs to be random; currently based on physical </w:t>
+      </w:r>
+      <w:proofErr w:type="gramStart"/>
+      <w:r>
+        <w:t>proximity</w:t>
+      </w:r>
+      <w:proofErr w:type="gramEnd"/>
+    </w:p>
+    <w:p/>
+    <w:p>
+      <w:pPr>
+        <w:shd w:val="clear" w:color="auto" w:fill="1E1E1E"/>
+        <w:spacing w:after="0" w:line="285" w:lineRule="atLeast"/>
+        <w:rPr>
+          <w:rFonts w:ascii="Consolas" w:eastAsia="Times New Roman" w:hAnsi="Consolas" w:cs="Times New Roman"/>
+          <w:color w:val="D4D4D4"/>
+          <w:kern w:val="0"/>
+          <w:sz w:val="21"/>
+          <w:szCs w:val="21"/>
+          <w:lang w:eastAsia="en-NZ"/>
+          <w14:ligatures w14:val="none"/>
+        </w:rPr>
+      </w:pPr>
+      <w:r>
+        <w:rPr>
+          <w:rFonts w:ascii="Consolas" w:eastAsia="Times New Roman" w:hAnsi="Consolas" w:cs="Times New Roman"/>
+          <w:color w:val="6A9955"/>
+          <w:kern w:val="0"/>
+          <w:sz w:val="21"/>
+          <w:szCs w:val="21"/>
+          <w:lang w:eastAsia="en-NZ"/>
+          <w14:ligatures w14:val="none"/>
+        </w:rPr>
+        <w:t xml:space="preserve"># </w:t>
+      </w:r>
+      <w:proofErr w:type="spellStart"/>
+      <w:r>
+        <w:rPr>
+          <w:rFonts w:ascii="Consolas" w:eastAsia="Times New Roman" w:hAnsi="Consolas" w:cs="Times New Roman"/>
+          <w:color w:val="6A9955"/>
+          <w:kern w:val="0"/>
+          <w:sz w:val="21"/>
+          <w:szCs w:val="21"/>
+          <w:lang w:eastAsia="en-NZ"/>
+          <w14:ligatures w14:val="none"/>
+        </w:rPr>
+        <w:t>intialise</w:t>
+      </w:r>
+      <w:proofErr w:type="spellEnd"/>
+      <w:r>
+        <w:rPr>
+          <w:rFonts w:ascii="Consolas" w:eastAsia="Times New Roman" w:hAnsi="Consolas" w:cs="Times New Roman"/>
+          <w:color w:val="6A9955"/>
+          <w:kern w:val="0"/>
+          <w:sz w:val="21"/>
+          <w:szCs w:val="21"/>
+          <w:lang w:eastAsia="en-NZ"/>
+          <w14:ligatures w14:val="none"/>
+        </w:rPr>
+        <w:t xml:space="preserve"> the graph adding an edge to spatial </w:t>
+      </w:r>
+      <w:proofErr w:type="spellStart"/>
+      <w:r>
+        <w:rPr>
+          <w:rFonts w:ascii="Consolas" w:eastAsia="Times New Roman" w:hAnsi="Consolas" w:cs="Times New Roman"/>
+          <w:color w:val="6A9955"/>
+          <w:kern w:val="0"/>
+          <w:sz w:val="21"/>
+          <w:szCs w:val="21"/>
+          <w:lang w:eastAsia="en-NZ"/>
+          <w14:ligatures w14:val="none"/>
+        </w:rPr>
+        <w:t>neighbors</w:t>
+      </w:r>
+      <w:proofErr w:type="spellEnd"/>
+    </w:p>
+    <w:p>
+      <w:pPr>
+        <w:shd w:val="clear" w:color="auto" w:fill="1E1E1E"/>
+        <w:spacing w:after="0" w:line="285" w:lineRule="atLeast"/>
+        <w:rPr>
+          <w:rFonts w:ascii="Consolas" w:eastAsia="Times New Roman" w:hAnsi="Consolas" w:cs="Times New Roman"/>
+          <w:color w:val="D4D4D4"/>
+          <w:kern w:val="0"/>
+          <w:sz w:val="21"/>
+          <w:szCs w:val="21"/>
+          <w:lang w:eastAsia="en-NZ"/>
+          <w14:ligatures w14:val="none"/>
+        </w:rPr>
+      </w:pPr>
+      <w:r>
+        <w:rPr>
+          <w:rFonts w:ascii="Consolas" w:eastAsia="Times New Roman" w:hAnsi="Consolas" w:cs="Times New Roman"/>
+          <w:color w:val="D4D4D4"/>
+          <w:kern w:val="0"/>
+          <w:sz w:val="21"/>
+          <w:szCs w:val="21"/>
+          <w:lang w:eastAsia="en-NZ"/>
+          <w14:ligatures w14:val="none"/>
+        </w:rPr>
+        <w:t xml:space="preserve">    </w:t>
+      </w:r>
+      <w:r>
+        <w:rPr>
+          <w:rFonts w:ascii="Consolas" w:eastAsia="Times New Roman" w:hAnsi="Consolas" w:cs="Times New Roman"/>
+          <w:color w:val="C586C0"/>
+          <w:kern w:val="0"/>
+          <w:sz w:val="21"/>
+          <w:szCs w:val="21"/>
+          <w:lang w:eastAsia="en-NZ"/>
+          <w14:ligatures w14:val="none"/>
+        </w:rPr>
+        <w:t>for</w:t>
+      </w:r>
+      <w:r>
+        <w:rPr>
+          <w:rFonts w:ascii="Consolas" w:eastAsia="Times New Roman" w:hAnsi="Consolas" w:cs="Times New Roman"/>
+          <w:color w:val="D4D4D4"/>
+          <w:kern w:val="0"/>
+          <w:sz w:val="21"/>
+          <w:szCs w:val="21"/>
+          <w:lang w:eastAsia="en-NZ"/>
+          <w14:ligatures w14:val="none"/>
+        </w:rPr>
+        <w:t xml:space="preserve"> agent in </w:t>
+      </w:r>
+      <w:proofErr w:type="spellStart"/>
+      <w:proofErr w:type="gramStart"/>
+      <w:r>
+        <w:rPr>
+          <w:rFonts w:ascii="Consolas" w:eastAsia="Times New Roman" w:hAnsi="Consolas" w:cs="Times New Roman"/>
+          <w:color w:val="D4D4D4"/>
+          <w:kern w:val="0"/>
+          <w:sz w:val="21"/>
+          <w:szCs w:val="21"/>
+          <w:lang w:eastAsia="en-NZ"/>
+          <w14:ligatures w14:val="none"/>
+        </w:rPr>
+        <w:t>model.agents</w:t>
+      </w:r>
+      <w:proofErr w:type="spellEnd"/>
+      <w:proofErr w:type="gramEnd"/>
+    </w:p>
+    <w:p>
+      <w:pPr>
+        <w:shd w:val="clear" w:color="auto" w:fill="1E1E1E"/>
+        <w:spacing w:after="0" w:line="285" w:lineRule="atLeast"/>
+        <w:rPr>
+          <w:rFonts w:ascii="Consolas" w:eastAsia="Times New Roman" w:hAnsi="Consolas" w:cs="Times New Roman"/>
+          <w:color w:val="D4D4D4"/>
+          <w:kern w:val="0"/>
+          <w:sz w:val="21"/>
+          <w:szCs w:val="21"/>
+          <w:lang w:eastAsia="en-NZ"/>
+          <w14:ligatures w14:val="none"/>
+        </w:rPr>
+      </w:pPr>
+      <w:r>
+        <w:rPr>
+          <w:rFonts w:ascii="Consolas" w:eastAsia="Times New Roman" w:hAnsi="Consolas" w:cs="Times New Roman"/>
+          <w:color w:val="D4D4D4"/>
+          <w:kern w:val="0"/>
+          <w:sz w:val="21"/>
+          <w:szCs w:val="21"/>
+          <w:lang w:eastAsia="en-NZ"/>
+          <w14:ligatures w14:val="none"/>
+        </w:rPr>
+        <w:t xml:space="preserve">        </w:t>
+      </w:r>
+      <w:r>
+        <w:rPr>
+          <w:rFonts w:ascii="Consolas" w:eastAsia="Times New Roman" w:hAnsi="Consolas" w:cs="Times New Roman"/>
+          <w:color w:val="C586C0"/>
+          <w:kern w:val="0"/>
+          <w:sz w:val="21"/>
+          <w:szCs w:val="21"/>
+          <w:lang w:eastAsia="en-NZ"/>
+          <w14:ligatures w14:val="none"/>
+        </w:rPr>
+        <w:t>for</w:t>
+      </w:r>
+      <w:r>
+        <w:rPr>
+          <w:rFonts w:ascii="Consolas" w:eastAsia="Times New Roman" w:hAnsi="Consolas" w:cs="Times New Roman"/>
+          <w:color w:val="D4D4D4"/>
+          <w:kern w:val="0"/>
+          <w:sz w:val="21"/>
+          <w:szCs w:val="21"/>
+          <w:lang w:eastAsia="en-NZ"/>
+          <w14:ligatures w14:val="none"/>
+        </w:rPr>
+        <w:t xml:space="preserve"> </w:t>
+      </w:r>
+      <w:proofErr w:type="spellStart"/>
+      <w:r>
+        <w:rPr>
+          <w:rFonts w:ascii="Consolas" w:eastAsia="Times New Roman" w:hAnsi="Consolas" w:cs="Times New Roman"/>
+          <w:color w:val="D4D4D4"/>
+          <w:kern w:val="0"/>
+          <w:sz w:val="21"/>
+          <w:szCs w:val="21"/>
+          <w:lang w:eastAsia="en-NZ"/>
+          <w14:ligatures w14:val="none"/>
+        </w:rPr>
+        <w:t>neighbor</w:t>
+      </w:r>
+      <w:proofErr w:type="spellEnd"/>
+      <w:r>
+        <w:rPr>
+          <w:rFonts w:ascii="Consolas" w:eastAsia="Times New Roman" w:hAnsi="Consolas" w:cs="Times New Roman"/>
+          <w:color w:val="D4D4D4"/>
+          <w:kern w:val="0"/>
+          <w:sz w:val="21"/>
+          <w:szCs w:val="21"/>
+          <w:lang w:eastAsia="en-NZ"/>
+          <w14:ligatures w14:val="none"/>
+        </w:rPr>
+        <w:t xml:space="preserve"> in </w:t>
+      </w:r>
+      <w:proofErr w:type="spellStart"/>
+      <w:r>
+        <w:rPr>
+          <w:rFonts w:ascii="Consolas" w:eastAsia="Times New Roman" w:hAnsi="Consolas" w:cs="Times New Roman"/>
+          <w:color w:val="DCDCAA"/>
+          <w:kern w:val="0"/>
+          <w:sz w:val="21"/>
+          <w:szCs w:val="21"/>
+          <w:lang w:eastAsia="en-NZ"/>
+          <w14:ligatures w14:val="none"/>
+        </w:rPr>
+        <w:t>nearby_</w:t>
+      </w:r>
+      <w:proofErr w:type="gramStart"/>
+      <w:r>
+        <w:rPr>
+          <w:rFonts w:ascii="Consolas" w:eastAsia="Times New Roman" w:hAnsi="Consolas" w:cs="Times New Roman"/>
+          <w:color w:val="DCDCAA"/>
+          <w:kern w:val="0"/>
+          <w:sz w:val="21"/>
+          <w:szCs w:val="21"/>
+          <w:lang w:eastAsia="en-NZ"/>
+          <w14:ligatures w14:val="none"/>
+        </w:rPr>
+        <w:t>agents</w:t>
+      </w:r>
+      <w:proofErr w:type="spellEnd"/>
+      <w:r>
+        <w:rPr>
+          <w:rFonts w:ascii="Consolas" w:eastAsia="Times New Roman" w:hAnsi="Consolas" w:cs="Times New Roman"/>
+          <w:color w:val="D4D4D4"/>
+          <w:kern w:val="0"/>
+          <w:sz w:val="21"/>
+          <w:szCs w:val="21"/>
+          <w:lang w:eastAsia="en-NZ"/>
+          <w14:ligatures w14:val="none"/>
+        </w:rPr>
+        <w:t>(</w:t>
+      </w:r>
+      <w:proofErr w:type="gramEnd"/>
+      <w:r>
+        <w:rPr>
+          <w:rFonts w:ascii="Consolas" w:eastAsia="Times New Roman" w:hAnsi="Consolas" w:cs="Times New Roman"/>
+          <w:color w:val="D4D4D4"/>
+          <w:kern w:val="0"/>
+          <w:sz w:val="21"/>
+          <w:szCs w:val="21"/>
+          <w:lang w:eastAsia="en-NZ"/>
+          <w14:ligatures w14:val="none"/>
+        </w:rPr>
+        <w:t>agent, model)</w:t>
+      </w:r>
+    </w:p>
+    <w:p>
+      <w:pPr>
+        <w:shd w:val="clear" w:color="auto" w:fill="1E1E1E"/>
+        <w:spacing w:after="0" w:line="285" w:lineRule="atLeast"/>
+        <w:rPr>
+          <w:rFonts w:ascii="Consolas" w:eastAsia="Times New Roman" w:hAnsi="Consolas" w:cs="Times New Roman"/>
+          <w:color w:val="D4D4D4"/>
+          <w:kern w:val="0"/>
+          <w:sz w:val="21"/>
+          <w:szCs w:val="21"/>
+          <w:lang w:eastAsia="en-NZ"/>
+          <w14:ligatures w14:val="none"/>
+        </w:rPr>
+      </w:pPr>
+      <w:r>
+        <w:rPr>
+          <w:rFonts w:ascii="Consolas" w:eastAsia="Times New Roman" w:hAnsi="Consolas" w:cs="Times New Roman"/>
+          <w:color w:val="D4D4D4"/>
+          <w:kern w:val="0"/>
+          <w:sz w:val="21"/>
+          <w:szCs w:val="21"/>
+          <w:lang w:eastAsia="en-NZ"/>
+          <w14:ligatures w14:val="none"/>
+        </w:rPr>
+        <w:t xml:space="preserve">                </w:t>
+      </w:r>
+      <w:proofErr w:type="spellStart"/>
+      <w:r>
+        <w:rPr>
+          <w:rFonts w:ascii="Consolas" w:eastAsia="Times New Roman" w:hAnsi="Consolas" w:cs="Times New Roman"/>
+          <w:color w:val="DCDCAA"/>
+          <w:kern w:val="0"/>
+          <w:sz w:val="21"/>
+          <w:szCs w:val="21"/>
+          <w:lang w:eastAsia="en-NZ"/>
+          <w14:ligatures w14:val="none"/>
+        </w:rPr>
+        <w:t>add_</w:t>
+      </w:r>
+      <w:proofErr w:type="gramStart"/>
+      <w:r>
+        <w:rPr>
+          <w:rFonts w:ascii="Consolas" w:eastAsia="Times New Roman" w:hAnsi="Consolas" w:cs="Times New Roman"/>
+          <w:color w:val="DCDCAA"/>
+          <w:kern w:val="0"/>
+          <w:sz w:val="21"/>
+          <w:szCs w:val="21"/>
+          <w:lang w:eastAsia="en-NZ"/>
+          <w14:ligatures w14:val="none"/>
+        </w:rPr>
+        <w:t>edge</w:t>
+      </w:r>
+      <w:proofErr w:type="spellEnd"/>
+      <w:r>
+        <w:rPr>
+          <w:rFonts w:ascii="Consolas" w:eastAsia="Times New Roman" w:hAnsi="Consolas" w:cs="Times New Roman"/>
+          <w:color w:val="DCDCAA"/>
+          <w:kern w:val="0"/>
+          <w:sz w:val="21"/>
+          <w:szCs w:val="21"/>
+          <w:lang w:eastAsia="en-NZ"/>
+          <w14:ligatures w14:val="none"/>
+        </w:rPr>
+        <w:t>!</w:t>
+      </w:r>
+      <w:r>
+        <w:rPr>
+          <w:rFonts w:ascii="Consolas" w:eastAsia="Times New Roman" w:hAnsi="Consolas" w:cs="Times New Roman"/>
+          <w:color w:val="D4D4D4"/>
+          <w:kern w:val="0"/>
+          <w:sz w:val="21"/>
+          <w:szCs w:val="21"/>
+          <w:lang w:eastAsia="en-NZ"/>
+          <w14:ligatures w14:val="none"/>
+        </w:rPr>
+        <w:t>(</w:t>
+      </w:r>
+      <w:proofErr w:type="spellStart"/>
+      <w:proofErr w:type="gramEnd"/>
+      <w:r>
+        <w:rPr>
+          <w:rFonts w:ascii="Consolas" w:eastAsia="Times New Roman" w:hAnsi="Consolas" w:cs="Times New Roman"/>
+          <w:color w:val="D4D4D4"/>
+          <w:kern w:val="0"/>
+          <w:sz w:val="21"/>
+          <w:szCs w:val="21"/>
+          <w:lang w:eastAsia="en-NZ"/>
+          <w14:ligatures w14:val="none"/>
+        </w:rPr>
+        <w:t>model.social</w:t>
+      </w:r>
+      <w:proofErr w:type="spellEnd"/>
+      <w:r>
+        <w:rPr>
+          <w:rFonts w:ascii="Consolas" w:eastAsia="Times New Roman" w:hAnsi="Consolas" w:cs="Times New Roman"/>
+          <w:color w:val="D4D4D4"/>
+          <w:kern w:val="0"/>
+          <w:sz w:val="21"/>
+          <w:szCs w:val="21"/>
+          <w:lang w:eastAsia="en-NZ"/>
+          <w14:ligatures w14:val="none"/>
+        </w:rPr>
+        <w:t>, agent.id, neighbor.id)</w:t>
+      </w:r>
+    </w:p>
+    <w:p>
+      <w:pPr>
+        <w:shd w:val="clear" w:color="auto" w:fill="1E1E1E"/>
+        <w:spacing w:after="0" w:line="285" w:lineRule="atLeast"/>
+        <w:rPr>
+          <w:rFonts w:ascii="Consolas" w:eastAsia="Times New Roman" w:hAnsi="Consolas" w:cs="Times New Roman"/>
+          <w:color w:val="D4D4D4"/>
+          <w:kern w:val="0"/>
+          <w:sz w:val="21"/>
+          <w:szCs w:val="21"/>
+          <w:lang w:eastAsia="en-NZ"/>
+          <w14:ligatures w14:val="none"/>
+        </w:rPr>
+      </w:pPr>
+      <w:r>
+        <w:rPr>
+          <w:rFonts w:ascii="Consolas" w:eastAsia="Times New Roman" w:hAnsi="Consolas" w:cs="Times New Roman"/>
+          <w:color w:val="D4D4D4"/>
+          <w:kern w:val="0"/>
+          <w:sz w:val="21"/>
+          <w:szCs w:val="21"/>
+          <w:lang w:eastAsia="en-NZ"/>
+          <w14:ligatures w14:val="none"/>
+        </w:rPr>
+        <w:t xml:space="preserve">        </w:t>
+      </w:r>
+      <w:r>
+        <w:rPr>
+          <w:rFonts w:ascii="Consolas" w:eastAsia="Times New Roman" w:hAnsi="Consolas" w:cs="Times New Roman"/>
+          <w:color w:val="C586C0"/>
+          <w:kern w:val="0"/>
+          <w:sz w:val="21"/>
+          <w:szCs w:val="21"/>
+          <w:lang w:eastAsia="en-NZ"/>
+          <w14:ligatures w14:val="none"/>
+        </w:rPr>
+        <w:t>end</w:t>
+      </w:r>
+    </w:p>
+    <w:p>
+      <w:pPr>
+        <w:shd w:val="clear" w:color="auto" w:fill="1E1E1E"/>
+        <w:spacing w:after="0" w:line="285" w:lineRule="atLeast"/>
+        <w:rPr>
+          <w:rFonts w:ascii="Consolas" w:eastAsia="Times New Roman" w:hAnsi="Consolas" w:cs="Times New Roman"/>
+          <w:color w:val="D4D4D4"/>
+          <w:kern w:val="0"/>
+          <w:sz w:val="21"/>
+          <w:szCs w:val="21"/>
+          <w:lang w:eastAsia="en-NZ"/>
+          <w14:ligatures w14:val="none"/>
+        </w:rPr>
+      </w:pPr>
+      <w:r>
+        <w:rPr>
+          <w:rFonts w:ascii="Consolas" w:eastAsia="Times New Roman" w:hAnsi="Consolas" w:cs="Times New Roman"/>
+          <w:color w:val="D4D4D4"/>
+          <w:kern w:val="0"/>
+          <w:sz w:val="21"/>
+          <w:szCs w:val="21"/>
+          <w:lang w:eastAsia="en-NZ"/>
+          <w14:ligatures w14:val="none"/>
+        </w:rPr>
+        <w:t xml:space="preserve">    </w:t>
+      </w:r>
+      <w:r>
+        <w:rPr>
+          <w:rFonts w:ascii="Consolas" w:eastAsia="Times New Roman" w:hAnsi="Consolas" w:cs="Times New Roman"/>
+          <w:color w:val="C586C0"/>
+          <w:kern w:val="0"/>
+          <w:sz w:val="21"/>
+          <w:szCs w:val="21"/>
+          <w:lang w:eastAsia="en-NZ"/>
+          <w14:ligatures w14:val="none"/>
+        </w:rPr>
+        <w:t>end</w:t>
       </w:r>
     </w:p>
     <w:p>
@@ -366,19 +1004,1275 @@
         </w:numPr>
       </w:pPr>
       <w:r>
-        <w:t xml:space="preserve">Run with </w:t>
-      </w:r>
-      <w:r>
-        <w:t>step!(model,agent_step!,model_step!)</w:t>
-      </w:r>
+        <w:t xml:space="preserve">Needs random selection of some number of other nodes + creation of edges between </w:t>
+      </w:r>
+      <w:proofErr w:type="gramStart"/>
+      <w:r>
+        <w:t>them</w:t>
+      </w:r>
+      <w:proofErr w:type="gramEnd"/>
     </w:p>
     <w:p>
       <w:pPr>
         <w:pStyle w:val="Heading2"/>
       </w:pPr>
-      <w:r>
-        <w:t>Build in a mechanism for pruning graph edges</w:t>
-      </w:r>
+      <w:proofErr w:type="spellStart"/>
+      <w:r>
+        <w:t>Agent_step</w:t>
+      </w:r>
+      <w:proofErr w:type="spellEnd"/>
+      <w:r>
+        <w:t>! Needs to go replace (</w:t>
+      </w:r>
+      <w:proofErr w:type="spellStart"/>
+      <w:proofErr w:type="gramStart"/>
+      <w:r>
+        <w:t>model.social</w:t>
+      </w:r>
+      <w:proofErr w:type="spellEnd"/>
+      <w:proofErr w:type="gramEnd"/>
+      <w:r>
+        <w:t>, 1) with (</w:t>
+      </w:r>
+      <w:proofErr w:type="spellStart"/>
+      <w:r>
+        <w:t>model.social</w:t>
+      </w:r>
+      <w:proofErr w:type="spellEnd"/>
+      <w:r>
+        <w:t xml:space="preserve">, </w:t>
+      </w:r>
+      <w:proofErr w:type="spellStart"/>
+      <w:r>
+        <w:t>i</w:t>
+      </w:r>
+      <w:proofErr w:type="spellEnd"/>
+      <w:r>
+        <w:t xml:space="preserve">) in a way that doesn’t break </w:t>
+      </w:r>
+    </w:p>
+    <w:p>
+      <w:pPr>
+        <w:shd w:val="clear" w:color="auto" w:fill="1E1E1E"/>
+        <w:spacing w:after="0" w:line="285" w:lineRule="atLeast"/>
+        <w:rPr>
+          <w:rFonts w:ascii="Consolas" w:eastAsia="Times New Roman" w:hAnsi="Consolas" w:cs="Times New Roman"/>
+          <w:color w:val="D4D4D4"/>
+          <w:kern w:val="0"/>
+          <w:sz w:val="21"/>
+          <w:szCs w:val="21"/>
+          <w:lang w:eastAsia="en-NZ"/>
+          <w14:ligatures w14:val="none"/>
+        </w:rPr>
+      </w:pPr>
+      <w:r>
+        <w:rPr>
+          <w:rFonts w:ascii="Consolas" w:eastAsia="Times New Roman" w:hAnsi="Consolas" w:cs="Times New Roman"/>
+          <w:color w:val="D4D4D4"/>
+          <w:kern w:val="0"/>
+          <w:sz w:val="21"/>
+          <w:szCs w:val="21"/>
+          <w:lang w:eastAsia="en-NZ"/>
+          <w14:ligatures w14:val="none"/>
+        </w:rPr>
+        <w:t xml:space="preserve">    neigh = </w:t>
+      </w:r>
+      <w:proofErr w:type="spellStart"/>
+      <w:r>
+        <w:rPr>
+          <w:rFonts w:ascii="Consolas" w:eastAsia="Times New Roman" w:hAnsi="Consolas" w:cs="Times New Roman"/>
+          <w:color w:val="D4D4D4"/>
+          <w:kern w:val="0"/>
+          <w:sz w:val="21"/>
+          <w:szCs w:val="21"/>
+          <w:lang w:eastAsia="en-NZ"/>
+          <w14:ligatures w14:val="none"/>
+        </w:rPr>
+        <w:t>Graphs.</w:t>
+      </w:r>
+      <w:r>
+        <w:rPr>
+          <w:rFonts w:ascii="Consolas" w:eastAsia="Times New Roman" w:hAnsi="Consolas" w:cs="Times New Roman"/>
+          <w:color w:val="DCDCAA"/>
+          <w:kern w:val="0"/>
+          <w:sz w:val="21"/>
+          <w:szCs w:val="21"/>
+          <w:lang w:eastAsia="en-NZ"/>
+          <w14:ligatures w14:val="none"/>
+        </w:rPr>
+        <w:t>neighbors</w:t>
+      </w:r>
+      <w:proofErr w:type="spellEnd"/>
+      <w:r>
+        <w:rPr>
+          <w:rFonts w:ascii="Consolas" w:eastAsia="Times New Roman" w:hAnsi="Consolas" w:cs="Times New Roman"/>
+          <w:color w:val="D4D4D4"/>
+          <w:kern w:val="0"/>
+          <w:sz w:val="21"/>
+          <w:szCs w:val="21"/>
+          <w:lang w:eastAsia="en-NZ"/>
+          <w14:ligatures w14:val="none"/>
+        </w:rPr>
+        <w:t>(</w:t>
+      </w:r>
+      <w:proofErr w:type="spellStart"/>
+      <w:proofErr w:type="gramStart"/>
+      <w:r>
+        <w:rPr>
+          <w:rFonts w:ascii="Consolas" w:eastAsia="Times New Roman" w:hAnsi="Consolas" w:cs="Times New Roman"/>
+          <w:color w:val="D4D4D4"/>
+          <w:kern w:val="0"/>
+          <w:sz w:val="21"/>
+          <w:szCs w:val="21"/>
+          <w:lang w:eastAsia="en-NZ"/>
+          <w14:ligatures w14:val="none"/>
+        </w:rPr>
+        <w:t>model.social</w:t>
+      </w:r>
+      <w:proofErr w:type="spellEnd"/>
+      <w:proofErr w:type="gramEnd"/>
+      <w:r>
+        <w:rPr>
+          <w:rFonts w:ascii="Consolas" w:eastAsia="Times New Roman" w:hAnsi="Consolas" w:cs="Times New Roman"/>
+          <w:color w:val="D4D4D4"/>
+          <w:kern w:val="0"/>
+          <w:sz w:val="21"/>
+          <w:szCs w:val="21"/>
+          <w:lang w:eastAsia="en-NZ"/>
+          <w14:ligatures w14:val="none"/>
+        </w:rPr>
+        <w:t xml:space="preserve">, </w:t>
+      </w:r>
+      <w:r>
+        <w:rPr>
+          <w:rFonts w:ascii="Consolas" w:eastAsia="Times New Roman" w:hAnsi="Consolas" w:cs="Times New Roman"/>
+          <w:color w:val="B5CEA8"/>
+          <w:kern w:val="0"/>
+          <w:sz w:val="21"/>
+          <w:szCs w:val="21"/>
+          <w:lang w:eastAsia="en-NZ"/>
+          <w14:ligatures w14:val="none"/>
+        </w:rPr>
+        <w:t>1</w:t>
+      </w:r>
+      <w:r>
+        <w:rPr>
+          <w:rFonts w:ascii="Consolas" w:eastAsia="Times New Roman" w:hAnsi="Consolas" w:cs="Times New Roman"/>
+          <w:color w:val="D4D4D4"/>
+          <w:kern w:val="0"/>
+          <w:sz w:val="21"/>
+          <w:szCs w:val="21"/>
+          <w:lang w:eastAsia="en-NZ"/>
+          <w14:ligatures w14:val="none"/>
+        </w:rPr>
+        <w:t>)</w:t>
+      </w:r>
+    </w:p>
+    <w:p>
+      <w:pPr>
+        <w:shd w:val="clear" w:color="auto" w:fill="1E1E1E"/>
+        <w:spacing w:after="0" w:line="285" w:lineRule="atLeast"/>
+        <w:rPr>
+          <w:rFonts w:ascii="Consolas" w:eastAsia="Times New Roman" w:hAnsi="Consolas" w:cs="Times New Roman"/>
+          <w:color w:val="D4D4D4"/>
+          <w:kern w:val="0"/>
+          <w:sz w:val="21"/>
+          <w:szCs w:val="21"/>
+          <w:lang w:eastAsia="en-NZ"/>
+          <w14:ligatures w14:val="none"/>
+        </w:rPr>
+      </w:pPr>
+      <w:r>
+        <w:rPr>
+          <w:rFonts w:ascii="Consolas" w:eastAsia="Times New Roman" w:hAnsi="Consolas" w:cs="Times New Roman"/>
+          <w:color w:val="D4D4D4"/>
+          <w:kern w:val="0"/>
+          <w:sz w:val="21"/>
+          <w:szCs w:val="21"/>
+          <w:lang w:eastAsia="en-NZ"/>
+          <w14:ligatures w14:val="none"/>
+        </w:rPr>
+        <w:t xml:space="preserve">    </w:t>
+      </w:r>
+      <w:r>
+        <w:rPr>
+          <w:rFonts w:ascii="Consolas" w:eastAsia="Times New Roman" w:hAnsi="Consolas" w:cs="Times New Roman"/>
+          <w:color w:val="C586C0"/>
+          <w:kern w:val="0"/>
+          <w:sz w:val="21"/>
+          <w:szCs w:val="21"/>
+          <w:lang w:eastAsia="en-NZ"/>
+          <w14:ligatures w14:val="none"/>
+        </w:rPr>
+        <w:t>for</w:t>
+      </w:r>
+      <w:r>
+        <w:rPr>
+          <w:rFonts w:ascii="Consolas" w:eastAsia="Times New Roman" w:hAnsi="Consolas" w:cs="Times New Roman"/>
+          <w:color w:val="D4D4D4"/>
+          <w:kern w:val="0"/>
+          <w:sz w:val="21"/>
+          <w:szCs w:val="21"/>
+          <w:lang w:eastAsia="en-NZ"/>
+          <w14:ligatures w14:val="none"/>
+        </w:rPr>
+        <w:t xml:space="preserve"> </w:t>
+      </w:r>
+      <w:proofErr w:type="spellStart"/>
+      <w:r>
+        <w:rPr>
+          <w:rFonts w:ascii="Consolas" w:eastAsia="Times New Roman" w:hAnsi="Consolas" w:cs="Times New Roman"/>
+          <w:color w:val="D4D4D4"/>
+          <w:kern w:val="0"/>
+          <w:sz w:val="21"/>
+          <w:szCs w:val="21"/>
+          <w:lang w:eastAsia="en-NZ"/>
+          <w14:ligatures w14:val="none"/>
+        </w:rPr>
+        <w:t>i</w:t>
+      </w:r>
+      <w:proofErr w:type="spellEnd"/>
+      <w:r>
+        <w:rPr>
+          <w:rFonts w:ascii="Consolas" w:eastAsia="Times New Roman" w:hAnsi="Consolas" w:cs="Times New Roman"/>
+          <w:color w:val="D4D4D4"/>
+          <w:kern w:val="0"/>
+          <w:sz w:val="21"/>
+          <w:szCs w:val="21"/>
+          <w:lang w:eastAsia="en-NZ"/>
+          <w14:ligatures w14:val="none"/>
+        </w:rPr>
+        <w:t xml:space="preserve"> in neigh</w:t>
+      </w:r>
+    </w:p>
+    <w:p>
+      <w:pPr>
+        <w:shd w:val="clear" w:color="auto" w:fill="1E1E1E"/>
+        <w:spacing w:after="0" w:line="285" w:lineRule="atLeast"/>
+        <w:rPr>
+          <w:rFonts w:ascii="Consolas" w:eastAsia="Times New Roman" w:hAnsi="Consolas" w:cs="Times New Roman"/>
+          <w:color w:val="D4D4D4"/>
+          <w:kern w:val="0"/>
+          <w:sz w:val="21"/>
+          <w:szCs w:val="21"/>
+          <w:lang w:eastAsia="en-NZ"/>
+          <w14:ligatures w14:val="none"/>
+        </w:rPr>
+      </w:pPr>
+      <w:r>
+        <w:rPr>
+          <w:rFonts w:ascii="Consolas" w:eastAsia="Times New Roman" w:hAnsi="Consolas" w:cs="Times New Roman"/>
+          <w:color w:val="D4D4D4"/>
+          <w:kern w:val="0"/>
+          <w:sz w:val="21"/>
+          <w:szCs w:val="21"/>
+          <w:lang w:eastAsia="en-NZ"/>
+          <w14:ligatures w14:val="none"/>
+        </w:rPr>
+        <w:t xml:space="preserve">        </w:t>
+      </w:r>
+      <w:proofErr w:type="spellStart"/>
+      <w:r>
+        <w:rPr>
+          <w:rFonts w:ascii="Consolas" w:eastAsia="Times New Roman" w:hAnsi="Consolas" w:cs="Times New Roman"/>
+          <w:color w:val="D4D4D4"/>
+          <w:kern w:val="0"/>
+          <w:sz w:val="21"/>
+          <w:szCs w:val="21"/>
+          <w:lang w:eastAsia="en-NZ"/>
+          <w14:ligatures w14:val="none"/>
+        </w:rPr>
+        <w:t>count_neighbours</w:t>
+      </w:r>
+      <w:proofErr w:type="spellEnd"/>
+      <w:r>
+        <w:rPr>
+          <w:rFonts w:ascii="Consolas" w:eastAsia="Times New Roman" w:hAnsi="Consolas" w:cs="Times New Roman"/>
+          <w:color w:val="D4D4D4"/>
+          <w:kern w:val="0"/>
+          <w:sz w:val="21"/>
+          <w:szCs w:val="21"/>
+          <w:lang w:eastAsia="en-NZ"/>
+          <w14:ligatures w14:val="none"/>
+        </w:rPr>
+        <w:t xml:space="preserve"> += </w:t>
+      </w:r>
+      <w:r>
+        <w:rPr>
+          <w:rFonts w:ascii="Consolas" w:eastAsia="Times New Roman" w:hAnsi="Consolas" w:cs="Times New Roman"/>
+          <w:color w:val="B5CEA8"/>
+          <w:kern w:val="0"/>
+          <w:sz w:val="21"/>
+          <w:szCs w:val="21"/>
+          <w:lang w:eastAsia="en-NZ"/>
+          <w14:ligatures w14:val="none"/>
+        </w:rPr>
+        <w:t>1</w:t>
+      </w:r>
+    </w:p>
+    <w:p>
+      <w:pPr>
+        <w:shd w:val="clear" w:color="auto" w:fill="1E1E1E"/>
+        <w:spacing w:after="0" w:line="285" w:lineRule="atLeast"/>
+        <w:rPr>
+          <w:rFonts w:ascii="Consolas" w:eastAsia="Times New Roman" w:hAnsi="Consolas" w:cs="Times New Roman"/>
+          <w:color w:val="D4D4D4"/>
+          <w:kern w:val="0"/>
+          <w:sz w:val="21"/>
+          <w:szCs w:val="21"/>
+          <w:lang w:eastAsia="en-NZ"/>
+          <w14:ligatures w14:val="none"/>
+        </w:rPr>
+      </w:pPr>
+      <w:r>
+        <w:rPr>
+          <w:rFonts w:ascii="Consolas" w:eastAsia="Times New Roman" w:hAnsi="Consolas" w:cs="Times New Roman"/>
+          <w:color w:val="D4D4D4"/>
+          <w:kern w:val="0"/>
+          <w:sz w:val="21"/>
+          <w:szCs w:val="21"/>
+          <w:lang w:eastAsia="en-NZ"/>
+          <w14:ligatures w14:val="none"/>
+        </w:rPr>
+        <w:t xml:space="preserve">        </w:t>
+      </w:r>
+      <w:r>
+        <w:rPr>
+          <w:rFonts w:ascii="Consolas" w:eastAsia="Times New Roman" w:hAnsi="Consolas" w:cs="Times New Roman"/>
+          <w:color w:val="C586C0"/>
+          <w:kern w:val="0"/>
+          <w:sz w:val="21"/>
+          <w:szCs w:val="21"/>
+          <w:lang w:eastAsia="en-NZ"/>
+          <w14:ligatures w14:val="none"/>
+        </w:rPr>
+        <w:t>if</w:t>
+      </w:r>
+      <w:r>
+        <w:rPr>
+          <w:rFonts w:ascii="Consolas" w:eastAsia="Times New Roman" w:hAnsi="Consolas" w:cs="Times New Roman"/>
+          <w:color w:val="D4D4D4"/>
+          <w:kern w:val="0"/>
+          <w:sz w:val="21"/>
+          <w:szCs w:val="21"/>
+          <w:lang w:eastAsia="en-NZ"/>
+          <w14:ligatures w14:val="none"/>
+        </w:rPr>
+        <w:t xml:space="preserve"> </w:t>
+      </w:r>
+      <w:proofErr w:type="gramStart"/>
+      <w:r>
+        <w:rPr>
+          <w:rFonts w:ascii="Consolas" w:eastAsia="Times New Roman" w:hAnsi="Consolas" w:cs="Times New Roman"/>
+          <w:color w:val="D4D4D4"/>
+          <w:kern w:val="0"/>
+          <w:sz w:val="21"/>
+          <w:szCs w:val="21"/>
+          <w:lang w:eastAsia="en-NZ"/>
+          <w14:ligatures w14:val="none"/>
+        </w:rPr>
+        <w:t>model[</w:t>
+      </w:r>
+      <w:proofErr w:type="gramEnd"/>
+      <w:r>
+        <w:rPr>
+          <w:rFonts w:ascii="Consolas" w:eastAsia="Times New Roman" w:hAnsi="Consolas" w:cs="Times New Roman"/>
+          <w:color w:val="B5CEA8"/>
+          <w:kern w:val="0"/>
+          <w:sz w:val="21"/>
+          <w:szCs w:val="21"/>
+          <w:lang w:eastAsia="en-NZ"/>
+          <w14:ligatures w14:val="none"/>
+        </w:rPr>
+        <w:t>1</w:t>
+      </w:r>
+      <w:r>
+        <w:rPr>
+          <w:rFonts w:ascii="Consolas" w:eastAsia="Times New Roman" w:hAnsi="Consolas" w:cs="Times New Roman"/>
+          <w:color w:val="D4D4D4"/>
+          <w:kern w:val="0"/>
+          <w:sz w:val="21"/>
+          <w:szCs w:val="21"/>
+          <w:lang w:eastAsia="en-NZ"/>
+          <w14:ligatures w14:val="none"/>
+        </w:rPr>
+        <w:t>].group == model[</w:t>
+      </w:r>
+      <w:proofErr w:type="spellStart"/>
+      <w:r>
+        <w:rPr>
+          <w:rFonts w:ascii="Consolas" w:eastAsia="Times New Roman" w:hAnsi="Consolas" w:cs="Times New Roman"/>
+          <w:color w:val="D4D4D4"/>
+          <w:kern w:val="0"/>
+          <w:sz w:val="21"/>
+          <w:szCs w:val="21"/>
+          <w:lang w:eastAsia="en-NZ"/>
+          <w14:ligatures w14:val="none"/>
+        </w:rPr>
+        <w:t>i</w:t>
+      </w:r>
+      <w:proofErr w:type="spellEnd"/>
+      <w:r>
+        <w:rPr>
+          <w:rFonts w:ascii="Consolas" w:eastAsia="Times New Roman" w:hAnsi="Consolas" w:cs="Times New Roman"/>
+          <w:color w:val="D4D4D4"/>
+          <w:kern w:val="0"/>
+          <w:sz w:val="21"/>
+          <w:szCs w:val="21"/>
+          <w:lang w:eastAsia="en-NZ"/>
+          <w14:ligatures w14:val="none"/>
+        </w:rPr>
+        <w:t>].group</w:t>
+      </w:r>
+    </w:p>
+    <w:p>
+      <w:pPr>
+        <w:shd w:val="clear" w:color="auto" w:fill="1E1E1E"/>
+        <w:spacing w:after="0" w:line="285" w:lineRule="atLeast"/>
+        <w:rPr>
+          <w:rFonts w:ascii="Consolas" w:eastAsia="Times New Roman" w:hAnsi="Consolas" w:cs="Times New Roman"/>
+          <w:color w:val="D4D4D4"/>
+          <w:kern w:val="0"/>
+          <w:sz w:val="21"/>
+          <w:szCs w:val="21"/>
+          <w:lang w:eastAsia="en-NZ"/>
+          <w14:ligatures w14:val="none"/>
+        </w:rPr>
+      </w:pPr>
+      <w:r>
+        <w:rPr>
+          <w:rFonts w:ascii="Consolas" w:eastAsia="Times New Roman" w:hAnsi="Consolas" w:cs="Times New Roman"/>
+          <w:color w:val="D4D4D4"/>
+          <w:kern w:val="0"/>
+          <w:sz w:val="21"/>
+          <w:szCs w:val="21"/>
+          <w:lang w:eastAsia="en-NZ"/>
+          <w14:ligatures w14:val="none"/>
+        </w:rPr>
+        <w:t xml:space="preserve">            </w:t>
+      </w:r>
+      <w:proofErr w:type="spellStart"/>
+      <w:r>
+        <w:rPr>
+          <w:rFonts w:ascii="Consolas" w:eastAsia="Times New Roman" w:hAnsi="Consolas" w:cs="Times New Roman"/>
+          <w:color w:val="D4D4D4"/>
+          <w:kern w:val="0"/>
+          <w:sz w:val="21"/>
+          <w:szCs w:val="21"/>
+          <w:lang w:eastAsia="en-NZ"/>
+          <w14:ligatures w14:val="none"/>
+        </w:rPr>
+        <w:t>count_neighbors_same_group</w:t>
+      </w:r>
+      <w:proofErr w:type="spellEnd"/>
+      <w:r>
+        <w:rPr>
+          <w:rFonts w:ascii="Consolas" w:eastAsia="Times New Roman" w:hAnsi="Consolas" w:cs="Times New Roman"/>
+          <w:color w:val="D4D4D4"/>
+          <w:kern w:val="0"/>
+          <w:sz w:val="21"/>
+          <w:szCs w:val="21"/>
+          <w:lang w:eastAsia="en-NZ"/>
+          <w14:ligatures w14:val="none"/>
+        </w:rPr>
+        <w:t xml:space="preserve"> += </w:t>
+      </w:r>
+      <w:r>
+        <w:rPr>
+          <w:rFonts w:ascii="Consolas" w:eastAsia="Times New Roman" w:hAnsi="Consolas" w:cs="Times New Roman"/>
+          <w:color w:val="B5CEA8"/>
+          <w:kern w:val="0"/>
+          <w:sz w:val="21"/>
+          <w:szCs w:val="21"/>
+          <w:lang w:eastAsia="en-NZ"/>
+          <w14:ligatures w14:val="none"/>
+        </w:rPr>
+        <w:t>1</w:t>
+      </w:r>
+    </w:p>
+    <w:p>
+      <w:pPr>
+        <w:shd w:val="clear" w:color="auto" w:fill="1E1E1E"/>
+        <w:spacing w:after="0" w:line="285" w:lineRule="atLeast"/>
+        <w:rPr>
+          <w:rFonts w:ascii="Consolas" w:eastAsia="Times New Roman" w:hAnsi="Consolas" w:cs="Times New Roman"/>
+          <w:color w:val="D4D4D4"/>
+          <w:kern w:val="0"/>
+          <w:sz w:val="21"/>
+          <w:szCs w:val="21"/>
+          <w:lang w:eastAsia="en-NZ"/>
+          <w14:ligatures w14:val="none"/>
+        </w:rPr>
+      </w:pPr>
+      <w:r>
+        <w:rPr>
+          <w:rFonts w:ascii="Consolas" w:eastAsia="Times New Roman" w:hAnsi="Consolas" w:cs="Times New Roman"/>
+          <w:color w:val="D4D4D4"/>
+          <w:kern w:val="0"/>
+          <w:sz w:val="21"/>
+          <w:szCs w:val="21"/>
+          <w:lang w:eastAsia="en-NZ"/>
+          <w14:ligatures w14:val="none"/>
+        </w:rPr>
+        <w:t xml:space="preserve">        </w:t>
+      </w:r>
+      <w:r>
+        <w:rPr>
+          <w:rFonts w:ascii="Consolas" w:eastAsia="Times New Roman" w:hAnsi="Consolas" w:cs="Times New Roman"/>
+          <w:color w:val="C586C0"/>
+          <w:kern w:val="0"/>
+          <w:sz w:val="21"/>
+          <w:szCs w:val="21"/>
+          <w:lang w:eastAsia="en-NZ"/>
+          <w14:ligatures w14:val="none"/>
+        </w:rPr>
+        <w:t>end</w:t>
+      </w:r>
+    </w:p>
+    <w:p>
+      <w:pPr>
+        <w:shd w:val="clear" w:color="auto" w:fill="1E1E1E"/>
+        <w:spacing w:after="0" w:line="285" w:lineRule="atLeast"/>
+        <w:rPr>
+          <w:rFonts w:ascii="Consolas" w:eastAsia="Times New Roman" w:hAnsi="Consolas" w:cs="Times New Roman"/>
+          <w:color w:val="D4D4D4"/>
+          <w:kern w:val="0"/>
+          <w:sz w:val="21"/>
+          <w:szCs w:val="21"/>
+          <w:lang w:eastAsia="en-NZ"/>
+          <w14:ligatures w14:val="none"/>
+        </w:rPr>
+      </w:pPr>
+      <w:r>
+        <w:rPr>
+          <w:rFonts w:ascii="Consolas" w:eastAsia="Times New Roman" w:hAnsi="Consolas" w:cs="Times New Roman"/>
+          <w:color w:val="D4D4D4"/>
+          <w:kern w:val="0"/>
+          <w:sz w:val="21"/>
+          <w:szCs w:val="21"/>
+          <w:lang w:eastAsia="en-NZ"/>
+          <w14:ligatures w14:val="none"/>
+        </w:rPr>
+        <w:t xml:space="preserve">        </w:t>
+      </w:r>
+      <w:r>
+        <w:rPr>
+          <w:rFonts w:ascii="Consolas" w:eastAsia="Times New Roman" w:hAnsi="Consolas" w:cs="Times New Roman"/>
+          <w:color w:val="DCDCAA"/>
+          <w:kern w:val="0"/>
+          <w:sz w:val="21"/>
+          <w:szCs w:val="21"/>
+          <w:lang w:eastAsia="en-NZ"/>
+          <w14:ligatures w14:val="none"/>
+        </w:rPr>
+        <w:t>print</w:t>
+      </w:r>
+      <w:r>
+        <w:rPr>
+          <w:rFonts w:ascii="Consolas" w:eastAsia="Times New Roman" w:hAnsi="Consolas" w:cs="Times New Roman"/>
+          <w:color w:val="D4D4D4"/>
+          <w:kern w:val="0"/>
+          <w:sz w:val="21"/>
+          <w:szCs w:val="21"/>
+          <w:lang w:eastAsia="en-NZ"/>
+          <w14:ligatures w14:val="none"/>
+        </w:rPr>
+        <w:t>(</w:t>
+      </w:r>
+      <w:proofErr w:type="spellStart"/>
+      <w:r>
+        <w:rPr>
+          <w:rFonts w:ascii="Consolas" w:eastAsia="Times New Roman" w:hAnsi="Consolas" w:cs="Times New Roman"/>
+          <w:color w:val="D4D4D4"/>
+          <w:kern w:val="0"/>
+          <w:sz w:val="21"/>
+          <w:szCs w:val="21"/>
+          <w:lang w:eastAsia="en-NZ"/>
+          <w14:ligatures w14:val="none"/>
+        </w:rPr>
+        <w:t>count_neighbors_same_group</w:t>
+      </w:r>
+      <w:proofErr w:type="spellEnd"/>
+      <w:r>
+        <w:rPr>
+          <w:rFonts w:ascii="Consolas" w:eastAsia="Times New Roman" w:hAnsi="Consolas" w:cs="Times New Roman"/>
+          <w:color w:val="D4D4D4"/>
+          <w:kern w:val="0"/>
+          <w:sz w:val="21"/>
+          <w:szCs w:val="21"/>
+          <w:lang w:eastAsia="en-NZ"/>
+          <w14:ligatures w14:val="none"/>
+        </w:rPr>
+        <w:t>)</w:t>
+      </w:r>
+    </w:p>
+    <w:p>
+      <w:pPr>
+        <w:shd w:val="clear" w:color="auto" w:fill="1E1E1E"/>
+        <w:spacing w:after="0" w:line="285" w:lineRule="atLeast"/>
+        <w:rPr>
+          <w:rFonts w:ascii="Consolas" w:eastAsia="Times New Roman" w:hAnsi="Consolas" w:cs="Times New Roman"/>
+          <w:color w:val="D4D4D4"/>
+          <w:kern w:val="0"/>
+          <w:sz w:val="21"/>
+          <w:szCs w:val="21"/>
+          <w:lang w:eastAsia="en-NZ"/>
+          <w14:ligatures w14:val="none"/>
+        </w:rPr>
+      </w:pPr>
+      <w:r>
+        <w:rPr>
+          <w:rFonts w:ascii="Consolas" w:eastAsia="Times New Roman" w:hAnsi="Consolas" w:cs="Times New Roman"/>
+          <w:color w:val="D4D4D4"/>
+          <w:kern w:val="0"/>
+          <w:sz w:val="21"/>
+          <w:szCs w:val="21"/>
+          <w:lang w:eastAsia="en-NZ"/>
+          <w14:ligatures w14:val="none"/>
+        </w:rPr>
+        <w:t xml:space="preserve">    </w:t>
+      </w:r>
+      <w:r>
+        <w:rPr>
+          <w:rFonts w:ascii="Consolas" w:eastAsia="Times New Roman" w:hAnsi="Consolas" w:cs="Times New Roman"/>
+          <w:color w:val="C586C0"/>
+          <w:kern w:val="0"/>
+          <w:sz w:val="21"/>
+          <w:szCs w:val="21"/>
+          <w:lang w:eastAsia="en-NZ"/>
+          <w14:ligatures w14:val="none"/>
+        </w:rPr>
+        <w:t>end</w:t>
+      </w:r>
+    </w:p>
+    <w:p/>
+    <w:p/>
+    <w:p>
+      <w:pPr>
+        <w:pStyle w:val="Heading2"/>
+      </w:pPr>
+      <w:r>
+        <w:lastRenderedPageBreak/>
+        <w:t xml:space="preserve">Checking whether a neighbour has a graph link will become moot, since this is currently based on spatial </w:t>
+      </w:r>
+      <w:proofErr w:type="gramStart"/>
+      <w:r>
+        <w:t>neighbours</w:t>
+      </w:r>
+      <w:proofErr w:type="gramEnd"/>
+      <w:r>
+        <w:t xml:space="preserve"> </w:t>
+      </w:r>
+    </w:p>
+    <w:p>
+      <w:pPr>
+        <w:shd w:val="clear" w:color="auto" w:fill="1E1E1E"/>
+        <w:spacing w:after="0" w:line="285" w:lineRule="atLeast"/>
+        <w:rPr>
+          <w:rFonts w:ascii="Consolas" w:eastAsia="Times New Roman" w:hAnsi="Consolas" w:cs="Times New Roman"/>
+          <w:color w:val="D4D4D4"/>
+          <w:kern w:val="0"/>
+          <w:sz w:val="21"/>
+          <w:szCs w:val="21"/>
+          <w:lang w:eastAsia="en-NZ"/>
+          <w14:ligatures w14:val="none"/>
+        </w:rPr>
+      </w:pPr>
+      <w:r>
+        <w:rPr>
+          <w:rFonts w:ascii="Consolas" w:eastAsia="Times New Roman" w:hAnsi="Consolas" w:cs="Times New Roman"/>
+          <w:color w:val="D4D4D4"/>
+          <w:kern w:val="0"/>
+          <w:sz w:val="21"/>
+          <w:szCs w:val="21"/>
+          <w:lang w:eastAsia="en-NZ"/>
+          <w14:ligatures w14:val="none"/>
+        </w:rPr>
+        <w:t xml:space="preserve">    </w:t>
+      </w:r>
+      <w:r>
+        <w:rPr>
+          <w:rFonts w:ascii="Consolas" w:eastAsia="Times New Roman" w:hAnsi="Consolas" w:cs="Times New Roman"/>
+          <w:color w:val="C586C0"/>
+          <w:kern w:val="0"/>
+          <w:sz w:val="21"/>
+          <w:szCs w:val="21"/>
+          <w:lang w:eastAsia="en-NZ"/>
+          <w14:ligatures w14:val="none"/>
+        </w:rPr>
+        <w:t>for</w:t>
+      </w:r>
+      <w:r>
+        <w:rPr>
+          <w:rFonts w:ascii="Consolas" w:eastAsia="Times New Roman" w:hAnsi="Consolas" w:cs="Times New Roman"/>
+          <w:color w:val="D4D4D4"/>
+          <w:kern w:val="0"/>
+          <w:sz w:val="21"/>
+          <w:szCs w:val="21"/>
+          <w:lang w:eastAsia="en-NZ"/>
+          <w14:ligatures w14:val="none"/>
+        </w:rPr>
+        <w:t xml:space="preserve"> agent in </w:t>
+      </w:r>
+      <w:proofErr w:type="spellStart"/>
+      <w:r>
+        <w:rPr>
+          <w:rFonts w:ascii="Consolas" w:eastAsia="Times New Roman" w:hAnsi="Consolas" w:cs="Times New Roman"/>
+          <w:color w:val="DCDCAA"/>
+          <w:kern w:val="0"/>
+          <w:sz w:val="21"/>
+          <w:szCs w:val="21"/>
+          <w:lang w:eastAsia="en-NZ"/>
+          <w14:ligatures w14:val="none"/>
+        </w:rPr>
+        <w:t>allagents</w:t>
+      </w:r>
+      <w:proofErr w:type="spellEnd"/>
+      <w:r>
+        <w:rPr>
+          <w:rFonts w:ascii="Consolas" w:eastAsia="Times New Roman" w:hAnsi="Consolas" w:cs="Times New Roman"/>
+          <w:color w:val="D4D4D4"/>
+          <w:kern w:val="0"/>
+          <w:sz w:val="21"/>
+          <w:szCs w:val="21"/>
+          <w:lang w:eastAsia="en-NZ"/>
+          <w14:ligatures w14:val="none"/>
+        </w:rPr>
+        <w:t>(model)</w:t>
+      </w:r>
+    </w:p>
+    <w:p>
+      <w:pPr>
+        <w:shd w:val="clear" w:color="auto" w:fill="1E1E1E"/>
+        <w:spacing w:after="0" w:line="285" w:lineRule="atLeast"/>
+        <w:rPr>
+          <w:rFonts w:ascii="Consolas" w:eastAsia="Times New Roman" w:hAnsi="Consolas" w:cs="Times New Roman"/>
+          <w:color w:val="D4D4D4"/>
+          <w:kern w:val="0"/>
+          <w:sz w:val="21"/>
+          <w:szCs w:val="21"/>
+          <w:lang w:eastAsia="en-NZ"/>
+          <w14:ligatures w14:val="none"/>
+        </w:rPr>
+      </w:pPr>
+      <w:r>
+        <w:rPr>
+          <w:rFonts w:ascii="Consolas" w:eastAsia="Times New Roman" w:hAnsi="Consolas" w:cs="Times New Roman"/>
+          <w:color w:val="D4D4D4"/>
+          <w:kern w:val="0"/>
+          <w:sz w:val="21"/>
+          <w:szCs w:val="21"/>
+          <w:lang w:eastAsia="en-NZ"/>
+          <w14:ligatures w14:val="none"/>
+        </w:rPr>
+        <w:t xml:space="preserve">        </w:t>
+      </w:r>
+      <w:r>
+        <w:rPr>
+          <w:rFonts w:ascii="Consolas" w:eastAsia="Times New Roman" w:hAnsi="Consolas" w:cs="Times New Roman"/>
+          <w:color w:val="6A9955"/>
+          <w:kern w:val="0"/>
+          <w:sz w:val="21"/>
+          <w:szCs w:val="21"/>
+          <w:lang w:eastAsia="en-NZ"/>
+          <w14:ligatures w14:val="none"/>
+        </w:rPr>
+        <w:t>#check whether the agent has a graph edge with its neighbours, and if not add an edge.</w:t>
+      </w:r>
+    </w:p>
+    <w:p>
+      <w:pPr>
+        <w:shd w:val="clear" w:color="auto" w:fill="1E1E1E"/>
+        <w:spacing w:after="0" w:line="285" w:lineRule="atLeast"/>
+        <w:rPr>
+          <w:rFonts w:ascii="Consolas" w:eastAsia="Times New Roman" w:hAnsi="Consolas" w:cs="Times New Roman"/>
+          <w:color w:val="D4D4D4"/>
+          <w:kern w:val="0"/>
+          <w:sz w:val="21"/>
+          <w:szCs w:val="21"/>
+          <w:lang w:eastAsia="en-NZ"/>
+          <w14:ligatures w14:val="none"/>
+        </w:rPr>
+      </w:pPr>
+      <w:r>
+        <w:rPr>
+          <w:rFonts w:ascii="Consolas" w:eastAsia="Times New Roman" w:hAnsi="Consolas" w:cs="Times New Roman"/>
+          <w:color w:val="D4D4D4"/>
+          <w:kern w:val="0"/>
+          <w:sz w:val="21"/>
+          <w:szCs w:val="21"/>
+          <w:lang w:eastAsia="en-NZ"/>
+          <w14:ligatures w14:val="none"/>
+        </w:rPr>
+        <w:t xml:space="preserve">        </w:t>
+      </w:r>
+      <w:r>
+        <w:rPr>
+          <w:rFonts w:ascii="Consolas" w:eastAsia="Times New Roman" w:hAnsi="Consolas" w:cs="Times New Roman"/>
+          <w:color w:val="C586C0"/>
+          <w:kern w:val="0"/>
+          <w:sz w:val="21"/>
+          <w:szCs w:val="21"/>
+          <w:lang w:eastAsia="en-NZ"/>
+          <w14:ligatures w14:val="none"/>
+        </w:rPr>
+        <w:t>for</w:t>
+      </w:r>
+      <w:r>
+        <w:rPr>
+          <w:rFonts w:ascii="Consolas" w:eastAsia="Times New Roman" w:hAnsi="Consolas" w:cs="Times New Roman"/>
+          <w:color w:val="D4D4D4"/>
+          <w:kern w:val="0"/>
+          <w:sz w:val="21"/>
+          <w:szCs w:val="21"/>
+          <w:lang w:eastAsia="en-NZ"/>
+          <w14:ligatures w14:val="none"/>
+        </w:rPr>
+        <w:t xml:space="preserve"> </w:t>
+      </w:r>
+      <w:proofErr w:type="spellStart"/>
+      <w:r>
+        <w:rPr>
+          <w:rFonts w:ascii="Consolas" w:eastAsia="Times New Roman" w:hAnsi="Consolas" w:cs="Times New Roman"/>
+          <w:color w:val="D4D4D4"/>
+          <w:kern w:val="0"/>
+          <w:sz w:val="21"/>
+          <w:szCs w:val="21"/>
+          <w:lang w:eastAsia="en-NZ"/>
+          <w14:ligatures w14:val="none"/>
+        </w:rPr>
+        <w:t>neighbor</w:t>
+      </w:r>
+      <w:proofErr w:type="spellEnd"/>
+      <w:r>
+        <w:rPr>
+          <w:rFonts w:ascii="Consolas" w:eastAsia="Times New Roman" w:hAnsi="Consolas" w:cs="Times New Roman"/>
+          <w:color w:val="D4D4D4"/>
+          <w:kern w:val="0"/>
+          <w:sz w:val="21"/>
+          <w:szCs w:val="21"/>
+          <w:lang w:eastAsia="en-NZ"/>
+          <w14:ligatures w14:val="none"/>
+        </w:rPr>
+        <w:t xml:space="preserve"> in </w:t>
+      </w:r>
+      <w:proofErr w:type="spellStart"/>
+      <w:r>
+        <w:rPr>
+          <w:rFonts w:ascii="Consolas" w:eastAsia="Times New Roman" w:hAnsi="Consolas" w:cs="Times New Roman"/>
+          <w:color w:val="DCDCAA"/>
+          <w:kern w:val="0"/>
+          <w:sz w:val="21"/>
+          <w:szCs w:val="21"/>
+          <w:lang w:eastAsia="en-NZ"/>
+          <w14:ligatures w14:val="none"/>
+        </w:rPr>
+        <w:t>nearby_</w:t>
+      </w:r>
+      <w:proofErr w:type="gramStart"/>
+      <w:r>
+        <w:rPr>
+          <w:rFonts w:ascii="Consolas" w:eastAsia="Times New Roman" w:hAnsi="Consolas" w:cs="Times New Roman"/>
+          <w:color w:val="DCDCAA"/>
+          <w:kern w:val="0"/>
+          <w:sz w:val="21"/>
+          <w:szCs w:val="21"/>
+          <w:lang w:eastAsia="en-NZ"/>
+          <w14:ligatures w14:val="none"/>
+        </w:rPr>
+        <w:t>agents</w:t>
+      </w:r>
+      <w:proofErr w:type="spellEnd"/>
+      <w:r>
+        <w:rPr>
+          <w:rFonts w:ascii="Consolas" w:eastAsia="Times New Roman" w:hAnsi="Consolas" w:cs="Times New Roman"/>
+          <w:color w:val="D4D4D4"/>
+          <w:kern w:val="0"/>
+          <w:sz w:val="21"/>
+          <w:szCs w:val="21"/>
+          <w:lang w:eastAsia="en-NZ"/>
+          <w14:ligatures w14:val="none"/>
+        </w:rPr>
+        <w:t>(</w:t>
+      </w:r>
+      <w:proofErr w:type="gramEnd"/>
+      <w:r>
+        <w:rPr>
+          <w:rFonts w:ascii="Consolas" w:eastAsia="Times New Roman" w:hAnsi="Consolas" w:cs="Times New Roman"/>
+          <w:color w:val="D4D4D4"/>
+          <w:kern w:val="0"/>
+          <w:sz w:val="21"/>
+          <w:szCs w:val="21"/>
+          <w:lang w:eastAsia="en-NZ"/>
+          <w14:ligatures w14:val="none"/>
+        </w:rPr>
+        <w:t>agent, model)</w:t>
+      </w:r>
+    </w:p>
+    <w:p>
+      <w:pPr>
+        <w:shd w:val="clear" w:color="auto" w:fill="1E1E1E"/>
+        <w:spacing w:after="0" w:line="285" w:lineRule="atLeast"/>
+        <w:rPr>
+          <w:rFonts w:ascii="Consolas" w:eastAsia="Times New Roman" w:hAnsi="Consolas" w:cs="Times New Roman"/>
+          <w:color w:val="D4D4D4"/>
+          <w:kern w:val="0"/>
+          <w:sz w:val="21"/>
+          <w:szCs w:val="21"/>
+          <w:lang w:eastAsia="en-NZ"/>
+          <w14:ligatures w14:val="none"/>
+        </w:rPr>
+      </w:pPr>
+      <w:r>
+        <w:rPr>
+          <w:rFonts w:ascii="Consolas" w:eastAsia="Times New Roman" w:hAnsi="Consolas" w:cs="Times New Roman"/>
+          <w:color w:val="D4D4D4"/>
+          <w:kern w:val="0"/>
+          <w:sz w:val="21"/>
+          <w:szCs w:val="21"/>
+          <w:lang w:eastAsia="en-NZ"/>
+          <w14:ligatures w14:val="none"/>
+        </w:rPr>
+        <w:t xml:space="preserve">            </w:t>
+      </w:r>
+      <w:r>
+        <w:rPr>
+          <w:rFonts w:ascii="Consolas" w:eastAsia="Times New Roman" w:hAnsi="Consolas" w:cs="Times New Roman"/>
+          <w:color w:val="C586C0"/>
+          <w:kern w:val="0"/>
+          <w:sz w:val="21"/>
+          <w:szCs w:val="21"/>
+          <w:lang w:eastAsia="en-NZ"/>
+          <w14:ligatures w14:val="none"/>
+        </w:rPr>
+        <w:t>if</w:t>
+      </w:r>
+      <w:r>
+        <w:rPr>
+          <w:rFonts w:ascii="Consolas" w:eastAsia="Times New Roman" w:hAnsi="Consolas" w:cs="Times New Roman"/>
+          <w:color w:val="D4D4D4"/>
+          <w:kern w:val="0"/>
+          <w:sz w:val="21"/>
+          <w:szCs w:val="21"/>
+          <w:lang w:eastAsia="en-NZ"/>
+          <w14:ligatures w14:val="none"/>
+        </w:rPr>
+        <w:t xml:space="preserve"> </w:t>
+      </w:r>
+      <w:proofErr w:type="spellStart"/>
+      <w:r>
+        <w:rPr>
+          <w:rFonts w:ascii="Consolas" w:eastAsia="Times New Roman" w:hAnsi="Consolas" w:cs="Times New Roman"/>
+          <w:color w:val="DCDCAA"/>
+          <w:kern w:val="0"/>
+          <w:sz w:val="21"/>
+          <w:szCs w:val="21"/>
+          <w:lang w:eastAsia="en-NZ"/>
+          <w14:ligatures w14:val="none"/>
+        </w:rPr>
+        <w:t>has_</w:t>
+      </w:r>
+      <w:proofErr w:type="gramStart"/>
+      <w:r>
+        <w:rPr>
+          <w:rFonts w:ascii="Consolas" w:eastAsia="Times New Roman" w:hAnsi="Consolas" w:cs="Times New Roman"/>
+          <w:color w:val="DCDCAA"/>
+          <w:kern w:val="0"/>
+          <w:sz w:val="21"/>
+          <w:szCs w:val="21"/>
+          <w:lang w:eastAsia="en-NZ"/>
+          <w14:ligatures w14:val="none"/>
+        </w:rPr>
+        <w:t>edge</w:t>
+      </w:r>
+      <w:proofErr w:type="spellEnd"/>
+      <w:r>
+        <w:rPr>
+          <w:rFonts w:ascii="Consolas" w:eastAsia="Times New Roman" w:hAnsi="Consolas" w:cs="Times New Roman"/>
+          <w:color w:val="D4D4D4"/>
+          <w:kern w:val="0"/>
+          <w:sz w:val="21"/>
+          <w:szCs w:val="21"/>
+          <w:lang w:eastAsia="en-NZ"/>
+          <w14:ligatures w14:val="none"/>
+        </w:rPr>
+        <w:t>(</w:t>
+      </w:r>
+      <w:proofErr w:type="spellStart"/>
+      <w:proofErr w:type="gramEnd"/>
+      <w:r>
+        <w:rPr>
+          <w:rFonts w:ascii="Consolas" w:eastAsia="Times New Roman" w:hAnsi="Consolas" w:cs="Times New Roman"/>
+          <w:color w:val="D4D4D4"/>
+          <w:kern w:val="0"/>
+          <w:sz w:val="21"/>
+          <w:szCs w:val="21"/>
+          <w:lang w:eastAsia="en-NZ"/>
+          <w14:ligatures w14:val="none"/>
+        </w:rPr>
+        <w:t>model.social</w:t>
+      </w:r>
+      <w:proofErr w:type="spellEnd"/>
+      <w:r>
+        <w:rPr>
+          <w:rFonts w:ascii="Consolas" w:eastAsia="Times New Roman" w:hAnsi="Consolas" w:cs="Times New Roman"/>
+          <w:color w:val="D4D4D4"/>
+          <w:kern w:val="0"/>
+          <w:sz w:val="21"/>
+          <w:szCs w:val="21"/>
+          <w:lang w:eastAsia="en-NZ"/>
+          <w14:ligatures w14:val="none"/>
+        </w:rPr>
+        <w:t xml:space="preserve">, neighbor.id, agent.id) == </w:t>
+      </w:r>
+      <w:r>
+        <w:rPr>
+          <w:rFonts w:ascii="Consolas" w:eastAsia="Times New Roman" w:hAnsi="Consolas" w:cs="Times New Roman"/>
+          <w:color w:val="569CD6"/>
+          <w:kern w:val="0"/>
+          <w:sz w:val="21"/>
+          <w:szCs w:val="21"/>
+          <w:lang w:eastAsia="en-NZ"/>
+          <w14:ligatures w14:val="none"/>
+        </w:rPr>
+        <w:t>false</w:t>
+      </w:r>
+    </w:p>
+    <w:p>
+      <w:pPr>
+        <w:shd w:val="clear" w:color="auto" w:fill="1E1E1E"/>
+        <w:spacing w:after="0" w:line="285" w:lineRule="atLeast"/>
+        <w:rPr>
+          <w:rFonts w:ascii="Consolas" w:eastAsia="Times New Roman" w:hAnsi="Consolas" w:cs="Times New Roman"/>
+          <w:color w:val="D4D4D4"/>
+          <w:kern w:val="0"/>
+          <w:sz w:val="21"/>
+          <w:szCs w:val="21"/>
+          <w:lang w:eastAsia="en-NZ"/>
+          <w14:ligatures w14:val="none"/>
+        </w:rPr>
+      </w:pPr>
+      <w:r>
+        <w:rPr>
+          <w:rFonts w:ascii="Consolas" w:eastAsia="Times New Roman" w:hAnsi="Consolas" w:cs="Times New Roman"/>
+          <w:color w:val="D4D4D4"/>
+          <w:kern w:val="0"/>
+          <w:sz w:val="21"/>
+          <w:szCs w:val="21"/>
+          <w:lang w:eastAsia="en-NZ"/>
+          <w14:ligatures w14:val="none"/>
+        </w:rPr>
+        <w:t xml:space="preserve">                </w:t>
+      </w:r>
+      <w:proofErr w:type="spellStart"/>
+      <w:r>
+        <w:rPr>
+          <w:rFonts w:ascii="Consolas" w:eastAsia="Times New Roman" w:hAnsi="Consolas" w:cs="Times New Roman"/>
+          <w:color w:val="DCDCAA"/>
+          <w:kern w:val="0"/>
+          <w:sz w:val="21"/>
+          <w:szCs w:val="21"/>
+          <w:lang w:eastAsia="en-NZ"/>
+          <w14:ligatures w14:val="none"/>
+        </w:rPr>
+        <w:t>add_</w:t>
+      </w:r>
+      <w:proofErr w:type="gramStart"/>
+      <w:r>
+        <w:rPr>
+          <w:rFonts w:ascii="Consolas" w:eastAsia="Times New Roman" w:hAnsi="Consolas" w:cs="Times New Roman"/>
+          <w:color w:val="DCDCAA"/>
+          <w:kern w:val="0"/>
+          <w:sz w:val="21"/>
+          <w:szCs w:val="21"/>
+          <w:lang w:eastAsia="en-NZ"/>
+          <w14:ligatures w14:val="none"/>
+        </w:rPr>
+        <w:t>edge</w:t>
+      </w:r>
+      <w:proofErr w:type="spellEnd"/>
+      <w:r>
+        <w:rPr>
+          <w:rFonts w:ascii="Consolas" w:eastAsia="Times New Roman" w:hAnsi="Consolas" w:cs="Times New Roman"/>
+          <w:color w:val="DCDCAA"/>
+          <w:kern w:val="0"/>
+          <w:sz w:val="21"/>
+          <w:szCs w:val="21"/>
+          <w:lang w:eastAsia="en-NZ"/>
+          <w14:ligatures w14:val="none"/>
+        </w:rPr>
+        <w:t>!</w:t>
+      </w:r>
+      <w:r>
+        <w:rPr>
+          <w:rFonts w:ascii="Consolas" w:eastAsia="Times New Roman" w:hAnsi="Consolas" w:cs="Times New Roman"/>
+          <w:color w:val="D4D4D4"/>
+          <w:kern w:val="0"/>
+          <w:sz w:val="21"/>
+          <w:szCs w:val="21"/>
+          <w:lang w:eastAsia="en-NZ"/>
+          <w14:ligatures w14:val="none"/>
+        </w:rPr>
+        <w:t>(</w:t>
+      </w:r>
+      <w:proofErr w:type="spellStart"/>
+      <w:proofErr w:type="gramEnd"/>
+      <w:r>
+        <w:rPr>
+          <w:rFonts w:ascii="Consolas" w:eastAsia="Times New Roman" w:hAnsi="Consolas" w:cs="Times New Roman"/>
+          <w:color w:val="D4D4D4"/>
+          <w:kern w:val="0"/>
+          <w:sz w:val="21"/>
+          <w:szCs w:val="21"/>
+          <w:lang w:eastAsia="en-NZ"/>
+          <w14:ligatures w14:val="none"/>
+        </w:rPr>
+        <w:t>model.social</w:t>
+      </w:r>
+      <w:proofErr w:type="spellEnd"/>
+      <w:r>
+        <w:rPr>
+          <w:rFonts w:ascii="Consolas" w:eastAsia="Times New Roman" w:hAnsi="Consolas" w:cs="Times New Roman"/>
+          <w:color w:val="D4D4D4"/>
+          <w:kern w:val="0"/>
+          <w:sz w:val="21"/>
+          <w:szCs w:val="21"/>
+          <w:lang w:eastAsia="en-NZ"/>
+          <w14:ligatures w14:val="none"/>
+        </w:rPr>
+        <w:t>, neighbor.id, agent.id)</w:t>
+      </w:r>
+    </w:p>
+    <w:p>
+      <w:pPr>
+        <w:shd w:val="clear" w:color="auto" w:fill="1E1E1E"/>
+        <w:spacing w:after="0" w:line="285" w:lineRule="atLeast"/>
+        <w:rPr>
+          <w:rFonts w:ascii="Consolas" w:eastAsia="Times New Roman" w:hAnsi="Consolas" w:cs="Times New Roman"/>
+          <w:color w:val="D4D4D4"/>
+          <w:kern w:val="0"/>
+          <w:sz w:val="21"/>
+          <w:szCs w:val="21"/>
+          <w:lang w:eastAsia="en-NZ"/>
+          <w14:ligatures w14:val="none"/>
+        </w:rPr>
+      </w:pPr>
+      <w:r>
+        <w:rPr>
+          <w:rFonts w:ascii="Consolas" w:eastAsia="Times New Roman" w:hAnsi="Consolas" w:cs="Times New Roman"/>
+          <w:color w:val="D4D4D4"/>
+          <w:kern w:val="0"/>
+          <w:sz w:val="21"/>
+          <w:szCs w:val="21"/>
+          <w:lang w:eastAsia="en-NZ"/>
+          <w14:ligatures w14:val="none"/>
+        </w:rPr>
+        <w:t xml:space="preserve">            </w:t>
+      </w:r>
+      <w:r>
+        <w:rPr>
+          <w:rFonts w:ascii="Consolas" w:eastAsia="Times New Roman" w:hAnsi="Consolas" w:cs="Times New Roman"/>
+          <w:color w:val="C586C0"/>
+          <w:kern w:val="0"/>
+          <w:sz w:val="21"/>
+          <w:szCs w:val="21"/>
+          <w:lang w:eastAsia="en-NZ"/>
+          <w14:ligatures w14:val="none"/>
+        </w:rPr>
+        <w:t>end</w:t>
+      </w:r>
+    </w:p>
+    <w:p>
+      <w:pPr>
+        <w:shd w:val="clear" w:color="auto" w:fill="1E1E1E"/>
+        <w:spacing w:after="0" w:line="285" w:lineRule="atLeast"/>
+        <w:rPr>
+          <w:rFonts w:ascii="Consolas" w:eastAsia="Times New Roman" w:hAnsi="Consolas" w:cs="Times New Roman"/>
+          <w:color w:val="D4D4D4"/>
+          <w:kern w:val="0"/>
+          <w:sz w:val="21"/>
+          <w:szCs w:val="21"/>
+          <w:lang w:eastAsia="en-NZ"/>
+          <w14:ligatures w14:val="none"/>
+        </w:rPr>
+      </w:pPr>
+      <w:r>
+        <w:rPr>
+          <w:rFonts w:ascii="Consolas" w:eastAsia="Times New Roman" w:hAnsi="Consolas" w:cs="Times New Roman"/>
+          <w:color w:val="D4D4D4"/>
+          <w:kern w:val="0"/>
+          <w:sz w:val="21"/>
+          <w:szCs w:val="21"/>
+          <w:lang w:eastAsia="en-NZ"/>
+          <w14:ligatures w14:val="none"/>
+        </w:rPr>
+        <w:t xml:space="preserve">        </w:t>
+      </w:r>
+      <w:r>
+        <w:rPr>
+          <w:rFonts w:ascii="Consolas" w:eastAsia="Times New Roman" w:hAnsi="Consolas" w:cs="Times New Roman"/>
+          <w:color w:val="C586C0"/>
+          <w:kern w:val="0"/>
+          <w:sz w:val="21"/>
+          <w:szCs w:val="21"/>
+          <w:lang w:eastAsia="en-NZ"/>
+          <w14:ligatures w14:val="none"/>
+        </w:rPr>
+        <w:t>end</w:t>
+      </w:r>
+    </w:p>
+    <w:p>
+      <w:pPr>
+        <w:shd w:val="clear" w:color="auto" w:fill="1E1E1E"/>
+        <w:spacing w:after="0" w:line="285" w:lineRule="atLeast"/>
+        <w:rPr>
+          <w:rFonts w:ascii="Consolas" w:eastAsia="Times New Roman" w:hAnsi="Consolas" w:cs="Times New Roman"/>
+          <w:color w:val="D4D4D4"/>
+          <w:kern w:val="0"/>
+          <w:sz w:val="21"/>
+          <w:szCs w:val="21"/>
+          <w:lang w:eastAsia="en-NZ"/>
+          <w14:ligatures w14:val="none"/>
+        </w:rPr>
+      </w:pPr>
+      <w:r>
+        <w:rPr>
+          <w:rFonts w:ascii="Consolas" w:eastAsia="Times New Roman" w:hAnsi="Consolas" w:cs="Times New Roman"/>
+          <w:color w:val="D4D4D4"/>
+          <w:kern w:val="0"/>
+          <w:sz w:val="21"/>
+          <w:szCs w:val="21"/>
+          <w:lang w:eastAsia="en-NZ"/>
+          <w14:ligatures w14:val="none"/>
+        </w:rPr>
+        <w:t xml:space="preserve">    </w:t>
+      </w:r>
+      <w:r>
+        <w:rPr>
+          <w:rFonts w:ascii="Consolas" w:eastAsia="Times New Roman" w:hAnsi="Consolas" w:cs="Times New Roman"/>
+          <w:color w:val="C586C0"/>
+          <w:kern w:val="0"/>
+          <w:sz w:val="21"/>
+          <w:szCs w:val="21"/>
+          <w:lang w:eastAsia="en-NZ"/>
+          <w14:ligatures w14:val="none"/>
+        </w:rPr>
+        <w:t>end</w:t>
+      </w:r>
+    </w:p>
+    <w:p/>
+    <w:p>
+      <w:pPr>
+        <w:pStyle w:val="Heading2"/>
+      </w:pPr>
+      <w:r>
+        <w:t xml:space="preserve">Build in a mechanism for pruning graph </w:t>
+      </w:r>
+      <w:proofErr w:type="gramStart"/>
+      <w:r>
+        <w:t>edges</w:t>
+      </w:r>
+      <w:proofErr w:type="gramEnd"/>
     </w:p>
     <w:p>
       <w:pPr>
@@ -389,8 +2283,63 @@
         </w:numPr>
       </w:pPr>
       <w:r>
-        <w:t>There are going to be too many graph edges if we run this for any significant number of steps</w:t>
-      </w:r>
+        <w:t xml:space="preserve">There are going to be too many graph edges if we run this for any significant number of </w:t>
+      </w:r>
+      <w:proofErr w:type="gramStart"/>
+      <w:r>
+        <w:t>steps</w:t>
+      </w:r>
+      <w:proofErr w:type="gramEnd"/>
+    </w:p>
+    <w:p>
+      <w:pPr>
+        <w:pStyle w:val="ListParagraph"/>
+        <w:numPr>
+          <w:ilvl w:val="0"/>
+          <w:numId w:val="1"/>
+        </w:numPr>
+      </w:pPr>
+      <w:r>
+        <w:t xml:space="preserve">Make new network connections then break old </w:t>
+      </w:r>
+      <w:proofErr w:type="gramStart"/>
+      <w:r>
+        <w:t>ones</w:t>
+      </w:r>
+      <w:proofErr w:type="gramEnd"/>
+    </w:p>
+    <w:p>
+      <w:pPr>
+        <w:pStyle w:val="ListParagraph"/>
+        <w:numPr>
+          <w:ilvl w:val="1"/>
+          <w:numId w:val="1"/>
+        </w:numPr>
+      </w:pPr>
+      <w:r>
+        <w:t>Select new neighbours from neighbours-of-neighbours or randomly?</w:t>
+      </w:r>
+    </w:p>
+    <w:p>
+      <w:pPr>
+        <w:pStyle w:val="ListParagraph"/>
+        <w:numPr>
+          <w:ilvl w:val="1"/>
+          <w:numId w:val="1"/>
+        </w:numPr>
+      </w:pPr>
+      <w:r>
+        <w:t>Make variable containing IDs of current neighbours, then use that to break current connections once new ones are established?</w:t>
+      </w:r>
+    </w:p>
+    <w:p>
+      <w:pPr>
+        <w:pStyle w:val="ListParagraph"/>
+        <w:numPr>
+          <w:ilvl w:val="1"/>
+          <w:numId w:val="1"/>
+        </w:numPr>
+      </w:pPr>
     </w:p>
     <w:sectPr>
       <w:pgSz w:w="11906" w:h="16838"/>
@@ -923,6 +2872,27 @@
     <w:name w:val="Normal"/>
     <w:qFormat/>
   </w:style>
+  <w:style w:type="paragraph" w:styleId="Heading1">
+    <w:name w:val="heading 1"/>
+    <w:basedOn w:val="Normal"/>
+    <w:next w:val="Normal"/>
+    <w:link w:val="Heading1Char"/>
+    <w:uiPriority w:val="9"/>
+    <w:qFormat/>
+    <w:rsid w:val="008C72BB"/>
+    <w:pPr>
+      <w:keepNext/>
+      <w:keepLines/>
+      <w:spacing w:before="240" w:after="0"/>
+      <w:outlineLvl w:val="0"/>
+    </w:pPr>
+    <w:rPr>
+      <w:rFonts w:asciiTheme="majorHAnsi" w:eastAsiaTheme="majorEastAsia" w:hAnsiTheme="majorHAnsi" w:cstheme="majorBidi"/>
+      <w:color w:val="2F5496" w:themeColor="accent1" w:themeShade="BF"/>
+      <w:sz w:val="32"/>
+      <w:szCs w:val="32"/>
+    </w:rPr>
+  </w:style>
   <w:style w:type="paragraph" w:styleId="Heading2">
     <w:name w:val="heading 2"/>
     <w:basedOn w:val="Normal"/>
@@ -943,6 +2913,28 @@
       <w:color w:val="2F5496" w:themeColor="accent1" w:themeShade="BF"/>
       <w:sz w:val="26"/>
       <w:szCs w:val="26"/>
+    </w:rPr>
+  </w:style>
+  <w:style w:type="paragraph" w:styleId="Heading3">
+    <w:name w:val="heading 3"/>
+    <w:basedOn w:val="Normal"/>
+    <w:next w:val="Normal"/>
+    <w:link w:val="Heading3Char"/>
+    <w:uiPriority w:val="9"/>
+    <w:unhideWhenUsed/>
+    <w:qFormat/>
+    <w:rsid w:val="00D16152"/>
+    <w:pPr>
+      <w:keepNext/>
+      <w:keepLines/>
+      <w:spacing w:before="40" w:after="0"/>
+      <w:outlineLvl w:val="2"/>
+    </w:pPr>
+    <w:rPr>
+      <w:rFonts w:asciiTheme="majorHAnsi" w:eastAsiaTheme="majorEastAsia" w:hAnsiTheme="majorHAnsi" w:cstheme="majorBidi"/>
+      <w:color w:val="1F3763" w:themeColor="accent1" w:themeShade="7F"/>
+      <w:sz w:val="24"/>
+      <w:szCs w:val="24"/>
     </w:rPr>
   </w:style>
   <w:style w:type="character" w:default="1" w:styleId="DefaultParagraphFont">
@@ -995,6 +2987,32 @@
       <w:ind w:left="720"/>
       <w:contextualSpacing/>
     </w:pPr>
+  </w:style>
+  <w:style w:type="character" w:customStyle="1" w:styleId="Heading3Char">
+    <w:name w:val="Heading 3 Char"/>
+    <w:basedOn w:val="DefaultParagraphFont"/>
+    <w:link w:val="Heading3"/>
+    <w:uiPriority w:val="9"/>
+    <w:rsid w:val="00D16152"/>
+    <w:rPr>
+      <w:rFonts w:asciiTheme="majorHAnsi" w:eastAsiaTheme="majorEastAsia" w:hAnsiTheme="majorHAnsi" w:cstheme="majorBidi"/>
+      <w:color w:val="1F3763" w:themeColor="accent1" w:themeShade="7F"/>
+      <w:sz w:val="24"/>
+      <w:szCs w:val="24"/>
+    </w:rPr>
+  </w:style>
+  <w:style w:type="character" w:customStyle="1" w:styleId="Heading1Char">
+    <w:name w:val="Heading 1 Char"/>
+    <w:basedOn w:val="DefaultParagraphFont"/>
+    <w:link w:val="Heading1"/>
+    <w:uiPriority w:val="9"/>
+    <w:rsid w:val="008C72BB"/>
+    <w:rPr>
+      <w:rFonts w:asciiTheme="majorHAnsi" w:eastAsiaTheme="majorEastAsia" w:hAnsiTheme="majorHAnsi" w:cstheme="majorBidi"/>
+      <w:color w:val="2F5496" w:themeColor="accent1" w:themeShade="BF"/>
+      <w:sz w:val="32"/>
+      <w:szCs w:val="32"/>
+    </w:rPr>
   </w:style>
 </w:styles>
 </file>

</xml_diff>

<commit_message>
changed neighbour counting to use agent ID number rather than placeholder
</commit_message>
<xml_diff>
--- a/roadmap-notes.docx
+++ b/roadmap-notes.docx
@@ -535,1124 +535,12 @@
         <w:t>!)</w:t>
       </w:r>
     </w:p>
+    <w:p/>
     <w:p>
       <w:pPr>
         <w:pStyle w:val="Heading2"/>
       </w:pPr>
       <w:r>
-        <w:t xml:space="preserve">Graph creation in model initialisation needs to be random; currently based on physical </w:t>
-      </w:r>
-      <w:proofErr w:type="gramStart"/>
-      <w:r>
-        <w:t>proximity</w:t>
-      </w:r>
-      <w:proofErr w:type="gramEnd"/>
-    </w:p>
-    <w:p/>
-    <w:p>
-      <w:pPr>
-        <w:shd w:val="clear" w:color="auto" w:fill="1E1E1E"/>
-        <w:spacing w:after="0" w:line="285" w:lineRule="atLeast"/>
-        <w:rPr>
-          <w:rFonts w:ascii="Consolas" w:eastAsia="Times New Roman" w:hAnsi="Consolas" w:cs="Times New Roman"/>
-          <w:color w:val="D4D4D4"/>
-          <w:kern w:val="0"/>
-          <w:sz w:val="21"/>
-          <w:szCs w:val="21"/>
-          <w:lang w:eastAsia="en-NZ"/>
-          <w14:ligatures w14:val="none"/>
-        </w:rPr>
-      </w:pPr>
-      <w:r>
-        <w:rPr>
-          <w:rFonts w:ascii="Consolas" w:eastAsia="Times New Roman" w:hAnsi="Consolas" w:cs="Times New Roman"/>
-          <w:color w:val="6A9955"/>
-          <w:kern w:val="0"/>
-          <w:sz w:val="21"/>
-          <w:szCs w:val="21"/>
-          <w:lang w:eastAsia="en-NZ"/>
-          <w14:ligatures w14:val="none"/>
-        </w:rPr>
-        <w:t xml:space="preserve"># </w:t>
-      </w:r>
-      <w:proofErr w:type="spellStart"/>
-      <w:r>
-        <w:rPr>
-          <w:rFonts w:ascii="Consolas" w:eastAsia="Times New Roman" w:hAnsi="Consolas" w:cs="Times New Roman"/>
-          <w:color w:val="6A9955"/>
-          <w:kern w:val="0"/>
-          <w:sz w:val="21"/>
-          <w:szCs w:val="21"/>
-          <w:lang w:eastAsia="en-NZ"/>
-          <w14:ligatures w14:val="none"/>
-        </w:rPr>
-        <w:t>intialise</w:t>
-      </w:r>
-      <w:proofErr w:type="spellEnd"/>
-      <w:r>
-        <w:rPr>
-          <w:rFonts w:ascii="Consolas" w:eastAsia="Times New Roman" w:hAnsi="Consolas" w:cs="Times New Roman"/>
-          <w:color w:val="6A9955"/>
-          <w:kern w:val="0"/>
-          <w:sz w:val="21"/>
-          <w:szCs w:val="21"/>
-          <w:lang w:eastAsia="en-NZ"/>
-          <w14:ligatures w14:val="none"/>
-        </w:rPr>
-        <w:t xml:space="preserve"> the graph adding an edge to spatial </w:t>
-      </w:r>
-      <w:proofErr w:type="spellStart"/>
-      <w:r>
-        <w:rPr>
-          <w:rFonts w:ascii="Consolas" w:eastAsia="Times New Roman" w:hAnsi="Consolas" w:cs="Times New Roman"/>
-          <w:color w:val="6A9955"/>
-          <w:kern w:val="0"/>
-          <w:sz w:val="21"/>
-          <w:szCs w:val="21"/>
-          <w:lang w:eastAsia="en-NZ"/>
-          <w14:ligatures w14:val="none"/>
-        </w:rPr>
-        <w:t>neighbors</w:t>
-      </w:r>
-      <w:proofErr w:type="spellEnd"/>
-    </w:p>
-    <w:p>
-      <w:pPr>
-        <w:shd w:val="clear" w:color="auto" w:fill="1E1E1E"/>
-        <w:spacing w:after="0" w:line="285" w:lineRule="atLeast"/>
-        <w:rPr>
-          <w:rFonts w:ascii="Consolas" w:eastAsia="Times New Roman" w:hAnsi="Consolas" w:cs="Times New Roman"/>
-          <w:color w:val="D4D4D4"/>
-          <w:kern w:val="0"/>
-          <w:sz w:val="21"/>
-          <w:szCs w:val="21"/>
-          <w:lang w:eastAsia="en-NZ"/>
-          <w14:ligatures w14:val="none"/>
-        </w:rPr>
-      </w:pPr>
-      <w:r>
-        <w:rPr>
-          <w:rFonts w:ascii="Consolas" w:eastAsia="Times New Roman" w:hAnsi="Consolas" w:cs="Times New Roman"/>
-          <w:color w:val="D4D4D4"/>
-          <w:kern w:val="0"/>
-          <w:sz w:val="21"/>
-          <w:szCs w:val="21"/>
-          <w:lang w:eastAsia="en-NZ"/>
-          <w14:ligatures w14:val="none"/>
-        </w:rPr>
-        <w:t xml:space="preserve">    </w:t>
-      </w:r>
-      <w:r>
-        <w:rPr>
-          <w:rFonts w:ascii="Consolas" w:eastAsia="Times New Roman" w:hAnsi="Consolas" w:cs="Times New Roman"/>
-          <w:color w:val="C586C0"/>
-          <w:kern w:val="0"/>
-          <w:sz w:val="21"/>
-          <w:szCs w:val="21"/>
-          <w:lang w:eastAsia="en-NZ"/>
-          <w14:ligatures w14:val="none"/>
-        </w:rPr>
-        <w:t>for</w:t>
-      </w:r>
-      <w:r>
-        <w:rPr>
-          <w:rFonts w:ascii="Consolas" w:eastAsia="Times New Roman" w:hAnsi="Consolas" w:cs="Times New Roman"/>
-          <w:color w:val="D4D4D4"/>
-          <w:kern w:val="0"/>
-          <w:sz w:val="21"/>
-          <w:szCs w:val="21"/>
-          <w:lang w:eastAsia="en-NZ"/>
-          <w14:ligatures w14:val="none"/>
-        </w:rPr>
-        <w:t xml:space="preserve"> agent in </w:t>
-      </w:r>
-      <w:proofErr w:type="spellStart"/>
-      <w:proofErr w:type="gramStart"/>
-      <w:r>
-        <w:rPr>
-          <w:rFonts w:ascii="Consolas" w:eastAsia="Times New Roman" w:hAnsi="Consolas" w:cs="Times New Roman"/>
-          <w:color w:val="D4D4D4"/>
-          <w:kern w:val="0"/>
-          <w:sz w:val="21"/>
-          <w:szCs w:val="21"/>
-          <w:lang w:eastAsia="en-NZ"/>
-          <w14:ligatures w14:val="none"/>
-        </w:rPr>
-        <w:t>model.agents</w:t>
-      </w:r>
-      <w:proofErr w:type="spellEnd"/>
-      <w:proofErr w:type="gramEnd"/>
-    </w:p>
-    <w:p>
-      <w:pPr>
-        <w:shd w:val="clear" w:color="auto" w:fill="1E1E1E"/>
-        <w:spacing w:after="0" w:line="285" w:lineRule="atLeast"/>
-        <w:rPr>
-          <w:rFonts w:ascii="Consolas" w:eastAsia="Times New Roman" w:hAnsi="Consolas" w:cs="Times New Roman"/>
-          <w:color w:val="D4D4D4"/>
-          <w:kern w:val="0"/>
-          <w:sz w:val="21"/>
-          <w:szCs w:val="21"/>
-          <w:lang w:eastAsia="en-NZ"/>
-          <w14:ligatures w14:val="none"/>
-        </w:rPr>
-      </w:pPr>
-      <w:r>
-        <w:rPr>
-          <w:rFonts w:ascii="Consolas" w:eastAsia="Times New Roman" w:hAnsi="Consolas" w:cs="Times New Roman"/>
-          <w:color w:val="D4D4D4"/>
-          <w:kern w:val="0"/>
-          <w:sz w:val="21"/>
-          <w:szCs w:val="21"/>
-          <w:lang w:eastAsia="en-NZ"/>
-          <w14:ligatures w14:val="none"/>
-        </w:rPr>
-        <w:t xml:space="preserve">        </w:t>
-      </w:r>
-      <w:r>
-        <w:rPr>
-          <w:rFonts w:ascii="Consolas" w:eastAsia="Times New Roman" w:hAnsi="Consolas" w:cs="Times New Roman"/>
-          <w:color w:val="C586C0"/>
-          <w:kern w:val="0"/>
-          <w:sz w:val="21"/>
-          <w:szCs w:val="21"/>
-          <w:lang w:eastAsia="en-NZ"/>
-          <w14:ligatures w14:val="none"/>
-        </w:rPr>
-        <w:t>for</w:t>
-      </w:r>
-      <w:r>
-        <w:rPr>
-          <w:rFonts w:ascii="Consolas" w:eastAsia="Times New Roman" w:hAnsi="Consolas" w:cs="Times New Roman"/>
-          <w:color w:val="D4D4D4"/>
-          <w:kern w:val="0"/>
-          <w:sz w:val="21"/>
-          <w:szCs w:val="21"/>
-          <w:lang w:eastAsia="en-NZ"/>
-          <w14:ligatures w14:val="none"/>
-        </w:rPr>
-        <w:t xml:space="preserve"> </w:t>
-      </w:r>
-      <w:proofErr w:type="spellStart"/>
-      <w:r>
-        <w:rPr>
-          <w:rFonts w:ascii="Consolas" w:eastAsia="Times New Roman" w:hAnsi="Consolas" w:cs="Times New Roman"/>
-          <w:color w:val="D4D4D4"/>
-          <w:kern w:val="0"/>
-          <w:sz w:val="21"/>
-          <w:szCs w:val="21"/>
-          <w:lang w:eastAsia="en-NZ"/>
-          <w14:ligatures w14:val="none"/>
-        </w:rPr>
-        <w:t>neighbor</w:t>
-      </w:r>
-      <w:proofErr w:type="spellEnd"/>
-      <w:r>
-        <w:rPr>
-          <w:rFonts w:ascii="Consolas" w:eastAsia="Times New Roman" w:hAnsi="Consolas" w:cs="Times New Roman"/>
-          <w:color w:val="D4D4D4"/>
-          <w:kern w:val="0"/>
-          <w:sz w:val="21"/>
-          <w:szCs w:val="21"/>
-          <w:lang w:eastAsia="en-NZ"/>
-          <w14:ligatures w14:val="none"/>
-        </w:rPr>
-        <w:t xml:space="preserve"> in </w:t>
-      </w:r>
-      <w:proofErr w:type="spellStart"/>
-      <w:r>
-        <w:rPr>
-          <w:rFonts w:ascii="Consolas" w:eastAsia="Times New Roman" w:hAnsi="Consolas" w:cs="Times New Roman"/>
-          <w:color w:val="DCDCAA"/>
-          <w:kern w:val="0"/>
-          <w:sz w:val="21"/>
-          <w:szCs w:val="21"/>
-          <w:lang w:eastAsia="en-NZ"/>
-          <w14:ligatures w14:val="none"/>
-        </w:rPr>
-        <w:t>nearby_</w:t>
-      </w:r>
-      <w:proofErr w:type="gramStart"/>
-      <w:r>
-        <w:rPr>
-          <w:rFonts w:ascii="Consolas" w:eastAsia="Times New Roman" w:hAnsi="Consolas" w:cs="Times New Roman"/>
-          <w:color w:val="DCDCAA"/>
-          <w:kern w:val="0"/>
-          <w:sz w:val="21"/>
-          <w:szCs w:val="21"/>
-          <w:lang w:eastAsia="en-NZ"/>
-          <w14:ligatures w14:val="none"/>
-        </w:rPr>
-        <w:t>agents</w:t>
-      </w:r>
-      <w:proofErr w:type="spellEnd"/>
-      <w:r>
-        <w:rPr>
-          <w:rFonts w:ascii="Consolas" w:eastAsia="Times New Roman" w:hAnsi="Consolas" w:cs="Times New Roman"/>
-          <w:color w:val="D4D4D4"/>
-          <w:kern w:val="0"/>
-          <w:sz w:val="21"/>
-          <w:szCs w:val="21"/>
-          <w:lang w:eastAsia="en-NZ"/>
-          <w14:ligatures w14:val="none"/>
-        </w:rPr>
-        <w:t>(</w:t>
-      </w:r>
-      <w:proofErr w:type="gramEnd"/>
-      <w:r>
-        <w:rPr>
-          <w:rFonts w:ascii="Consolas" w:eastAsia="Times New Roman" w:hAnsi="Consolas" w:cs="Times New Roman"/>
-          <w:color w:val="D4D4D4"/>
-          <w:kern w:val="0"/>
-          <w:sz w:val="21"/>
-          <w:szCs w:val="21"/>
-          <w:lang w:eastAsia="en-NZ"/>
-          <w14:ligatures w14:val="none"/>
-        </w:rPr>
-        <w:t>agent, model)</w:t>
-      </w:r>
-    </w:p>
-    <w:p>
-      <w:pPr>
-        <w:shd w:val="clear" w:color="auto" w:fill="1E1E1E"/>
-        <w:spacing w:after="0" w:line="285" w:lineRule="atLeast"/>
-        <w:rPr>
-          <w:rFonts w:ascii="Consolas" w:eastAsia="Times New Roman" w:hAnsi="Consolas" w:cs="Times New Roman"/>
-          <w:color w:val="D4D4D4"/>
-          <w:kern w:val="0"/>
-          <w:sz w:val="21"/>
-          <w:szCs w:val="21"/>
-          <w:lang w:eastAsia="en-NZ"/>
-          <w14:ligatures w14:val="none"/>
-        </w:rPr>
-      </w:pPr>
-      <w:r>
-        <w:rPr>
-          <w:rFonts w:ascii="Consolas" w:eastAsia="Times New Roman" w:hAnsi="Consolas" w:cs="Times New Roman"/>
-          <w:color w:val="D4D4D4"/>
-          <w:kern w:val="0"/>
-          <w:sz w:val="21"/>
-          <w:szCs w:val="21"/>
-          <w:lang w:eastAsia="en-NZ"/>
-          <w14:ligatures w14:val="none"/>
-        </w:rPr>
-        <w:t xml:space="preserve">                </w:t>
-      </w:r>
-      <w:proofErr w:type="spellStart"/>
-      <w:r>
-        <w:rPr>
-          <w:rFonts w:ascii="Consolas" w:eastAsia="Times New Roman" w:hAnsi="Consolas" w:cs="Times New Roman"/>
-          <w:color w:val="DCDCAA"/>
-          <w:kern w:val="0"/>
-          <w:sz w:val="21"/>
-          <w:szCs w:val="21"/>
-          <w:lang w:eastAsia="en-NZ"/>
-          <w14:ligatures w14:val="none"/>
-        </w:rPr>
-        <w:t>add_</w:t>
-      </w:r>
-      <w:proofErr w:type="gramStart"/>
-      <w:r>
-        <w:rPr>
-          <w:rFonts w:ascii="Consolas" w:eastAsia="Times New Roman" w:hAnsi="Consolas" w:cs="Times New Roman"/>
-          <w:color w:val="DCDCAA"/>
-          <w:kern w:val="0"/>
-          <w:sz w:val="21"/>
-          <w:szCs w:val="21"/>
-          <w:lang w:eastAsia="en-NZ"/>
-          <w14:ligatures w14:val="none"/>
-        </w:rPr>
-        <w:t>edge</w:t>
-      </w:r>
-      <w:proofErr w:type="spellEnd"/>
-      <w:r>
-        <w:rPr>
-          <w:rFonts w:ascii="Consolas" w:eastAsia="Times New Roman" w:hAnsi="Consolas" w:cs="Times New Roman"/>
-          <w:color w:val="DCDCAA"/>
-          <w:kern w:val="0"/>
-          <w:sz w:val="21"/>
-          <w:szCs w:val="21"/>
-          <w:lang w:eastAsia="en-NZ"/>
-          <w14:ligatures w14:val="none"/>
-        </w:rPr>
-        <w:t>!</w:t>
-      </w:r>
-      <w:r>
-        <w:rPr>
-          <w:rFonts w:ascii="Consolas" w:eastAsia="Times New Roman" w:hAnsi="Consolas" w:cs="Times New Roman"/>
-          <w:color w:val="D4D4D4"/>
-          <w:kern w:val="0"/>
-          <w:sz w:val="21"/>
-          <w:szCs w:val="21"/>
-          <w:lang w:eastAsia="en-NZ"/>
-          <w14:ligatures w14:val="none"/>
-        </w:rPr>
-        <w:t>(</w:t>
-      </w:r>
-      <w:proofErr w:type="spellStart"/>
-      <w:proofErr w:type="gramEnd"/>
-      <w:r>
-        <w:rPr>
-          <w:rFonts w:ascii="Consolas" w:eastAsia="Times New Roman" w:hAnsi="Consolas" w:cs="Times New Roman"/>
-          <w:color w:val="D4D4D4"/>
-          <w:kern w:val="0"/>
-          <w:sz w:val="21"/>
-          <w:szCs w:val="21"/>
-          <w:lang w:eastAsia="en-NZ"/>
-          <w14:ligatures w14:val="none"/>
-        </w:rPr>
-        <w:t>model.social</w:t>
-      </w:r>
-      <w:proofErr w:type="spellEnd"/>
-      <w:r>
-        <w:rPr>
-          <w:rFonts w:ascii="Consolas" w:eastAsia="Times New Roman" w:hAnsi="Consolas" w:cs="Times New Roman"/>
-          <w:color w:val="D4D4D4"/>
-          <w:kern w:val="0"/>
-          <w:sz w:val="21"/>
-          <w:szCs w:val="21"/>
-          <w:lang w:eastAsia="en-NZ"/>
-          <w14:ligatures w14:val="none"/>
-        </w:rPr>
-        <w:t>, agent.id, neighbor.id)</w:t>
-      </w:r>
-    </w:p>
-    <w:p>
-      <w:pPr>
-        <w:shd w:val="clear" w:color="auto" w:fill="1E1E1E"/>
-        <w:spacing w:after="0" w:line="285" w:lineRule="atLeast"/>
-        <w:rPr>
-          <w:rFonts w:ascii="Consolas" w:eastAsia="Times New Roman" w:hAnsi="Consolas" w:cs="Times New Roman"/>
-          <w:color w:val="D4D4D4"/>
-          <w:kern w:val="0"/>
-          <w:sz w:val="21"/>
-          <w:szCs w:val="21"/>
-          <w:lang w:eastAsia="en-NZ"/>
-          <w14:ligatures w14:val="none"/>
-        </w:rPr>
-      </w:pPr>
-      <w:r>
-        <w:rPr>
-          <w:rFonts w:ascii="Consolas" w:eastAsia="Times New Roman" w:hAnsi="Consolas" w:cs="Times New Roman"/>
-          <w:color w:val="D4D4D4"/>
-          <w:kern w:val="0"/>
-          <w:sz w:val="21"/>
-          <w:szCs w:val="21"/>
-          <w:lang w:eastAsia="en-NZ"/>
-          <w14:ligatures w14:val="none"/>
-        </w:rPr>
-        <w:t xml:space="preserve">        </w:t>
-      </w:r>
-      <w:r>
-        <w:rPr>
-          <w:rFonts w:ascii="Consolas" w:eastAsia="Times New Roman" w:hAnsi="Consolas" w:cs="Times New Roman"/>
-          <w:color w:val="C586C0"/>
-          <w:kern w:val="0"/>
-          <w:sz w:val="21"/>
-          <w:szCs w:val="21"/>
-          <w:lang w:eastAsia="en-NZ"/>
-          <w14:ligatures w14:val="none"/>
-        </w:rPr>
-        <w:t>end</w:t>
-      </w:r>
-    </w:p>
-    <w:p>
-      <w:pPr>
-        <w:shd w:val="clear" w:color="auto" w:fill="1E1E1E"/>
-        <w:spacing w:after="0" w:line="285" w:lineRule="atLeast"/>
-        <w:rPr>
-          <w:rFonts w:ascii="Consolas" w:eastAsia="Times New Roman" w:hAnsi="Consolas" w:cs="Times New Roman"/>
-          <w:color w:val="D4D4D4"/>
-          <w:kern w:val="0"/>
-          <w:sz w:val="21"/>
-          <w:szCs w:val="21"/>
-          <w:lang w:eastAsia="en-NZ"/>
-          <w14:ligatures w14:val="none"/>
-        </w:rPr>
-      </w:pPr>
-      <w:r>
-        <w:rPr>
-          <w:rFonts w:ascii="Consolas" w:eastAsia="Times New Roman" w:hAnsi="Consolas" w:cs="Times New Roman"/>
-          <w:color w:val="D4D4D4"/>
-          <w:kern w:val="0"/>
-          <w:sz w:val="21"/>
-          <w:szCs w:val="21"/>
-          <w:lang w:eastAsia="en-NZ"/>
-          <w14:ligatures w14:val="none"/>
-        </w:rPr>
-        <w:t xml:space="preserve">    </w:t>
-      </w:r>
-      <w:r>
-        <w:rPr>
-          <w:rFonts w:ascii="Consolas" w:eastAsia="Times New Roman" w:hAnsi="Consolas" w:cs="Times New Roman"/>
-          <w:color w:val="C586C0"/>
-          <w:kern w:val="0"/>
-          <w:sz w:val="21"/>
-          <w:szCs w:val="21"/>
-          <w:lang w:eastAsia="en-NZ"/>
-          <w14:ligatures w14:val="none"/>
-        </w:rPr>
-        <w:t>end</w:t>
-      </w:r>
-    </w:p>
-    <w:p>
-      <w:pPr>
-        <w:pStyle w:val="ListParagraph"/>
-        <w:numPr>
-          <w:ilvl w:val="0"/>
-          <w:numId w:val="1"/>
-        </w:numPr>
-      </w:pPr>
-      <w:r>
-        <w:t xml:space="preserve">Needs random selection of some number of other nodes + creation of edges between </w:t>
-      </w:r>
-      <w:proofErr w:type="gramStart"/>
-      <w:r>
-        <w:t>them</w:t>
-      </w:r>
-      <w:proofErr w:type="gramEnd"/>
-    </w:p>
-    <w:p>
-      <w:pPr>
-        <w:pStyle w:val="Heading2"/>
-      </w:pPr>
-      <w:proofErr w:type="spellStart"/>
-      <w:r>
-        <w:t>Agent_step</w:t>
-      </w:r>
-      <w:proofErr w:type="spellEnd"/>
-      <w:r>
-        <w:t>! Needs to go replace (</w:t>
-      </w:r>
-      <w:proofErr w:type="spellStart"/>
-      <w:proofErr w:type="gramStart"/>
-      <w:r>
-        <w:t>model.social</w:t>
-      </w:r>
-      <w:proofErr w:type="spellEnd"/>
-      <w:proofErr w:type="gramEnd"/>
-      <w:r>
-        <w:t>, 1) with (</w:t>
-      </w:r>
-      <w:proofErr w:type="spellStart"/>
-      <w:r>
-        <w:t>model.social</w:t>
-      </w:r>
-      <w:proofErr w:type="spellEnd"/>
-      <w:r>
-        <w:t xml:space="preserve">, </w:t>
-      </w:r>
-      <w:proofErr w:type="spellStart"/>
-      <w:r>
-        <w:t>i</w:t>
-      </w:r>
-      <w:proofErr w:type="spellEnd"/>
-      <w:r>
-        <w:t xml:space="preserve">) in a way that doesn’t break </w:t>
-      </w:r>
-    </w:p>
-    <w:p>
-      <w:pPr>
-        <w:shd w:val="clear" w:color="auto" w:fill="1E1E1E"/>
-        <w:spacing w:after="0" w:line="285" w:lineRule="atLeast"/>
-        <w:rPr>
-          <w:rFonts w:ascii="Consolas" w:eastAsia="Times New Roman" w:hAnsi="Consolas" w:cs="Times New Roman"/>
-          <w:color w:val="D4D4D4"/>
-          <w:kern w:val="0"/>
-          <w:sz w:val="21"/>
-          <w:szCs w:val="21"/>
-          <w:lang w:eastAsia="en-NZ"/>
-          <w14:ligatures w14:val="none"/>
-        </w:rPr>
-      </w:pPr>
-      <w:r>
-        <w:rPr>
-          <w:rFonts w:ascii="Consolas" w:eastAsia="Times New Roman" w:hAnsi="Consolas" w:cs="Times New Roman"/>
-          <w:color w:val="D4D4D4"/>
-          <w:kern w:val="0"/>
-          <w:sz w:val="21"/>
-          <w:szCs w:val="21"/>
-          <w:lang w:eastAsia="en-NZ"/>
-          <w14:ligatures w14:val="none"/>
-        </w:rPr>
-        <w:t xml:space="preserve">    neigh = </w:t>
-      </w:r>
-      <w:proofErr w:type="spellStart"/>
-      <w:r>
-        <w:rPr>
-          <w:rFonts w:ascii="Consolas" w:eastAsia="Times New Roman" w:hAnsi="Consolas" w:cs="Times New Roman"/>
-          <w:color w:val="D4D4D4"/>
-          <w:kern w:val="0"/>
-          <w:sz w:val="21"/>
-          <w:szCs w:val="21"/>
-          <w:lang w:eastAsia="en-NZ"/>
-          <w14:ligatures w14:val="none"/>
-        </w:rPr>
-        <w:t>Graphs.</w:t>
-      </w:r>
-      <w:r>
-        <w:rPr>
-          <w:rFonts w:ascii="Consolas" w:eastAsia="Times New Roman" w:hAnsi="Consolas" w:cs="Times New Roman"/>
-          <w:color w:val="DCDCAA"/>
-          <w:kern w:val="0"/>
-          <w:sz w:val="21"/>
-          <w:szCs w:val="21"/>
-          <w:lang w:eastAsia="en-NZ"/>
-          <w14:ligatures w14:val="none"/>
-        </w:rPr>
-        <w:t>neighbors</w:t>
-      </w:r>
-      <w:proofErr w:type="spellEnd"/>
-      <w:r>
-        <w:rPr>
-          <w:rFonts w:ascii="Consolas" w:eastAsia="Times New Roman" w:hAnsi="Consolas" w:cs="Times New Roman"/>
-          <w:color w:val="D4D4D4"/>
-          <w:kern w:val="0"/>
-          <w:sz w:val="21"/>
-          <w:szCs w:val="21"/>
-          <w:lang w:eastAsia="en-NZ"/>
-          <w14:ligatures w14:val="none"/>
-        </w:rPr>
-        <w:t>(</w:t>
-      </w:r>
-      <w:proofErr w:type="spellStart"/>
-      <w:proofErr w:type="gramStart"/>
-      <w:r>
-        <w:rPr>
-          <w:rFonts w:ascii="Consolas" w:eastAsia="Times New Roman" w:hAnsi="Consolas" w:cs="Times New Roman"/>
-          <w:color w:val="D4D4D4"/>
-          <w:kern w:val="0"/>
-          <w:sz w:val="21"/>
-          <w:szCs w:val="21"/>
-          <w:lang w:eastAsia="en-NZ"/>
-          <w14:ligatures w14:val="none"/>
-        </w:rPr>
-        <w:t>model.social</w:t>
-      </w:r>
-      <w:proofErr w:type="spellEnd"/>
-      <w:proofErr w:type="gramEnd"/>
-      <w:r>
-        <w:rPr>
-          <w:rFonts w:ascii="Consolas" w:eastAsia="Times New Roman" w:hAnsi="Consolas" w:cs="Times New Roman"/>
-          <w:color w:val="D4D4D4"/>
-          <w:kern w:val="0"/>
-          <w:sz w:val="21"/>
-          <w:szCs w:val="21"/>
-          <w:lang w:eastAsia="en-NZ"/>
-          <w14:ligatures w14:val="none"/>
-        </w:rPr>
-        <w:t xml:space="preserve">, </w:t>
-      </w:r>
-      <w:r>
-        <w:rPr>
-          <w:rFonts w:ascii="Consolas" w:eastAsia="Times New Roman" w:hAnsi="Consolas" w:cs="Times New Roman"/>
-          <w:color w:val="B5CEA8"/>
-          <w:kern w:val="0"/>
-          <w:sz w:val="21"/>
-          <w:szCs w:val="21"/>
-          <w:lang w:eastAsia="en-NZ"/>
-          <w14:ligatures w14:val="none"/>
-        </w:rPr>
-        <w:t>1</w:t>
-      </w:r>
-      <w:r>
-        <w:rPr>
-          <w:rFonts w:ascii="Consolas" w:eastAsia="Times New Roman" w:hAnsi="Consolas" w:cs="Times New Roman"/>
-          <w:color w:val="D4D4D4"/>
-          <w:kern w:val="0"/>
-          <w:sz w:val="21"/>
-          <w:szCs w:val="21"/>
-          <w:lang w:eastAsia="en-NZ"/>
-          <w14:ligatures w14:val="none"/>
-        </w:rPr>
-        <w:t>)</w:t>
-      </w:r>
-    </w:p>
-    <w:p>
-      <w:pPr>
-        <w:shd w:val="clear" w:color="auto" w:fill="1E1E1E"/>
-        <w:spacing w:after="0" w:line="285" w:lineRule="atLeast"/>
-        <w:rPr>
-          <w:rFonts w:ascii="Consolas" w:eastAsia="Times New Roman" w:hAnsi="Consolas" w:cs="Times New Roman"/>
-          <w:color w:val="D4D4D4"/>
-          <w:kern w:val="0"/>
-          <w:sz w:val="21"/>
-          <w:szCs w:val="21"/>
-          <w:lang w:eastAsia="en-NZ"/>
-          <w14:ligatures w14:val="none"/>
-        </w:rPr>
-      </w:pPr>
-      <w:r>
-        <w:rPr>
-          <w:rFonts w:ascii="Consolas" w:eastAsia="Times New Roman" w:hAnsi="Consolas" w:cs="Times New Roman"/>
-          <w:color w:val="D4D4D4"/>
-          <w:kern w:val="0"/>
-          <w:sz w:val="21"/>
-          <w:szCs w:val="21"/>
-          <w:lang w:eastAsia="en-NZ"/>
-          <w14:ligatures w14:val="none"/>
-        </w:rPr>
-        <w:t xml:space="preserve">    </w:t>
-      </w:r>
-      <w:r>
-        <w:rPr>
-          <w:rFonts w:ascii="Consolas" w:eastAsia="Times New Roman" w:hAnsi="Consolas" w:cs="Times New Roman"/>
-          <w:color w:val="C586C0"/>
-          <w:kern w:val="0"/>
-          <w:sz w:val="21"/>
-          <w:szCs w:val="21"/>
-          <w:lang w:eastAsia="en-NZ"/>
-          <w14:ligatures w14:val="none"/>
-        </w:rPr>
-        <w:t>for</w:t>
-      </w:r>
-      <w:r>
-        <w:rPr>
-          <w:rFonts w:ascii="Consolas" w:eastAsia="Times New Roman" w:hAnsi="Consolas" w:cs="Times New Roman"/>
-          <w:color w:val="D4D4D4"/>
-          <w:kern w:val="0"/>
-          <w:sz w:val="21"/>
-          <w:szCs w:val="21"/>
-          <w:lang w:eastAsia="en-NZ"/>
-          <w14:ligatures w14:val="none"/>
-        </w:rPr>
-        <w:t xml:space="preserve"> </w:t>
-      </w:r>
-      <w:proofErr w:type="spellStart"/>
-      <w:r>
-        <w:rPr>
-          <w:rFonts w:ascii="Consolas" w:eastAsia="Times New Roman" w:hAnsi="Consolas" w:cs="Times New Roman"/>
-          <w:color w:val="D4D4D4"/>
-          <w:kern w:val="0"/>
-          <w:sz w:val="21"/>
-          <w:szCs w:val="21"/>
-          <w:lang w:eastAsia="en-NZ"/>
-          <w14:ligatures w14:val="none"/>
-        </w:rPr>
-        <w:t>i</w:t>
-      </w:r>
-      <w:proofErr w:type="spellEnd"/>
-      <w:r>
-        <w:rPr>
-          <w:rFonts w:ascii="Consolas" w:eastAsia="Times New Roman" w:hAnsi="Consolas" w:cs="Times New Roman"/>
-          <w:color w:val="D4D4D4"/>
-          <w:kern w:val="0"/>
-          <w:sz w:val="21"/>
-          <w:szCs w:val="21"/>
-          <w:lang w:eastAsia="en-NZ"/>
-          <w14:ligatures w14:val="none"/>
-        </w:rPr>
-        <w:t xml:space="preserve"> in neigh</w:t>
-      </w:r>
-    </w:p>
-    <w:p>
-      <w:pPr>
-        <w:shd w:val="clear" w:color="auto" w:fill="1E1E1E"/>
-        <w:spacing w:after="0" w:line="285" w:lineRule="atLeast"/>
-        <w:rPr>
-          <w:rFonts w:ascii="Consolas" w:eastAsia="Times New Roman" w:hAnsi="Consolas" w:cs="Times New Roman"/>
-          <w:color w:val="D4D4D4"/>
-          <w:kern w:val="0"/>
-          <w:sz w:val="21"/>
-          <w:szCs w:val="21"/>
-          <w:lang w:eastAsia="en-NZ"/>
-          <w14:ligatures w14:val="none"/>
-        </w:rPr>
-      </w:pPr>
-      <w:r>
-        <w:rPr>
-          <w:rFonts w:ascii="Consolas" w:eastAsia="Times New Roman" w:hAnsi="Consolas" w:cs="Times New Roman"/>
-          <w:color w:val="D4D4D4"/>
-          <w:kern w:val="0"/>
-          <w:sz w:val="21"/>
-          <w:szCs w:val="21"/>
-          <w:lang w:eastAsia="en-NZ"/>
-          <w14:ligatures w14:val="none"/>
-        </w:rPr>
-        <w:t xml:space="preserve">        </w:t>
-      </w:r>
-      <w:proofErr w:type="spellStart"/>
-      <w:r>
-        <w:rPr>
-          <w:rFonts w:ascii="Consolas" w:eastAsia="Times New Roman" w:hAnsi="Consolas" w:cs="Times New Roman"/>
-          <w:color w:val="D4D4D4"/>
-          <w:kern w:val="0"/>
-          <w:sz w:val="21"/>
-          <w:szCs w:val="21"/>
-          <w:lang w:eastAsia="en-NZ"/>
-          <w14:ligatures w14:val="none"/>
-        </w:rPr>
-        <w:t>count_neighbours</w:t>
-      </w:r>
-      <w:proofErr w:type="spellEnd"/>
-      <w:r>
-        <w:rPr>
-          <w:rFonts w:ascii="Consolas" w:eastAsia="Times New Roman" w:hAnsi="Consolas" w:cs="Times New Roman"/>
-          <w:color w:val="D4D4D4"/>
-          <w:kern w:val="0"/>
-          <w:sz w:val="21"/>
-          <w:szCs w:val="21"/>
-          <w:lang w:eastAsia="en-NZ"/>
-          <w14:ligatures w14:val="none"/>
-        </w:rPr>
-        <w:t xml:space="preserve"> += </w:t>
-      </w:r>
-      <w:r>
-        <w:rPr>
-          <w:rFonts w:ascii="Consolas" w:eastAsia="Times New Roman" w:hAnsi="Consolas" w:cs="Times New Roman"/>
-          <w:color w:val="B5CEA8"/>
-          <w:kern w:val="0"/>
-          <w:sz w:val="21"/>
-          <w:szCs w:val="21"/>
-          <w:lang w:eastAsia="en-NZ"/>
-          <w14:ligatures w14:val="none"/>
-        </w:rPr>
-        <w:t>1</w:t>
-      </w:r>
-    </w:p>
-    <w:p>
-      <w:pPr>
-        <w:shd w:val="clear" w:color="auto" w:fill="1E1E1E"/>
-        <w:spacing w:after="0" w:line="285" w:lineRule="atLeast"/>
-        <w:rPr>
-          <w:rFonts w:ascii="Consolas" w:eastAsia="Times New Roman" w:hAnsi="Consolas" w:cs="Times New Roman"/>
-          <w:color w:val="D4D4D4"/>
-          <w:kern w:val="0"/>
-          <w:sz w:val="21"/>
-          <w:szCs w:val="21"/>
-          <w:lang w:eastAsia="en-NZ"/>
-          <w14:ligatures w14:val="none"/>
-        </w:rPr>
-      </w:pPr>
-      <w:r>
-        <w:rPr>
-          <w:rFonts w:ascii="Consolas" w:eastAsia="Times New Roman" w:hAnsi="Consolas" w:cs="Times New Roman"/>
-          <w:color w:val="D4D4D4"/>
-          <w:kern w:val="0"/>
-          <w:sz w:val="21"/>
-          <w:szCs w:val="21"/>
-          <w:lang w:eastAsia="en-NZ"/>
-          <w14:ligatures w14:val="none"/>
-        </w:rPr>
-        <w:t xml:space="preserve">        </w:t>
-      </w:r>
-      <w:r>
-        <w:rPr>
-          <w:rFonts w:ascii="Consolas" w:eastAsia="Times New Roman" w:hAnsi="Consolas" w:cs="Times New Roman"/>
-          <w:color w:val="C586C0"/>
-          <w:kern w:val="0"/>
-          <w:sz w:val="21"/>
-          <w:szCs w:val="21"/>
-          <w:lang w:eastAsia="en-NZ"/>
-          <w14:ligatures w14:val="none"/>
-        </w:rPr>
-        <w:t>if</w:t>
-      </w:r>
-      <w:r>
-        <w:rPr>
-          <w:rFonts w:ascii="Consolas" w:eastAsia="Times New Roman" w:hAnsi="Consolas" w:cs="Times New Roman"/>
-          <w:color w:val="D4D4D4"/>
-          <w:kern w:val="0"/>
-          <w:sz w:val="21"/>
-          <w:szCs w:val="21"/>
-          <w:lang w:eastAsia="en-NZ"/>
-          <w14:ligatures w14:val="none"/>
-        </w:rPr>
-        <w:t xml:space="preserve"> </w:t>
-      </w:r>
-      <w:proofErr w:type="gramStart"/>
-      <w:r>
-        <w:rPr>
-          <w:rFonts w:ascii="Consolas" w:eastAsia="Times New Roman" w:hAnsi="Consolas" w:cs="Times New Roman"/>
-          <w:color w:val="D4D4D4"/>
-          <w:kern w:val="0"/>
-          <w:sz w:val="21"/>
-          <w:szCs w:val="21"/>
-          <w:lang w:eastAsia="en-NZ"/>
-          <w14:ligatures w14:val="none"/>
-        </w:rPr>
-        <w:t>model[</w:t>
-      </w:r>
-      <w:proofErr w:type="gramEnd"/>
-      <w:r>
-        <w:rPr>
-          <w:rFonts w:ascii="Consolas" w:eastAsia="Times New Roman" w:hAnsi="Consolas" w:cs="Times New Roman"/>
-          <w:color w:val="B5CEA8"/>
-          <w:kern w:val="0"/>
-          <w:sz w:val="21"/>
-          <w:szCs w:val="21"/>
-          <w:lang w:eastAsia="en-NZ"/>
-          <w14:ligatures w14:val="none"/>
-        </w:rPr>
-        <w:t>1</w:t>
-      </w:r>
-      <w:r>
-        <w:rPr>
-          <w:rFonts w:ascii="Consolas" w:eastAsia="Times New Roman" w:hAnsi="Consolas" w:cs="Times New Roman"/>
-          <w:color w:val="D4D4D4"/>
-          <w:kern w:val="0"/>
-          <w:sz w:val="21"/>
-          <w:szCs w:val="21"/>
-          <w:lang w:eastAsia="en-NZ"/>
-          <w14:ligatures w14:val="none"/>
-        </w:rPr>
-        <w:t>].group == model[</w:t>
-      </w:r>
-      <w:proofErr w:type="spellStart"/>
-      <w:r>
-        <w:rPr>
-          <w:rFonts w:ascii="Consolas" w:eastAsia="Times New Roman" w:hAnsi="Consolas" w:cs="Times New Roman"/>
-          <w:color w:val="D4D4D4"/>
-          <w:kern w:val="0"/>
-          <w:sz w:val="21"/>
-          <w:szCs w:val="21"/>
-          <w:lang w:eastAsia="en-NZ"/>
-          <w14:ligatures w14:val="none"/>
-        </w:rPr>
-        <w:t>i</w:t>
-      </w:r>
-      <w:proofErr w:type="spellEnd"/>
-      <w:r>
-        <w:rPr>
-          <w:rFonts w:ascii="Consolas" w:eastAsia="Times New Roman" w:hAnsi="Consolas" w:cs="Times New Roman"/>
-          <w:color w:val="D4D4D4"/>
-          <w:kern w:val="0"/>
-          <w:sz w:val="21"/>
-          <w:szCs w:val="21"/>
-          <w:lang w:eastAsia="en-NZ"/>
-          <w14:ligatures w14:val="none"/>
-        </w:rPr>
-        <w:t>].group</w:t>
-      </w:r>
-    </w:p>
-    <w:p>
-      <w:pPr>
-        <w:shd w:val="clear" w:color="auto" w:fill="1E1E1E"/>
-        <w:spacing w:after="0" w:line="285" w:lineRule="atLeast"/>
-        <w:rPr>
-          <w:rFonts w:ascii="Consolas" w:eastAsia="Times New Roman" w:hAnsi="Consolas" w:cs="Times New Roman"/>
-          <w:color w:val="D4D4D4"/>
-          <w:kern w:val="0"/>
-          <w:sz w:val="21"/>
-          <w:szCs w:val="21"/>
-          <w:lang w:eastAsia="en-NZ"/>
-          <w14:ligatures w14:val="none"/>
-        </w:rPr>
-      </w:pPr>
-      <w:r>
-        <w:rPr>
-          <w:rFonts w:ascii="Consolas" w:eastAsia="Times New Roman" w:hAnsi="Consolas" w:cs="Times New Roman"/>
-          <w:color w:val="D4D4D4"/>
-          <w:kern w:val="0"/>
-          <w:sz w:val="21"/>
-          <w:szCs w:val="21"/>
-          <w:lang w:eastAsia="en-NZ"/>
-          <w14:ligatures w14:val="none"/>
-        </w:rPr>
-        <w:t xml:space="preserve">            </w:t>
-      </w:r>
-      <w:proofErr w:type="spellStart"/>
-      <w:r>
-        <w:rPr>
-          <w:rFonts w:ascii="Consolas" w:eastAsia="Times New Roman" w:hAnsi="Consolas" w:cs="Times New Roman"/>
-          <w:color w:val="D4D4D4"/>
-          <w:kern w:val="0"/>
-          <w:sz w:val="21"/>
-          <w:szCs w:val="21"/>
-          <w:lang w:eastAsia="en-NZ"/>
-          <w14:ligatures w14:val="none"/>
-        </w:rPr>
-        <w:t>count_neighbors_same_group</w:t>
-      </w:r>
-      <w:proofErr w:type="spellEnd"/>
-      <w:r>
-        <w:rPr>
-          <w:rFonts w:ascii="Consolas" w:eastAsia="Times New Roman" w:hAnsi="Consolas" w:cs="Times New Roman"/>
-          <w:color w:val="D4D4D4"/>
-          <w:kern w:val="0"/>
-          <w:sz w:val="21"/>
-          <w:szCs w:val="21"/>
-          <w:lang w:eastAsia="en-NZ"/>
-          <w14:ligatures w14:val="none"/>
-        </w:rPr>
-        <w:t xml:space="preserve"> += </w:t>
-      </w:r>
-      <w:r>
-        <w:rPr>
-          <w:rFonts w:ascii="Consolas" w:eastAsia="Times New Roman" w:hAnsi="Consolas" w:cs="Times New Roman"/>
-          <w:color w:val="B5CEA8"/>
-          <w:kern w:val="0"/>
-          <w:sz w:val="21"/>
-          <w:szCs w:val="21"/>
-          <w:lang w:eastAsia="en-NZ"/>
-          <w14:ligatures w14:val="none"/>
-        </w:rPr>
-        <w:t>1</w:t>
-      </w:r>
-    </w:p>
-    <w:p>
-      <w:pPr>
-        <w:shd w:val="clear" w:color="auto" w:fill="1E1E1E"/>
-        <w:spacing w:after="0" w:line="285" w:lineRule="atLeast"/>
-        <w:rPr>
-          <w:rFonts w:ascii="Consolas" w:eastAsia="Times New Roman" w:hAnsi="Consolas" w:cs="Times New Roman"/>
-          <w:color w:val="D4D4D4"/>
-          <w:kern w:val="0"/>
-          <w:sz w:val="21"/>
-          <w:szCs w:val="21"/>
-          <w:lang w:eastAsia="en-NZ"/>
-          <w14:ligatures w14:val="none"/>
-        </w:rPr>
-      </w:pPr>
-      <w:r>
-        <w:rPr>
-          <w:rFonts w:ascii="Consolas" w:eastAsia="Times New Roman" w:hAnsi="Consolas" w:cs="Times New Roman"/>
-          <w:color w:val="D4D4D4"/>
-          <w:kern w:val="0"/>
-          <w:sz w:val="21"/>
-          <w:szCs w:val="21"/>
-          <w:lang w:eastAsia="en-NZ"/>
-          <w14:ligatures w14:val="none"/>
-        </w:rPr>
-        <w:t xml:space="preserve">        </w:t>
-      </w:r>
-      <w:r>
-        <w:rPr>
-          <w:rFonts w:ascii="Consolas" w:eastAsia="Times New Roman" w:hAnsi="Consolas" w:cs="Times New Roman"/>
-          <w:color w:val="C586C0"/>
-          <w:kern w:val="0"/>
-          <w:sz w:val="21"/>
-          <w:szCs w:val="21"/>
-          <w:lang w:eastAsia="en-NZ"/>
-          <w14:ligatures w14:val="none"/>
-        </w:rPr>
-        <w:t>end</w:t>
-      </w:r>
-    </w:p>
-    <w:p>
-      <w:pPr>
-        <w:shd w:val="clear" w:color="auto" w:fill="1E1E1E"/>
-        <w:spacing w:after="0" w:line="285" w:lineRule="atLeast"/>
-        <w:rPr>
-          <w:rFonts w:ascii="Consolas" w:eastAsia="Times New Roman" w:hAnsi="Consolas" w:cs="Times New Roman"/>
-          <w:color w:val="D4D4D4"/>
-          <w:kern w:val="0"/>
-          <w:sz w:val="21"/>
-          <w:szCs w:val="21"/>
-          <w:lang w:eastAsia="en-NZ"/>
-          <w14:ligatures w14:val="none"/>
-        </w:rPr>
-      </w:pPr>
-      <w:r>
-        <w:rPr>
-          <w:rFonts w:ascii="Consolas" w:eastAsia="Times New Roman" w:hAnsi="Consolas" w:cs="Times New Roman"/>
-          <w:color w:val="D4D4D4"/>
-          <w:kern w:val="0"/>
-          <w:sz w:val="21"/>
-          <w:szCs w:val="21"/>
-          <w:lang w:eastAsia="en-NZ"/>
-          <w14:ligatures w14:val="none"/>
-        </w:rPr>
-        <w:t xml:space="preserve">        </w:t>
-      </w:r>
-      <w:r>
-        <w:rPr>
-          <w:rFonts w:ascii="Consolas" w:eastAsia="Times New Roman" w:hAnsi="Consolas" w:cs="Times New Roman"/>
-          <w:color w:val="DCDCAA"/>
-          <w:kern w:val="0"/>
-          <w:sz w:val="21"/>
-          <w:szCs w:val="21"/>
-          <w:lang w:eastAsia="en-NZ"/>
-          <w14:ligatures w14:val="none"/>
-        </w:rPr>
-        <w:t>print</w:t>
-      </w:r>
-      <w:r>
-        <w:rPr>
-          <w:rFonts w:ascii="Consolas" w:eastAsia="Times New Roman" w:hAnsi="Consolas" w:cs="Times New Roman"/>
-          <w:color w:val="D4D4D4"/>
-          <w:kern w:val="0"/>
-          <w:sz w:val="21"/>
-          <w:szCs w:val="21"/>
-          <w:lang w:eastAsia="en-NZ"/>
-          <w14:ligatures w14:val="none"/>
-        </w:rPr>
-        <w:t>(</w:t>
-      </w:r>
-      <w:proofErr w:type="spellStart"/>
-      <w:r>
-        <w:rPr>
-          <w:rFonts w:ascii="Consolas" w:eastAsia="Times New Roman" w:hAnsi="Consolas" w:cs="Times New Roman"/>
-          <w:color w:val="D4D4D4"/>
-          <w:kern w:val="0"/>
-          <w:sz w:val="21"/>
-          <w:szCs w:val="21"/>
-          <w:lang w:eastAsia="en-NZ"/>
-          <w14:ligatures w14:val="none"/>
-        </w:rPr>
-        <w:t>count_neighbors_same_group</w:t>
-      </w:r>
-      <w:proofErr w:type="spellEnd"/>
-      <w:r>
-        <w:rPr>
-          <w:rFonts w:ascii="Consolas" w:eastAsia="Times New Roman" w:hAnsi="Consolas" w:cs="Times New Roman"/>
-          <w:color w:val="D4D4D4"/>
-          <w:kern w:val="0"/>
-          <w:sz w:val="21"/>
-          <w:szCs w:val="21"/>
-          <w:lang w:eastAsia="en-NZ"/>
-          <w14:ligatures w14:val="none"/>
-        </w:rPr>
-        <w:t>)</w:t>
-      </w:r>
-    </w:p>
-    <w:p>
-      <w:pPr>
-        <w:shd w:val="clear" w:color="auto" w:fill="1E1E1E"/>
-        <w:spacing w:after="0" w:line="285" w:lineRule="atLeast"/>
-        <w:rPr>
-          <w:rFonts w:ascii="Consolas" w:eastAsia="Times New Roman" w:hAnsi="Consolas" w:cs="Times New Roman"/>
-          <w:color w:val="D4D4D4"/>
-          <w:kern w:val="0"/>
-          <w:sz w:val="21"/>
-          <w:szCs w:val="21"/>
-          <w:lang w:eastAsia="en-NZ"/>
-          <w14:ligatures w14:val="none"/>
-        </w:rPr>
-      </w:pPr>
-      <w:r>
-        <w:rPr>
-          <w:rFonts w:ascii="Consolas" w:eastAsia="Times New Roman" w:hAnsi="Consolas" w:cs="Times New Roman"/>
-          <w:color w:val="D4D4D4"/>
-          <w:kern w:val="0"/>
-          <w:sz w:val="21"/>
-          <w:szCs w:val="21"/>
-          <w:lang w:eastAsia="en-NZ"/>
-          <w14:ligatures w14:val="none"/>
-        </w:rPr>
-        <w:t xml:space="preserve">    </w:t>
-      </w:r>
-      <w:r>
-        <w:rPr>
-          <w:rFonts w:ascii="Consolas" w:eastAsia="Times New Roman" w:hAnsi="Consolas" w:cs="Times New Roman"/>
-          <w:color w:val="C586C0"/>
-          <w:kern w:val="0"/>
-          <w:sz w:val="21"/>
-          <w:szCs w:val="21"/>
-          <w:lang w:eastAsia="en-NZ"/>
-          <w14:ligatures w14:val="none"/>
-        </w:rPr>
-        <w:t>end</w:t>
-      </w:r>
-    </w:p>
-    <w:p/>
-    <w:p/>
-    <w:p>
-      <w:pPr>
-        <w:pStyle w:val="Heading2"/>
-      </w:pPr>
-      <w:r>
-        <w:lastRenderedPageBreak/>
         <w:t xml:space="preserve">Checking whether a neighbour has a graph link will become moot, since this is currently based on spatial </w:t>
       </w:r>
       <w:proofErr w:type="gramStart"/>

</xml_diff>

<commit_message>
got separating neighbours into same and opposite groups working
</commit_message>
<xml_diff>
--- a/roadmap-notes.docx
+++ b/roadmap-notes.docx
@@ -7,13 +7,8 @@
         <w:pStyle w:val="Heading1"/>
       </w:pPr>
       <w:r>
-        <w:t xml:space="preserve">Strip the physical proximity layer out and base everything on network </w:t>
-      </w:r>
-      <w:proofErr w:type="gramStart"/>
-      <w:r>
-        <w:t>connections</w:t>
-      </w:r>
-      <w:proofErr w:type="gramEnd"/>
+        <w:t>Strip the physical proximity layer out and base everything on network connections</w:t>
+      </w:r>
     </w:p>
     <w:p>
       <w:r>
@@ -68,48 +63,8 @@
           <w:lang w:eastAsia="en-NZ"/>
           <w14:ligatures w14:val="none"/>
         </w:rPr>
-        <w:t xml:space="preserve"> </w:t>
-      </w:r>
-      <w:proofErr w:type="spellStart"/>
-      <w:r>
-        <w:rPr>
-          <w:rFonts w:ascii="Consolas" w:eastAsia="Times New Roman" w:hAnsi="Consolas" w:cs="Times New Roman"/>
-          <w:color w:val="D4D4D4"/>
-          <w:kern w:val="0"/>
-          <w:sz w:val="21"/>
-          <w:szCs w:val="21"/>
-          <w:lang w:eastAsia="en-NZ"/>
-          <w14:ligatures w14:val="none"/>
-        </w:rPr>
-        <w:t>count_neighbors_same_group</w:t>
-      </w:r>
-      <w:proofErr w:type="spellEnd"/>
-      <w:r>
-        <w:rPr>
-          <w:rFonts w:ascii="Consolas" w:eastAsia="Times New Roman" w:hAnsi="Consolas" w:cs="Times New Roman"/>
-          <w:color w:val="D4D4D4"/>
-          <w:kern w:val="0"/>
-          <w:sz w:val="21"/>
-          <w:szCs w:val="21"/>
-          <w:lang w:eastAsia="en-NZ"/>
-          <w14:ligatures w14:val="none"/>
-        </w:rPr>
-        <w:t xml:space="preserve"> ≥ </w:t>
-      </w:r>
-      <w:proofErr w:type="spellStart"/>
-      <w:r>
-        <w:rPr>
-          <w:rFonts w:ascii="Consolas" w:eastAsia="Times New Roman" w:hAnsi="Consolas" w:cs="Times New Roman"/>
-          <w:color w:val="D4D4D4"/>
-          <w:kern w:val="0"/>
-          <w:sz w:val="21"/>
-          <w:szCs w:val="21"/>
-          <w:lang w:eastAsia="en-NZ"/>
-          <w14:ligatures w14:val="none"/>
-        </w:rPr>
-        <w:t>agent.seg</w:t>
-      </w:r>
-      <w:proofErr w:type="spellEnd"/>
+        <w:t xml:space="preserve"> count_neighbors_same_group ≥ agent.seg</w:t>
+      </w:r>
     </w:p>
     <w:p>
       <w:pPr>
@@ -135,35 +90,7 @@
           <w:lang w:eastAsia="en-NZ"/>
           <w14:ligatures w14:val="none"/>
         </w:rPr>
-        <w:t xml:space="preserve">        </w:t>
-      </w:r>
-      <w:proofErr w:type="spellStart"/>
-      <w:proofErr w:type="gramStart"/>
-      <w:r>
-        <w:rPr>
-          <w:rFonts w:ascii="Consolas" w:eastAsia="Times New Roman" w:hAnsi="Consolas" w:cs="Times New Roman"/>
-          <w:color w:val="D4D4D4"/>
-          <w:kern w:val="0"/>
-          <w:sz w:val="21"/>
-          <w:szCs w:val="21"/>
-          <w:lang w:eastAsia="en-NZ"/>
-          <w14:ligatures w14:val="none"/>
-        </w:rPr>
-        <w:t>agent.mood</w:t>
-      </w:r>
-      <w:proofErr w:type="spellEnd"/>
-      <w:proofErr w:type="gramEnd"/>
-      <w:r>
-        <w:rPr>
-          <w:rFonts w:ascii="Consolas" w:eastAsia="Times New Roman" w:hAnsi="Consolas" w:cs="Times New Roman"/>
-          <w:color w:val="D4D4D4"/>
-          <w:kern w:val="0"/>
-          <w:sz w:val="21"/>
-          <w:szCs w:val="21"/>
-          <w:lang w:eastAsia="en-NZ"/>
-          <w14:ligatures w14:val="none"/>
-        </w:rPr>
-        <w:t xml:space="preserve"> = </w:t>
+        <w:t xml:space="preserve">        agent.mood = </w:t>
       </w:r>
       <w:r>
         <w:rPr>
@@ -241,35 +168,7 @@
           <w:lang w:eastAsia="en-NZ"/>
           <w14:ligatures w14:val="none"/>
         </w:rPr>
-        <w:t xml:space="preserve">        </w:t>
-      </w:r>
-      <w:proofErr w:type="spellStart"/>
-      <w:proofErr w:type="gramStart"/>
-      <w:r>
-        <w:rPr>
-          <w:rFonts w:ascii="Consolas" w:eastAsia="Times New Roman" w:hAnsi="Consolas" w:cs="Times New Roman"/>
-          <w:color w:val="D4D4D4"/>
-          <w:kern w:val="0"/>
-          <w:sz w:val="21"/>
-          <w:szCs w:val="21"/>
-          <w:lang w:eastAsia="en-NZ"/>
-          <w14:ligatures w14:val="none"/>
-        </w:rPr>
-        <w:t>agent.mood</w:t>
-      </w:r>
-      <w:proofErr w:type="spellEnd"/>
-      <w:proofErr w:type="gramEnd"/>
-      <w:r>
-        <w:rPr>
-          <w:rFonts w:ascii="Consolas" w:eastAsia="Times New Roman" w:hAnsi="Consolas" w:cs="Times New Roman"/>
-          <w:color w:val="D4D4D4"/>
-          <w:kern w:val="0"/>
-          <w:sz w:val="21"/>
-          <w:szCs w:val="21"/>
-          <w:lang w:eastAsia="en-NZ"/>
-          <w14:ligatures w14:val="none"/>
-        </w:rPr>
-        <w:t xml:space="preserve"> = </w:t>
+        <w:t xml:space="preserve">        agent.mood = </w:t>
       </w:r>
       <w:r>
         <w:rPr>
@@ -310,7 +209,6 @@
         </w:rPr>
         <w:t xml:space="preserve">        </w:t>
       </w:r>
-      <w:proofErr w:type="spellStart"/>
       <w:r>
         <w:rPr>
           <w:rFonts w:ascii="Consolas" w:eastAsia="Times New Roman" w:hAnsi="Consolas" w:cs="Times New Roman"/>
@@ -321,58 +219,19 @@
           <w:lang w:eastAsia="en-NZ"/>
           <w14:ligatures w14:val="none"/>
         </w:rPr>
-        <w:t>move_agent_</w:t>
-      </w:r>
-      <w:proofErr w:type="gramStart"/>
-      <w:r>
-        <w:rPr>
-          <w:rFonts w:ascii="Consolas" w:eastAsia="Times New Roman" w:hAnsi="Consolas" w:cs="Times New Roman"/>
-          <w:color w:val="DCDCAA"/>
-          <w:kern w:val="0"/>
-          <w:sz w:val="21"/>
-          <w:szCs w:val="21"/>
-          <w:lang w:eastAsia="en-NZ"/>
-          <w14:ligatures w14:val="none"/>
-        </w:rPr>
-        <w:t>single</w:t>
-      </w:r>
-      <w:proofErr w:type="spellEnd"/>
-      <w:r>
-        <w:rPr>
-          <w:rFonts w:ascii="Consolas" w:eastAsia="Times New Roman" w:hAnsi="Consolas" w:cs="Times New Roman"/>
-          <w:color w:val="DCDCAA"/>
-          <w:kern w:val="0"/>
-          <w:sz w:val="21"/>
-          <w:szCs w:val="21"/>
-          <w:lang w:eastAsia="en-NZ"/>
-          <w14:ligatures w14:val="none"/>
-        </w:rPr>
-        <w:t>!</w:t>
-      </w:r>
-      <w:r>
-        <w:rPr>
-          <w:rFonts w:ascii="Consolas" w:eastAsia="Times New Roman" w:hAnsi="Consolas" w:cs="Times New Roman"/>
-          <w:color w:val="D4D4D4"/>
-          <w:kern w:val="0"/>
-          <w:sz w:val="21"/>
-          <w:szCs w:val="21"/>
-          <w:lang w:eastAsia="en-NZ"/>
-          <w14:ligatures w14:val="none"/>
-        </w:rPr>
-        <w:t>(</w:t>
-      </w:r>
-      <w:proofErr w:type="gramEnd"/>
-      <w:r>
-        <w:rPr>
-          <w:rFonts w:ascii="Consolas" w:eastAsia="Times New Roman" w:hAnsi="Consolas" w:cs="Times New Roman"/>
-          <w:color w:val="D4D4D4"/>
-          <w:kern w:val="0"/>
-          <w:sz w:val="21"/>
-          <w:szCs w:val="21"/>
-          <w:lang w:eastAsia="en-NZ"/>
-          <w14:ligatures w14:val="none"/>
-        </w:rPr>
-        <w:t>agent, model)</w:t>
+        <w:t>move_agent_single!</w:t>
+      </w:r>
+      <w:r>
+        <w:rPr>
+          <w:rFonts w:ascii="Consolas" w:eastAsia="Times New Roman" w:hAnsi="Consolas" w:cs="Times New Roman"/>
+          <w:color w:val="D4D4D4"/>
+          <w:kern w:val="0"/>
+          <w:sz w:val="21"/>
+          <w:szCs w:val="21"/>
+          <w:lang w:eastAsia="en-NZ"/>
+          <w14:ligatures w14:val="none"/>
+        </w:rPr>
+        <w:t>(agent, model)</w:t>
       </w:r>
     </w:p>
     <w:p>
@@ -482,29 +341,8 @@
     </w:p>
     <w:p/>
     <w:p>
-      <w:proofErr w:type="spellStart"/>
-      <w:r>
-        <w:t>move_agent_single</w:t>
-      </w:r>
-      <w:proofErr w:type="spellEnd"/>
-      <w:r>
-        <w:t xml:space="preserve">! Still relies on the presence of a physical space; needs to change to making new links with friends of friends (and then breaking old links with friends? Will also need to be done in </w:t>
-      </w:r>
-      <w:proofErr w:type="spellStart"/>
-      <w:r>
-        <w:t>agent_step</w:t>
-      </w:r>
-      <w:proofErr w:type="spellEnd"/>
-      <w:r>
-        <w:t xml:space="preserve"> rather than in </w:t>
-      </w:r>
-      <w:proofErr w:type="spellStart"/>
-      <w:r>
-        <w:t>model_step</w:t>
-      </w:r>
-      <w:proofErr w:type="spellEnd"/>
-      <w:r>
-        <w:t xml:space="preserve"> otherwise risks breaking connections which have just been made)</w:t>
+      <w:r>
+        <w:t>move_agent_single! Still relies on the presence of a physical space; needs to change to making new links with friends of friends (and then breaking old links with friends? Will also need to be done in agent_step rather than in model_step otherwise risks breaking connections which have just been made)</w:t>
       </w:r>
     </w:p>
     <w:p>
@@ -518,21 +356,8 @@
       <w:r>
         <w:t xml:space="preserve">Run with </w:t>
       </w:r>
-      <w:proofErr w:type="gramStart"/>
-      <w:r>
-        <w:t>step!(</w:t>
-      </w:r>
-      <w:proofErr w:type="gramEnd"/>
-      <w:r>
-        <w:t>model,agent_step!,</w:t>
-      </w:r>
-      <w:proofErr w:type="spellStart"/>
-      <w:r>
-        <w:t>model_step</w:t>
-      </w:r>
-      <w:proofErr w:type="spellEnd"/>
-      <w:r>
-        <w:t>!)</w:t>
+      <w:r>
+        <w:t>step!(model,agent_step!,model_step!)</w:t>
       </w:r>
     </w:p>
     <w:p/>
@@ -541,15 +366,7 @@
         <w:pStyle w:val="Heading2"/>
       </w:pPr>
       <w:r>
-        <w:t xml:space="preserve">Checking whether a neighbour has a graph link will become moot, since this is currently based on spatial </w:t>
-      </w:r>
-      <w:proofErr w:type="gramStart"/>
-      <w:r>
-        <w:t>neighbours</w:t>
-      </w:r>
-      <w:proofErr w:type="gramEnd"/>
-      <w:r>
-        <w:t xml:space="preserve"> </w:t>
+        <w:t xml:space="preserve">Checking whether a neighbour has a graph link will become moot, since this is currently based on spatial neighbours </w:t>
       </w:r>
     </w:p>
     <w:p>
@@ -602,7 +419,6 @@
         </w:rPr>
         <w:t xml:space="preserve"> agent in </w:t>
       </w:r>
-      <w:proofErr w:type="spellStart"/>
       <w:r>
         <w:rPr>
           <w:rFonts w:ascii="Consolas" w:eastAsia="Times New Roman" w:hAnsi="Consolas" w:cs="Times New Roman"/>
@@ -615,7 +431,6 @@
         </w:rPr>
         <w:t>allagents</w:t>
       </w:r>
-      <w:proofErr w:type="spellEnd"/>
       <w:r>
         <w:rPr>
           <w:rFonts w:ascii="Consolas" w:eastAsia="Times New Roman" w:hAnsi="Consolas" w:cs="Times New Roman"/>
@@ -716,35 +531,8 @@
           <w:lang w:eastAsia="en-NZ"/>
           <w14:ligatures w14:val="none"/>
         </w:rPr>
-        <w:t xml:space="preserve"> </w:t>
-      </w:r>
-      <w:proofErr w:type="spellStart"/>
-      <w:r>
-        <w:rPr>
-          <w:rFonts w:ascii="Consolas" w:eastAsia="Times New Roman" w:hAnsi="Consolas" w:cs="Times New Roman"/>
-          <w:color w:val="D4D4D4"/>
-          <w:kern w:val="0"/>
-          <w:sz w:val="21"/>
-          <w:szCs w:val="21"/>
-          <w:lang w:eastAsia="en-NZ"/>
-          <w14:ligatures w14:val="none"/>
-        </w:rPr>
-        <w:t>neighbor</w:t>
-      </w:r>
-      <w:proofErr w:type="spellEnd"/>
-      <w:r>
-        <w:rPr>
-          <w:rFonts w:ascii="Consolas" w:eastAsia="Times New Roman" w:hAnsi="Consolas" w:cs="Times New Roman"/>
-          <w:color w:val="D4D4D4"/>
-          <w:kern w:val="0"/>
-          <w:sz w:val="21"/>
-          <w:szCs w:val="21"/>
-          <w:lang w:eastAsia="en-NZ"/>
-          <w14:ligatures w14:val="none"/>
-        </w:rPr>
-        <w:t xml:space="preserve"> in </w:t>
-      </w:r>
-      <w:proofErr w:type="spellStart"/>
+        <w:t xml:space="preserve"> neighbor in </w:t>
+      </w:r>
       <w:r>
         <w:rPr>
           <w:rFonts w:ascii="Consolas" w:eastAsia="Times New Roman" w:hAnsi="Consolas" w:cs="Times New Roman"/>
@@ -755,46 +543,19 @@
           <w:lang w:eastAsia="en-NZ"/>
           <w14:ligatures w14:val="none"/>
         </w:rPr>
-        <w:t>nearby_</w:t>
-      </w:r>
-      <w:proofErr w:type="gramStart"/>
-      <w:r>
-        <w:rPr>
-          <w:rFonts w:ascii="Consolas" w:eastAsia="Times New Roman" w:hAnsi="Consolas" w:cs="Times New Roman"/>
-          <w:color w:val="DCDCAA"/>
-          <w:kern w:val="0"/>
-          <w:sz w:val="21"/>
-          <w:szCs w:val="21"/>
-          <w:lang w:eastAsia="en-NZ"/>
-          <w14:ligatures w14:val="none"/>
-        </w:rPr>
-        <w:t>agents</w:t>
-      </w:r>
-      <w:proofErr w:type="spellEnd"/>
-      <w:r>
-        <w:rPr>
-          <w:rFonts w:ascii="Consolas" w:eastAsia="Times New Roman" w:hAnsi="Consolas" w:cs="Times New Roman"/>
-          <w:color w:val="D4D4D4"/>
-          <w:kern w:val="0"/>
-          <w:sz w:val="21"/>
-          <w:szCs w:val="21"/>
-          <w:lang w:eastAsia="en-NZ"/>
-          <w14:ligatures w14:val="none"/>
-        </w:rPr>
-        <w:t>(</w:t>
-      </w:r>
-      <w:proofErr w:type="gramEnd"/>
-      <w:r>
-        <w:rPr>
-          <w:rFonts w:ascii="Consolas" w:eastAsia="Times New Roman" w:hAnsi="Consolas" w:cs="Times New Roman"/>
-          <w:color w:val="D4D4D4"/>
-          <w:kern w:val="0"/>
-          <w:sz w:val="21"/>
-          <w:szCs w:val="21"/>
-          <w:lang w:eastAsia="en-NZ"/>
-          <w14:ligatures w14:val="none"/>
-        </w:rPr>
-        <w:t>agent, model)</w:t>
+        <w:t>nearby_agents</w:t>
+      </w:r>
+      <w:r>
+        <w:rPr>
+          <w:rFonts w:ascii="Consolas" w:eastAsia="Times New Roman" w:hAnsi="Consolas" w:cs="Times New Roman"/>
+          <w:color w:val="D4D4D4"/>
+          <w:kern w:val="0"/>
+          <w:sz w:val="21"/>
+          <w:szCs w:val="21"/>
+          <w:lang w:eastAsia="en-NZ"/>
+          <w14:ligatures w14:val="none"/>
+        </w:rPr>
+        <w:t>(agent, model)</w:t>
       </w:r>
     </w:p>
     <w:p>
@@ -847,7 +608,6 @@
         </w:rPr>
         <w:t xml:space="preserve"> </w:t>
       </w:r>
-      <w:proofErr w:type="spellStart"/>
       <w:r>
         <w:rPr>
           <w:rFonts w:ascii="Consolas" w:eastAsia="Times New Roman" w:hAnsi="Consolas" w:cs="Times New Roman"/>
@@ -858,60 +618,19 @@
           <w:lang w:eastAsia="en-NZ"/>
           <w14:ligatures w14:val="none"/>
         </w:rPr>
-        <w:t>has_</w:t>
-      </w:r>
-      <w:proofErr w:type="gramStart"/>
-      <w:r>
-        <w:rPr>
-          <w:rFonts w:ascii="Consolas" w:eastAsia="Times New Roman" w:hAnsi="Consolas" w:cs="Times New Roman"/>
-          <w:color w:val="DCDCAA"/>
-          <w:kern w:val="0"/>
-          <w:sz w:val="21"/>
-          <w:szCs w:val="21"/>
-          <w:lang w:eastAsia="en-NZ"/>
-          <w14:ligatures w14:val="none"/>
-        </w:rPr>
-        <w:t>edge</w:t>
-      </w:r>
-      <w:proofErr w:type="spellEnd"/>
-      <w:r>
-        <w:rPr>
-          <w:rFonts w:ascii="Consolas" w:eastAsia="Times New Roman" w:hAnsi="Consolas" w:cs="Times New Roman"/>
-          <w:color w:val="D4D4D4"/>
-          <w:kern w:val="0"/>
-          <w:sz w:val="21"/>
-          <w:szCs w:val="21"/>
-          <w:lang w:eastAsia="en-NZ"/>
-          <w14:ligatures w14:val="none"/>
-        </w:rPr>
-        <w:t>(</w:t>
-      </w:r>
-      <w:proofErr w:type="spellStart"/>
-      <w:proofErr w:type="gramEnd"/>
-      <w:r>
-        <w:rPr>
-          <w:rFonts w:ascii="Consolas" w:eastAsia="Times New Roman" w:hAnsi="Consolas" w:cs="Times New Roman"/>
-          <w:color w:val="D4D4D4"/>
-          <w:kern w:val="0"/>
-          <w:sz w:val="21"/>
-          <w:szCs w:val="21"/>
-          <w:lang w:eastAsia="en-NZ"/>
-          <w14:ligatures w14:val="none"/>
-        </w:rPr>
-        <w:t>model.social</w:t>
-      </w:r>
-      <w:proofErr w:type="spellEnd"/>
-      <w:r>
-        <w:rPr>
-          <w:rFonts w:ascii="Consolas" w:eastAsia="Times New Roman" w:hAnsi="Consolas" w:cs="Times New Roman"/>
-          <w:color w:val="D4D4D4"/>
-          <w:kern w:val="0"/>
-          <w:sz w:val="21"/>
-          <w:szCs w:val="21"/>
-          <w:lang w:eastAsia="en-NZ"/>
-          <w14:ligatures w14:val="none"/>
-        </w:rPr>
-        <w:t xml:space="preserve">, neighbor.id, agent.id) == </w:t>
+        <w:t>has_edge</w:t>
+      </w:r>
+      <w:r>
+        <w:rPr>
+          <w:rFonts w:ascii="Consolas" w:eastAsia="Times New Roman" w:hAnsi="Consolas" w:cs="Times New Roman"/>
+          <w:color w:val="D4D4D4"/>
+          <w:kern w:val="0"/>
+          <w:sz w:val="21"/>
+          <w:szCs w:val="21"/>
+          <w:lang w:eastAsia="en-NZ"/>
+          <w14:ligatures w14:val="none"/>
+        </w:rPr>
+        <w:t xml:space="preserve">(model.social, neighbor.id, agent.id) == </w:t>
       </w:r>
       <w:r>
         <w:rPr>
@@ -952,7 +671,6 @@
         </w:rPr>
         <w:t xml:space="preserve">                </w:t>
       </w:r>
-      <w:proofErr w:type="spellStart"/>
       <w:r>
         <w:rPr>
           <w:rFonts w:ascii="Consolas" w:eastAsia="Times New Roman" w:hAnsi="Consolas" w:cs="Times New Roman"/>
@@ -963,72 +681,19 @@
           <w:lang w:eastAsia="en-NZ"/>
           <w14:ligatures w14:val="none"/>
         </w:rPr>
-        <w:t>add_</w:t>
-      </w:r>
-      <w:proofErr w:type="gramStart"/>
-      <w:r>
-        <w:rPr>
-          <w:rFonts w:ascii="Consolas" w:eastAsia="Times New Roman" w:hAnsi="Consolas" w:cs="Times New Roman"/>
-          <w:color w:val="DCDCAA"/>
-          <w:kern w:val="0"/>
-          <w:sz w:val="21"/>
-          <w:szCs w:val="21"/>
-          <w:lang w:eastAsia="en-NZ"/>
-          <w14:ligatures w14:val="none"/>
-        </w:rPr>
-        <w:t>edge</w:t>
-      </w:r>
-      <w:proofErr w:type="spellEnd"/>
-      <w:r>
-        <w:rPr>
-          <w:rFonts w:ascii="Consolas" w:eastAsia="Times New Roman" w:hAnsi="Consolas" w:cs="Times New Roman"/>
-          <w:color w:val="DCDCAA"/>
-          <w:kern w:val="0"/>
-          <w:sz w:val="21"/>
-          <w:szCs w:val="21"/>
-          <w:lang w:eastAsia="en-NZ"/>
-          <w14:ligatures w14:val="none"/>
-        </w:rPr>
-        <w:t>!</w:t>
-      </w:r>
-      <w:r>
-        <w:rPr>
-          <w:rFonts w:ascii="Consolas" w:eastAsia="Times New Roman" w:hAnsi="Consolas" w:cs="Times New Roman"/>
-          <w:color w:val="D4D4D4"/>
-          <w:kern w:val="0"/>
-          <w:sz w:val="21"/>
-          <w:szCs w:val="21"/>
-          <w:lang w:eastAsia="en-NZ"/>
-          <w14:ligatures w14:val="none"/>
-        </w:rPr>
-        <w:t>(</w:t>
-      </w:r>
-      <w:proofErr w:type="spellStart"/>
-      <w:proofErr w:type="gramEnd"/>
-      <w:r>
-        <w:rPr>
-          <w:rFonts w:ascii="Consolas" w:eastAsia="Times New Roman" w:hAnsi="Consolas" w:cs="Times New Roman"/>
-          <w:color w:val="D4D4D4"/>
-          <w:kern w:val="0"/>
-          <w:sz w:val="21"/>
-          <w:szCs w:val="21"/>
-          <w:lang w:eastAsia="en-NZ"/>
-          <w14:ligatures w14:val="none"/>
-        </w:rPr>
-        <w:t>model.social</w:t>
-      </w:r>
-      <w:proofErr w:type="spellEnd"/>
-      <w:r>
-        <w:rPr>
-          <w:rFonts w:ascii="Consolas" w:eastAsia="Times New Roman" w:hAnsi="Consolas" w:cs="Times New Roman"/>
-          <w:color w:val="D4D4D4"/>
-          <w:kern w:val="0"/>
-          <w:sz w:val="21"/>
-          <w:szCs w:val="21"/>
-          <w:lang w:eastAsia="en-NZ"/>
-          <w14:ligatures w14:val="none"/>
-        </w:rPr>
-        <w:t>, neighbor.id, agent.id)</w:t>
+        <w:t>add_edge!</w:t>
+      </w:r>
+      <w:r>
+        <w:rPr>
+          <w:rFonts w:ascii="Consolas" w:eastAsia="Times New Roman" w:hAnsi="Consolas" w:cs="Times New Roman"/>
+          <w:color w:val="D4D4D4"/>
+          <w:kern w:val="0"/>
+          <w:sz w:val="21"/>
+          <w:szCs w:val="21"/>
+          <w:lang w:eastAsia="en-NZ"/>
+          <w14:ligatures w14:val="none"/>
+        </w:rPr>
+        <w:t>(model.social, neighbor.id, agent.id)</w:t>
       </w:r>
     </w:p>
     <w:p>
@@ -1154,13 +819,8 @@
         <w:pStyle w:val="Heading2"/>
       </w:pPr>
       <w:r>
-        <w:t xml:space="preserve">Build in a mechanism for pruning graph </w:t>
-      </w:r>
-      <w:proofErr w:type="gramStart"/>
-      <w:r>
-        <w:t>edges</w:t>
-      </w:r>
-      <w:proofErr w:type="gramEnd"/>
+        <w:t>Build in a mechanism for pruning graph edges</w:t>
+      </w:r>
     </w:p>
     <w:p>
       <w:pPr>
@@ -1171,13 +831,8 @@
         </w:numPr>
       </w:pPr>
       <w:r>
-        <w:t xml:space="preserve">There are going to be too many graph edges if we run this for any significant number of </w:t>
-      </w:r>
-      <w:proofErr w:type="gramStart"/>
-      <w:r>
-        <w:t>steps</w:t>
-      </w:r>
-      <w:proofErr w:type="gramEnd"/>
+        <w:t>There are going to be too many graph edges if we run this for any significant number of steps</w:t>
+      </w:r>
     </w:p>
     <w:p>
       <w:pPr>
@@ -1188,13 +843,8 @@
         </w:numPr>
       </w:pPr>
       <w:r>
-        <w:t xml:space="preserve">Make new network connections then break old </w:t>
-      </w:r>
-      <w:proofErr w:type="gramStart"/>
-      <w:r>
-        <w:t>ones</w:t>
-      </w:r>
-      <w:proofErr w:type="gramEnd"/>
+        <w:t>Make new network connections then break old ones</w:t>
+      </w:r>
     </w:p>
     <w:p>
       <w:pPr>
@@ -1222,12 +872,16 @@
     </w:p>
     <w:p>
       <w:pPr>
-        <w:pStyle w:val="ListParagraph"/>
-        <w:numPr>
-          <w:ilvl w:val="1"/>
-          <w:numId w:val="1"/>
-        </w:numPr>
-      </w:pPr>
+        <w:pStyle w:val="Heading1"/>
+      </w:pPr>
+      <w:r>
+        <w:t>Eight-friends</w:t>
+      </w:r>
+    </w:p>
+    <w:p>
+      <w:r>
+        <w:t>Model in which every agent has at least eight friends. Connections with the other group are broken until they drop below eight, then the agent makes a new connection to bring them back up to eight. Eight is chosen because it is the most likely number of neighbours an agent would have in a Schelling segregation physical space grid.</w:t>
+      </w:r>
     </w:p>
     <w:sectPr>
       <w:pgSz w:w="11906" w:h="16838"/>

</xml_diff>

<commit_message>
setting up toy model
</commit_message>
<xml_diff>
--- a/roadmap-notes.docx
+++ b/roadmap-notes.docx
@@ -7,6 +7,19 @@
         <w:pStyle w:val="Heading1"/>
       </w:pPr>
       <w:r>
+        <w:t>Redo everything to be compliant with the new version of agents.jl</w:t>
+      </w:r>
+    </w:p>
+    <w:p>
+      <w:pPr>
+        <w:pStyle w:val="Heading1"/>
+      </w:pPr>
+    </w:p>
+    <w:p>
+      <w:pPr>
+        <w:pStyle w:val="Heading1"/>
+      </w:pPr>
+      <w:r>
         <w:t>Eight-friends</w:t>
       </w:r>
     </w:p>
@@ -24,8 +37,13 @@
         </w:numPr>
       </w:pPr>
       <w:r>
-        <w:t>Test graph connection dynamic using 25 node toy version of model</w:t>
-      </w:r>
+        <w:t xml:space="preserve">Test graph connection dynamic using 25 node toy version of </w:t>
+      </w:r>
+      <w:proofErr w:type="gramStart"/>
+      <w:r>
+        <w:t>model</w:t>
+      </w:r>
+      <w:proofErr w:type="gramEnd"/>
     </w:p>
     <w:p/>
     <w:p>
@@ -41,8 +59,13 @@
         <w:pStyle w:val="Heading2"/>
       </w:pPr>
       <w:r>
-        <w:t>Build in a mechanism for pruning graph edges</w:t>
-      </w:r>
+        <w:t xml:space="preserve">Build in a mechanism for pruning graph </w:t>
+      </w:r>
+      <w:proofErr w:type="gramStart"/>
+      <w:r>
+        <w:t>edges</w:t>
+      </w:r>
+      <w:proofErr w:type="gramEnd"/>
     </w:p>
     <w:p>
       <w:pPr>
@@ -53,8 +76,13 @@
         </w:numPr>
       </w:pPr>
       <w:r>
-        <w:t>There are going to be too many graph edges if we run this for any significant number of steps</w:t>
-      </w:r>
+        <w:t xml:space="preserve">There are going to be too many graph edges if we run this for any significant number of </w:t>
+      </w:r>
+      <w:proofErr w:type="gramStart"/>
+      <w:r>
+        <w:t>steps</w:t>
+      </w:r>
+      <w:proofErr w:type="gramEnd"/>
     </w:p>
     <w:p>
       <w:pPr>
@@ -65,8 +93,13 @@
         </w:numPr>
       </w:pPr>
       <w:r>
-        <w:t>Make new network connections then break old ones</w:t>
-      </w:r>
+        <w:t xml:space="preserve">Make new network connections then break old </w:t>
+      </w:r>
+      <w:proofErr w:type="gramStart"/>
+      <w:r>
+        <w:t>ones</w:t>
+      </w:r>
+      <w:proofErr w:type="gramEnd"/>
     </w:p>
     <w:p>
       <w:pPr>

</xml_diff>

<commit_message>
social graph exists but is struggling with adding edges
</commit_message>
<xml_diff>
--- a/roadmap-notes.docx
+++ b/roadmap-notes.docx
@@ -12,8 +12,15 @@
     </w:p>
     <w:p>
       <w:pPr>
-        <w:pStyle w:val="Heading1"/>
-      </w:pPr>
+        <w:pStyle w:val="ListParagraph"/>
+        <w:numPr>
+          <w:ilvl w:val="0"/>
+          <w:numId w:val="4"/>
+        </w:numPr>
+      </w:pPr>
+      <w:r>
+        <w:t>Assignment of graph edges needs to be kept from randomly selecting its own node</w:t>
+      </w:r>
     </w:p>
     <w:p>
       <w:pPr>
@@ -37,13 +44,8 @@
         </w:numPr>
       </w:pPr>
       <w:r>
-        <w:t xml:space="preserve">Test graph connection dynamic using 25 node toy version of </w:t>
+        <w:t>Test graph connection dynamic using 25 node toy version of model</w:t>
       </w:r>
-      <w:proofErr w:type="gramStart"/>
-      <w:r>
-        <w:t>model</w:t>
-      </w:r>
-      <w:proofErr w:type="gramEnd"/>
     </w:p>
     <w:p/>
     <w:p>
@@ -59,13 +61,8 @@
         <w:pStyle w:val="Heading2"/>
       </w:pPr>
       <w:r>
-        <w:t xml:space="preserve">Build in a mechanism for pruning graph </w:t>
+        <w:t>Build in a mechanism for pruning graph edges</w:t>
       </w:r>
-      <w:proofErr w:type="gramStart"/>
-      <w:r>
-        <w:t>edges</w:t>
-      </w:r>
-      <w:proofErr w:type="gramEnd"/>
     </w:p>
     <w:p>
       <w:pPr>
@@ -76,13 +73,8 @@
         </w:numPr>
       </w:pPr>
       <w:r>
-        <w:t xml:space="preserve">There are going to be too many graph edges if we run this for any significant number of </w:t>
+        <w:t>There are going to be too many graph edges if we run this for any significant number of steps</w:t>
       </w:r>
-      <w:proofErr w:type="gramStart"/>
-      <w:r>
-        <w:t>steps</w:t>
-      </w:r>
-      <w:proofErr w:type="gramEnd"/>
     </w:p>
     <w:p>
       <w:pPr>
@@ -93,13 +85,8 @@
         </w:numPr>
       </w:pPr>
       <w:r>
-        <w:t xml:space="preserve">Make new network connections then break old </w:t>
+        <w:t>Make new network connections then break old ones</w:t>
       </w:r>
-      <w:proofErr w:type="gramStart"/>
-      <w:r>
-        <w:t>ones</w:t>
-      </w:r>
-      <w:proofErr w:type="gramEnd"/>
     </w:p>
     <w:p>
       <w:pPr>
@@ -139,6 +126,118 @@
 <file path=word/numbering.xml><?xml version="1.0" encoding="utf-8"?>
 <w:numbering xmlns:wpc="http://schemas.microsoft.com/office/word/2010/wordprocessingCanvas" xmlns:cx="http://schemas.microsoft.com/office/drawing/2014/chartex" xmlns:cx1="http://schemas.microsoft.com/office/drawing/2015/9/8/chartex" xmlns:cx2="http://schemas.microsoft.com/office/drawing/2015/10/21/chartex" xmlns:cx3="http://schemas.microsoft.com/office/drawing/2016/5/9/chartex" xmlns:cx4="http://schemas.microsoft.com/office/drawing/2016/5/10/chartex" xmlns:cx5="http://schemas.microsoft.com/office/drawing/2016/5/11/chartex" xmlns:cx6="http://schemas.microsoft.com/office/drawing/2016/5/12/chartex" xmlns:cx7="http://schemas.microsoft.com/office/drawing/2016/5/13/chartex" xmlns:cx8="http://schemas.microsoft.com/office/drawing/2016/5/14/chartex" xmlns:mc="http://schemas.openxmlformats.org/markup-compatibility/2006" xmlns:aink="http://schemas.microsoft.com/office/drawing/2016/ink" xmlns:am3d="http://schemas.microsoft.com/office/drawing/2017/model3d" xmlns:o="urn:schemas-microsoft-com:office:office" xmlns:oel="http://schemas.microsoft.com/office/2019/extlst" xmlns:r="http://schemas.openxmlformats.org/officeDocument/2006/relationships" xmlns:m="http://schemas.openxmlformats.org/officeDocument/2006/math" xmlns:v="urn:schemas-microsoft-com:vml" xmlns:wp14="http://schemas.microsoft.com/office/word/2010/wordprocessingDrawing" xmlns:wp="http://schemas.openxmlformats.org/drawingml/2006/wordprocessingDrawing" xmlns:w10="urn:schemas-microsoft-com:office:word" xmlns:w="http://schemas.openxmlformats.org/wordprocessingml/2006/main" xmlns:w14="http://schemas.microsoft.com/office/word/2010/wordml" xmlns:w15="http://schemas.microsoft.com/office/word/2012/wordml" xmlns:w16cex="http://schemas.microsoft.com/office/word/2018/wordml/cex" xmlns:w16cid="http://schemas.microsoft.com/office/word/2016/wordml/cid" xmlns:w16="http://schemas.microsoft.com/office/word/2018/wordml" xmlns:w16sdtdh="http://schemas.microsoft.com/office/word/2020/wordml/sdtdatahash" xmlns:w16se="http://schemas.microsoft.com/office/word/2015/wordml/symex" xmlns:wpg="http://schemas.microsoft.com/office/word/2010/wordprocessingGroup" xmlns:wpi="http://schemas.microsoft.com/office/word/2010/wordprocessingInk" xmlns:wne="http://schemas.microsoft.com/office/word/2006/wordml" xmlns:wps="http://schemas.microsoft.com/office/word/2010/wordprocessingShape" mc:Ignorable="w14 w15 w16se w16cid w16 w16cex w16sdtdh wp14">
   <w:abstractNum w:abstractNumId="0" w15:restartNumberingAfterBreak="0">
+    <w:nsid w:val="0DD02486"/>
+    <w:multiLevelType w:val="hybridMultilevel"/>
+    <w:tmpl w:val="49F0F502"/>
+    <w:lvl w:ilvl="0" w:tplc="B8565E04">
+      <w:numFmt w:val="bullet"/>
+      <w:lvlText w:val="-"/>
+      <w:lvlJc w:val="left"/>
+      <w:pPr>
+        <w:ind w:left="720" w:hanging="360"/>
+      </w:pPr>
+      <w:rPr>
+        <w:rFonts w:ascii="Calibri" w:eastAsiaTheme="minorHAnsi" w:hAnsi="Calibri" w:cs="Calibri" w:hint="default"/>
+      </w:rPr>
+    </w:lvl>
+    <w:lvl w:ilvl="1" w:tplc="14090003" w:tentative="1">
+      <w:start w:val="1"/>
+      <w:numFmt w:val="bullet"/>
+      <w:lvlText w:val="o"/>
+      <w:lvlJc w:val="left"/>
+      <w:pPr>
+        <w:ind w:left="1440" w:hanging="360"/>
+      </w:pPr>
+      <w:rPr>
+        <w:rFonts w:ascii="Courier New" w:hAnsi="Courier New" w:cs="Courier New" w:hint="default"/>
+      </w:rPr>
+    </w:lvl>
+    <w:lvl w:ilvl="2" w:tplc="14090005" w:tentative="1">
+      <w:start w:val="1"/>
+      <w:numFmt w:val="bullet"/>
+      <w:lvlText w:val=""/>
+      <w:lvlJc w:val="left"/>
+      <w:pPr>
+        <w:ind w:left="2160" w:hanging="360"/>
+      </w:pPr>
+      <w:rPr>
+        <w:rFonts w:ascii="Wingdings" w:hAnsi="Wingdings" w:hint="default"/>
+      </w:rPr>
+    </w:lvl>
+    <w:lvl w:ilvl="3" w:tplc="14090001" w:tentative="1">
+      <w:start w:val="1"/>
+      <w:numFmt w:val="bullet"/>
+      <w:lvlText w:val=""/>
+      <w:lvlJc w:val="left"/>
+      <w:pPr>
+        <w:ind w:left="2880" w:hanging="360"/>
+      </w:pPr>
+      <w:rPr>
+        <w:rFonts w:ascii="Symbol" w:hAnsi="Symbol" w:hint="default"/>
+      </w:rPr>
+    </w:lvl>
+    <w:lvl w:ilvl="4" w:tplc="14090003" w:tentative="1">
+      <w:start w:val="1"/>
+      <w:numFmt w:val="bullet"/>
+      <w:lvlText w:val="o"/>
+      <w:lvlJc w:val="left"/>
+      <w:pPr>
+        <w:ind w:left="3600" w:hanging="360"/>
+      </w:pPr>
+      <w:rPr>
+        <w:rFonts w:ascii="Courier New" w:hAnsi="Courier New" w:cs="Courier New" w:hint="default"/>
+      </w:rPr>
+    </w:lvl>
+    <w:lvl w:ilvl="5" w:tplc="14090005" w:tentative="1">
+      <w:start w:val="1"/>
+      <w:numFmt w:val="bullet"/>
+      <w:lvlText w:val=""/>
+      <w:lvlJc w:val="left"/>
+      <w:pPr>
+        <w:ind w:left="4320" w:hanging="360"/>
+      </w:pPr>
+      <w:rPr>
+        <w:rFonts w:ascii="Wingdings" w:hAnsi="Wingdings" w:hint="default"/>
+      </w:rPr>
+    </w:lvl>
+    <w:lvl w:ilvl="6" w:tplc="14090001" w:tentative="1">
+      <w:start w:val="1"/>
+      <w:numFmt w:val="bullet"/>
+      <w:lvlText w:val=""/>
+      <w:lvlJc w:val="left"/>
+      <w:pPr>
+        <w:ind w:left="5040" w:hanging="360"/>
+      </w:pPr>
+      <w:rPr>
+        <w:rFonts w:ascii="Symbol" w:hAnsi="Symbol" w:hint="default"/>
+      </w:rPr>
+    </w:lvl>
+    <w:lvl w:ilvl="7" w:tplc="14090003" w:tentative="1">
+      <w:start w:val="1"/>
+      <w:numFmt w:val="bullet"/>
+      <w:lvlText w:val="o"/>
+      <w:lvlJc w:val="left"/>
+      <w:pPr>
+        <w:ind w:left="5760" w:hanging="360"/>
+      </w:pPr>
+      <w:rPr>
+        <w:rFonts w:ascii="Courier New" w:hAnsi="Courier New" w:cs="Courier New" w:hint="default"/>
+      </w:rPr>
+    </w:lvl>
+    <w:lvl w:ilvl="8" w:tplc="14090005" w:tentative="1">
+      <w:start w:val="1"/>
+      <w:numFmt w:val="bullet"/>
+      <w:lvlText w:val=""/>
+      <w:lvlJc w:val="left"/>
+      <w:pPr>
+        <w:ind w:left="6480" w:hanging="360"/>
+      </w:pPr>
+      <w:rPr>
+        <w:rFonts w:ascii="Wingdings" w:hAnsi="Wingdings" w:hint="default"/>
+      </w:rPr>
+    </w:lvl>
+  </w:abstractNum>
+  <w:abstractNum w:abstractNumId="1" w15:restartNumberingAfterBreak="0">
     <w:nsid w:val="25F4314C"/>
     <w:multiLevelType w:val="hybridMultilevel"/>
     <w:tmpl w:val="0974171E"/>
@@ -250,7 +349,119 @@
       </w:rPr>
     </w:lvl>
   </w:abstractNum>
-  <w:abstractNum w:abstractNumId="1" w15:restartNumberingAfterBreak="0">
+  <w:abstractNum w:abstractNumId="2" w15:restartNumberingAfterBreak="0">
+    <w:nsid w:val="6E7967F8"/>
+    <w:multiLevelType w:val="hybridMultilevel"/>
+    <w:tmpl w:val="2AF2E8B2"/>
+    <w:lvl w:ilvl="0" w:tplc="2E585A2E">
+      <w:numFmt w:val="bullet"/>
+      <w:lvlText w:val="-"/>
+      <w:lvlJc w:val="left"/>
+      <w:pPr>
+        <w:ind w:left="720" w:hanging="360"/>
+      </w:pPr>
+      <w:rPr>
+        <w:rFonts w:ascii="Calibri Light" w:eastAsiaTheme="majorEastAsia" w:hAnsi="Calibri Light" w:cs="Calibri Light" w:hint="default"/>
+      </w:rPr>
+    </w:lvl>
+    <w:lvl w:ilvl="1" w:tplc="14090003" w:tentative="1">
+      <w:start w:val="1"/>
+      <w:numFmt w:val="bullet"/>
+      <w:lvlText w:val="o"/>
+      <w:lvlJc w:val="left"/>
+      <w:pPr>
+        <w:ind w:left="1440" w:hanging="360"/>
+      </w:pPr>
+      <w:rPr>
+        <w:rFonts w:ascii="Courier New" w:hAnsi="Courier New" w:cs="Courier New" w:hint="default"/>
+      </w:rPr>
+    </w:lvl>
+    <w:lvl w:ilvl="2" w:tplc="14090005" w:tentative="1">
+      <w:start w:val="1"/>
+      <w:numFmt w:val="bullet"/>
+      <w:lvlText w:val=""/>
+      <w:lvlJc w:val="left"/>
+      <w:pPr>
+        <w:ind w:left="2160" w:hanging="360"/>
+      </w:pPr>
+      <w:rPr>
+        <w:rFonts w:ascii="Wingdings" w:hAnsi="Wingdings" w:hint="default"/>
+      </w:rPr>
+    </w:lvl>
+    <w:lvl w:ilvl="3" w:tplc="14090001" w:tentative="1">
+      <w:start w:val="1"/>
+      <w:numFmt w:val="bullet"/>
+      <w:lvlText w:val=""/>
+      <w:lvlJc w:val="left"/>
+      <w:pPr>
+        <w:ind w:left="2880" w:hanging="360"/>
+      </w:pPr>
+      <w:rPr>
+        <w:rFonts w:ascii="Symbol" w:hAnsi="Symbol" w:hint="default"/>
+      </w:rPr>
+    </w:lvl>
+    <w:lvl w:ilvl="4" w:tplc="14090003" w:tentative="1">
+      <w:start w:val="1"/>
+      <w:numFmt w:val="bullet"/>
+      <w:lvlText w:val="o"/>
+      <w:lvlJc w:val="left"/>
+      <w:pPr>
+        <w:ind w:left="3600" w:hanging="360"/>
+      </w:pPr>
+      <w:rPr>
+        <w:rFonts w:ascii="Courier New" w:hAnsi="Courier New" w:cs="Courier New" w:hint="default"/>
+      </w:rPr>
+    </w:lvl>
+    <w:lvl w:ilvl="5" w:tplc="14090005" w:tentative="1">
+      <w:start w:val="1"/>
+      <w:numFmt w:val="bullet"/>
+      <w:lvlText w:val=""/>
+      <w:lvlJc w:val="left"/>
+      <w:pPr>
+        <w:ind w:left="4320" w:hanging="360"/>
+      </w:pPr>
+      <w:rPr>
+        <w:rFonts w:ascii="Wingdings" w:hAnsi="Wingdings" w:hint="default"/>
+      </w:rPr>
+    </w:lvl>
+    <w:lvl w:ilvl="6" w:tplc="14090001" w:tentative="1">
+      <w:start w:val="1"/>
+      <w:numFmt w:val="bullet"/>
+      <w:lvlText w:val=""/>
+      <w:lvlJc w:val="left"/>
+      <w:pPr>
+        <w:ind w:left="5040" w:hanging="360"/>
+      </w:pPr>
+      <w:rPr>
+        <w:rFonts w:ascii="Symbol" w:hAnsi="Symbol" w:hint="default"/>
+      </w:rPr>
+    </w:lvl>
+    <w:lvl w:ilvl="7" w:tplc="14090003" w:tentative="1">
+      <w:start w:val="1"/>
+      <w:numFmt w:val="bullet"/>
+      <w:lvlText w:val="o"/>
+      <w:lvlJc w:val="left"/>
+      <w:pPr>
+        <w:ind w:left="5760" w:hanging="360"/>
+      </w:pPr>
+      <w:rPr>
+        <w:rFonts w:ascii="Courier New" w:hAnsi="Courier New" w:cs="Courier New" w:hint="default"/>
+      </w:rPr>
+    </w:lvl>
+    <w:lvl w:ilvl="8" w:tplc="14090005" w:tentative="1">
+      <w:start w:val="1"/>
+      <w:numFmt w:val="bullet"/>
+      <w:lvlText w:val=""/>
+      <w:lvlJc w:val="left"/>
+      <w:pPr>
+        <w:ind w:left="6480" w:hanging="360"/>
+      </w:pPr>
+      <w:rPr>
+        <w:rFonts w:ascii="Wingdings" w:hAnsi="Wingdings" w:hint="default"/>
+      </w:rPr>
+    </w:lvl>
+  </w:abstractNum>
+  <w:abstractNum w:abstractNumId="3" w15:restartNumberingAfterBreak="0">
     <w:nsid w:val="74966E8B"/>
     <w:multiLevelType w:val="hybridMultilevel"/>
     <w:tmpl w:val="3A623E28"/>
@@ -363,10 +574,16 @@
     </w:lvl>
   </w:abstractNum>
   <w:num w:numId="1" w16cid:durableId="1270308388">
-    <w:abstractNumId w:val="0"/>
+    <w:abstractNumId w:val="1"/>
   </w:num>
   <w:num w:numId="2" w16cid:durableId="771778988">
-    <w:abstractNumId w:val="1"/>
+    <w:abstractNumId w:val="3"/>
+  </w:num>
+  <w:num w:numId="3" w16cid:durableId="68383081">
+    <w:abstractNumId w:val="2"/>
+  </w:num>
+  <w:num w:numId="4" w16cid:durableId="1078673834">
+    <w:abstractNumId w:val="0"/>
   </w:num>
 </w:numbering>
 </file>

</xml_diff>

<commit_message>
updated roadmap to reflect progress
</commit_message>
<xml_diff>
--- a/roadmap-notes.docx
+++ b/roadmap-notes.docx
@@ -2,26 +2,6 @@
 <file path=word/document.xml><?xml version="1.0" encoding="utf-8"?>
 <w:document xmlns:wpc="http://schemas.microsoft.com/office/word/2010/wordprocessingCanvas" xmlns:cx="http://schemas.microsoft.com/office/drawing/2014/chartex" xmlns:cx1="http://schemas.microsoft.com/office/drawing/2015/9/8/chartex" xmlns:cx2="http://schemas.microsoft.com/office/drawing/2015/10/21/chartex" xmlns:cx3="http://schemas.microsoft.com/office/drawing/2016/5/9/chartex" xmlns:cx4="http://schemas.microsoft.com/office/drawing/2016/5/10/chartex" xmlns:cx5="http://schemas.microsoft.com/office/drawing/2016/5/11/chartex" xmlns:cx6="http://schemas.microsoft.com/office/drawing/2016/5/12/chartex" xmlns:cx7="http://schemas.microsoft.com/office/drawing/2016/5/13/chartex" xmlns:cx8="http://schemas.microsoft.com/office/drawing/2016/5/14/chartex" xmlns:mc="http://schemas.openxmlformats.org/markup-compatibility/2006" xmlns:aink="http://schemas.microsoft.com/office/drawing/2016/ink" xmlns:am3d="http://schemas.microsoft.com/office/drawing/2017/model3d" xmlns:o="urn:schemas-microsoft-com:office:office" xmlns:oel="http://schemas.microsoft.com/office/2019/extlst" xmlns:r="http://schemas.openxmlformats.org/officeDocument/2006/relationships" xmlns:m="http://schemas.openxmlformats.org/officeDocument/2006/math" xmlns:v="urn:schemas-microsoft-com:vml" xmlns:wp14="http://schemas.microsoft.com/office/word/2010/wordprocessingDrawing" xmlns:wp="http://schemas.openxmlformats.org/drawingml/2006/wordprocessingDrawing" xmlns:w10="urn:schemas-microsoft-com:office:word" xmlns:w="http://schemas.openxmlformats.org/wordprocessingml/2006/main" xmlns:w14="http://schemas.microsoft.com/office/word/2010/wordml" xmlns:w15="http://schemas.microsoft.com/office/word/2012/wordml" xmlns:w16cex="http://schemas.microsoft.com/office/word/2018/wordml/cex" xmlns:w16cid="http://schemas.microsoft.com/office/word/2016/wordml/cid" xmlns:w16="http://schemas.microsoft.com/office/word/2018/wordml" xmlns:w16sdtdh="http://schemas.microsoft.com/office/word/2020/wordml/sdtdatahash" xmlns:w16se="http://schemas.microsoft.com/office/word/2015/wordml/symex" xmlns:wpg="http://schemas.microsoft.com/office/word/2010/wordprocessingGroup" xmlns:wpi="http://schemas.microsoft.com/office/word/2010/wordprocessingInk" xmlns:wne="http://schemas.microsoft.com/office/word/2006/wordml" xmlns:wps="http://schemas.microsoft.com/office/word/2010/wordprocessingShape" mc:Ignorable="w14 w15 w16se w16cid w16 w16cex w16sdtdh wp14">
   <w:body>
-    <w:p>
-      <w:pPr>
-        <w:pStyle w:val="Heading1"/>
-      </w:pPr>
-      <w:r>
-        <w:t>Redo everything to be compliant with the new version of agents.jl</w:t>
-      </w:r>
-    </w:p>
-    <w:p>
-      <w:pPr>
-        <w:pStyle w:val="ListParagraph"/>
-        <w:numPr>
-          <w:ilvl w:val="0"/>
-          <w:numId w:val="4"/>
-        </w:numPr>
-      </w:pPr>
-      <w:r>
-        <w:t>Assignment of graph edges needs to be kept from randomly selecting its own node</w:t>
-      </w:r>
-    </w:p>
     <w:p>
       <w:pPr>
         <w:pStyle w:val="Heading1"/>
@@ -44,9 +24,34 @@
         </w:numPr>
       </w:pPr>
       <w:r>
-        <w:t>Test graph connection dynamic using 25 node toy version of model</w:t>
+        <w:t>Set up architecture for collecting data as the model runs – look at schelling &amp; schoolyard examples but also talk to Giulio</w:t>
       </w:r>
     </w:p>
+    <w:p>
+      <w:pPr>
+        <w:pStyle w:val="ListParagraph"/>
+        <w:numPr>
+          <w:ilvl w:val="0"/>
+          <w:numId w:val="2"/>
+        </w:numPr>
+      </w:pPr>
+      <w:r>
+        <w:t>Strip out the redundant grid space initialisation in the model</w:t>
+      </w:r>
+    </w:p>
+    <w:p>
+      <w:pPr>
+        <w:pStyle w:val="ListParagraph"/>
+        <w:numPr>
+          <w:ilvl w:val="0"/>
+          <w:numId w:val="2"/>
+        </w:numPr>
+      </w:pPr>
+      <w:r>
+        <w:t>Some kind of test of average number of edges per node to get a sense of what this might look like in a model with different befriending behaviour</w:t>
+      </w:r>
+    </w:p>
+    <w:p/>
     <w:p/>
     <w:p>
       <w:pPr>
@@ -61,7 +66,7 @@
         <w:pStyle w:val="Heading2"/>
       </w:pPr>
       <w:r>
-        <w:t>Build in a mechanism for pruning graph edges</w:t>
+        <w:t>Consider whether it needs to have different befriending rules</w:t>
       </w:r>
     </w:p>
     <w:p>
@@ -69,50 +74,13 @@
         <w:pStyle w:val="ListParagraph"/>
         <w:numPr>
           <w:ilvl w:val="0"/>
-          <w:numId w:val="1"/>
+          <w:numId w:val="2"/>
         </w:numPr>
       </w:pPr>
       <w:r>
-        <w:t>There are going to be too many graph edges if we run this for any significant number of steps</w:t>
+        <w:t>Making and breaking connections is established for eight-friends but might need to have different dynamics in a larger model</w:t>
       </w:r>
     </w:p>
-    <w:p>
-      <w:pPr>
-        <w:pStyle w:val="ListParagraph"/>
-        <w:numPr>
-          <w:ilvl w:val="0"/>
-          <w:numId w:val="1"/>
-        </w:numPr>
-      </w:pPr>
-      <w:r>
-        <w:t>Make new network connections then break old ones</w:t>
-      </w:r>
-    </w:p>
-    <w:p>
-      <w:pPr>
-        <w:pStyle w:val="ListParagraph"/>
-        <w:numPr>
-          <w:ilvl w:val="1"/>
-          <w:numId w:val="1"/>
-        </w:numPr>
-      </w:pPr>
-      <w:r>
-        <w:t>Select new neighbours from neighbours-of-neighbours or randomly?</w:t>
-      </w:r>
-    </w:p>
-    <w:p>
-      <w:pPr>
-        <w:pStyle w:val="ListParagraph"/>
-        <w:numPr>
-          <w:ilvl w:val="1"/>
-          <w:numId w:val="1"/>
-        </w:numPr>
-      </w:pPr>
-      <w:r>
-        <w:t>Make variable containing IDs of current neighbours, then use that to break current connections once new ones are established?</w:t>
-      </w:r>
-    </w:p>
-    <w:p/>
     <w:sectPr>
       <w:pgSz w:w="11906" w:h="16838"/>
       <w:pgMar w:top="1440" w:right="1440" w:bottom="1440" w:left="1440" w:header="708" w:footer="708" w:gutter="0"/>

</xml_diff>

<commit_message>
updated larger eight-friends model to fix bugs found in smaller model
</commit_message>
<xml_diff>
--- a/roadmap-notes.docx
+++ b/roadmap-notes.docx
@@ -79,6 +79,27 @@
       </w:pPr>
       <w:r>
         <w:t>Making and breaking connections is established for eight-friends but might need to have different dynamics in a larger model</w:t>
+      </w:r>
+    </w:p>
+    <w:p/>
+    <w:p>
+      <w:pPr>
+        <w:pStyle w:val="Heading1"/>
+      </w:pPr>
+      <w:r>
+        <w:t>Gathering data</w:t>
+      </w:r>
+    </w:p>
+    <w:p>
+      <w:pPr>
+        <w:pStyle w:val="ListParagraph"/>
+        <w:numPr>
+          <w:ilvl w:val="0"/>
+          <w:numId w:val="2"/>
+        </w:numPr>
+      </w:pPr>
+      <w:r>
+        <w:t>Use model_step to take the dimensionality and output it to a csv?</w:t>
       </w:r>
     </w:p>
     <w:sectPr>

</xml_diff>

<commit_message>
reorganised files to focus on the generalised model
</commit_message>
<xml_diff>
--- a/roadmap-notes.docx
+++ b/roadmap-notes.docx
@@ -1,7 +1,51 @@
 
 <file path=word/document.xml><?xml version="1.0" encoding="utf-8"?>
-<w:document xmlns:wpc="http://schemas.microsoft.com/office/word/2010/wordprocessingCanvas" xmlns:cx="http://schemas.microsoft.com/office/drawing/2014/chartex" xmlns:cx1="http://schemas.microsoft.com/office/drawing/2015/9/8/chartex" xmlns:cx2="http://schemas.microsoft.com/office/drawing/2015/10/21/chartex" xmlns:cx3="http://schemas.microsoft.com/office/drawing/2016/5/9/chartex" xmlns:cx4="http://schemas.microsoft.com/office/drawing/2016/5/10/chartex" xmlns:cx5="http://schemas.microsoft.com/office/drawing/2016/5/11/chartex" xmlns:cx6="http://schemas.microsoft.com/office/drawing/2016/5/12/chartex" xmlns:cx7="http://schemas.microsoft.com/office/drawing/2016/5/13/chartex" xmlns:cx8="http://schemas.microsoft.com/office/drawing/2016/5/14/chartex" xmlns:mc="http://schemas.openxmlformats.org/markup-compatibility/2006" xmlns:aink="http://schemas.microsoft.com/office/drawing/2016/ink" xmlns:am3d="http://schemas.microsoft.com/office/drawing/2017/model3d" xmlns:o="urn:schemas-microsoft-com:office:office" xmlns:oel="http://schemas.microsoft.com/office/2019/extlst" xmlns:r="http://schemas.openxmlformats.org/officeDocument/2006/relationships" xmlns:m="http://schemas.openxmlformats.org/officeDocument/2006/math" xmlns:v="urn:schemas-microsoft-com:vml" xmlns:wp14="http://schemas.microsoft.com/office/word/2010/wordprocessingDrawing" xmlns:wp="http://schemas.openxmlformats.org/drawingml/2006/wordprocessingDrawing" xmlns:w10="urn:schemas-microsoft-com:office:word" xmlns:w="http://schemas.openxmlformats.org/wordprocessingml/2006/main" xmlns:w14="http://schemas.microsoft.com/office/word/2010/wordml" xmlns:w15="http://schemas.microsoft.com/office/word/2012/wordml" xmlns:w16cex="http://schemas.microsoft.com/office/word/2018/wordml/cex" xmlns:w16cid="http://schemas.microsoft.com/office/word/2016/wordml/cid" xmlns:w16="http://schemas.microsoft.com/office/word/2018/wordml" xmlns:w16sdtdh="http://schemas.microsoft.com/office/word/2020/wordml/sdtdatahash" xmlns:w16se="http://schemas.microsoft.com/office/word/2015/wordml/symex" xmlns:wpg="http://schemas.microsoft.com/office/word/2010/wordprocessingGroup" xmlns:wpi="http://schemas.microsoft.com/office/word/2010/wordprocessingInk" xmlns:wne="http://schemas.microsoft.com/office/word/2006/wordml" xmlns:wps="http://schemas.microsoft.com/office/word/2010/wordprocessingShape" mc:Ignorable="w14 w15 w16se w16cid w16 w16cex w16sdtdh wp14">
+<w:document xmlns:wpc="http://schemas.microsoft.com/office/word/2010/wordprocessingCanvas" xmlns:cx="http://schemas.microsoft.com/office/drawing/2014/chartex" xmlns:cx1="http://schemas.microsoft.com/office/drawing/2015/9/8/chartex" xmlns:cx2="http://schemas.microsoft.com/office/drawing/2015/10/21/chartex" xmlns:cx3="http://schemas.microsoft.com/office/drawing/2016/5/9/chartex" xmlns:cx4="http://schemas.microsoft.com/office/drawing/2016/5/10/chartex" xmlns:cx5="http://schemas.microsoft.com/office/drawing/2016/5/11/chartex" xmlns:cx6="http://schemas.microsoft.com/office/drawing/2016/5/12/chartex" xmlns:cx7="http://schemas.microsoft.com/office/drawing/2016/5/13/chartex" xmlns:cx8="http://schemas.microsoft.com/office/drawing/2016/5/14/chartex" xmlns:mc="http://schemas.openxmlformats.org/markup-compatibility/2006" xmlns:aink="http://schemas.microsoft.com/office/drawing/2016/ink" xmlns:am3d="http://schemas.microsoft.com/office/drawing/2017/model3d" xmlns:o="urn:schemas-microsoft-com:office:office" xmlns:oel="http://schemas.microsoft.com/office/2019/extlst" xmlns:r="http://schemas.openxmlformats.org/officeDocument/2006/relationships" xmlns:m="http://schemas.openxmlformats.org/officeDocument/2006/math" xmlns:v="urn:schemas-microsoft-com:vml" xmlns:wp14="http://schemas.microsoft.com/office/word/2010/wordprocessingDrawing" xmlns:wp="http://schemas.openxmlformats.org/drawingml/2006/wordprocessingDrawing" xmlns:w10="urn:schemas-microsoft-com:office:word" xmlns:w="http://schemas.openxmlformats.org/wordprocessingml/2006/main" xmlns:w14="http://schemas.microsoft.com/office/word/2010/wordml" xmlns:w15="http://schemas.microsoft.com/office/word/2012/wordml" xmlns:w16cex="http://schemas.microsoft.com/office/word/2018/wordml/cex" xmlns:w16cid="http://schemas.microsoft.com/office/word/2016/wordml/cid" xmlns:w16="http://schemas.microsoft.com/office/word/2018/wordml" xmlns:w16du="http://schemas.microsoft.com/office/word/2023/wordml/word16du" xmlns:w16sdtdh="http://schemas.microsoft.com/office/word/2020/wordml/sdtdatahash" xmlns:w16se="http://schemas.microsoft.com/office/word/2015/wordml/symex" xmlns:wpg="http://schemas.microsoft.com/office/word/2010/wordprocessingGroup" xmlns:wpi="http://schemas.microsoft.com/office/word/2010/wordprocessingInk" xmlns:wne="http://schemas.microsoft.com/office/word/2006/wordml" xmlns:wps="http://schemas.microsoft.com/office/word/2010/wordprocessingShape" mc:Ignorable="w14 w15 w16se w16cid w16 w16cex w16sdtdh w16du wp14">
   <w:body>
+    <w:p>
+      <w:pPr>
+        <w:pStyle w:val="Heading1"/>
+      </w:pPr>
+      <w:r>
+        <w:t>Generalised model</w:t>
+      </w:r>
+    </w:p>
+    <w:p>
+      <w:pPr>
+        <w:pStyle w:val="ListParagraph"/>
+        <w:numPr>
+          <w:ilvl w:val="0"/>
+          <w:numId w:val="5"/>
+        </w:numPr>
+      </w:pPr>
+      <w:r>
+        <w:t>Giulo handed you a bunch of puzzle pieces, make them work</w:t>
+      </w:r>
+    </w:p>
+    <w:p>
+      <w:pPr>
+        <w:pStyle w:val="ListParagraph"/>
+        <w:numPr>
+          <w:ilvl w:val="0"/>
+          <w:numId w:val="5"/>
+        </w:numPr>
+      </w:pPr>
+      <w:r>
+        <w:t>Happiness is established via a function; strip it out from agent_step! And replace it with calling the function</w:t>
+      </w:r>
+    </w:p>
+    <w:p>
+      <w:pPr>
+        <w:pStyle w:val="ListParagraph"/>
+        <w:numPr>
+          <w:ilvl w:val="0"/>
+          <w:numId w:val="5"/>
+        </w:numPr>
+      </w:pPr>
+      <w:r>
+        <w:t>Should get the function to create the vectors of same/other group? Or is there a way to optimise by only creating them when needed (making friends). Hard to quick-check what group a neighbour is in because it has to move through the graph layer back down to the agent layer</w:t>
+      </w:r>
+    </w:p>
     <w:p>
       <w:pPr>
         <w:pStyle w:val="Heading1"/>
@@ -37,48 +81,6 @@
       </w:pPr>
       <w:r>
         <w:t>Strip out the redundant grid space initialisation in the model</w:t>
-      </w:r>
-    </w:p>
-    <w:p>
-      <w:pPr>
-        <w:pStyle w:val="ListParagraph"/>
-        <w:numPr>
-          <w:ilvl w:val="0"/>
-          <w:numId w:val="2"/>
-        </w:numPr>
-      </w:pPr>
-      <w:r>
-        <w:t>Some kind of test of average number of edges per node to get a sense of what this might look like in a model with different befriending behaviour</w:t>
-      </w:r>
-    </w:p>
-    <w:p/>
-    <w:p/>
-    <w:p>
-      <w:pPr>
-        <w:pStyle w:val="Heading1"/>
-      </w:pPr>
-      <w:r>
-        <w:t>Larger model</w:t>
-      </w:r>
-    </w:p>
-    <w:p>
-      <w:pPr>
-        <w:pStyle w:val="Heading2"/>
-      </w:pPr>
-      <w:r>
-        <w:t>Consider whether it needs to have different befriending rules</w:t>
-      </w:r>
-    </w:p>
-    <w:p>
-      <w:pPr>
-        <w:pStyle w:val="ListParagraph"/>
-        <w:numPr>
-          <w:ilvl w:val="0"/>
-          <w:numId w:val="2"/>
-        </w:numPr>
-      </w:pPr>
-      <w:r>
-        <w:t>Making and breaking connections is established for eight-friends but might need to have different dynamics in a larger model</w:t>
       </w:r>
     </w:p>
     <w:p/>
@@ -113,7 +115,7 @@
 </file>
 
 <file path=word/numbering.xml><?xml version="1.0" encoding="utf-8"?>
-<w:numbering xmlns:wpc="http://schemas.microsoft.com/office/word/2010/wordprocessingCanvas" xmlns:cx="http://schemas.microsoft.com/office/drawing/2014/chartex" xmlns:cx1="http://schemas.microsoft.com/office/drawing/2015/9/8/chartex" xmlns:cx2="http://schemas.microsoft.com/office/drawing/2015/10/21/chartex" xmlns:cx3="http://schemas.microsoft.com/office/drawing/2016/5/9/chartex" xmlns:cx4="http://schemas.microsoft.com/office/drawing/2016/5/10/chartex" xmlns:cx5="http://schemas.microsoft.com/office/drawing/2016/5/11/chartex" xmlns:cx6="http://schemas.microsoft.com/office/drawing/2016/5/12/chartex" xmlns:cx7="http://schemas.microsoft.com/office/drawing/2016/5/13/chartex" xmlns:cx8="http://schemas.microsoft.com/office/drawing/2016/5/14/chartex" xmlns:mc="http://schemas.openxmlformats.org/markup-compatibility/2006" xmlns:aink="http://schemas.microsoft.com/office/drawing/2016/ink" xmlns:am3d="http://schemas.microsoft.com/office/drawing/2017/model3d" xmlns:o="urn:schemas-microsoft-com:office:office" xmlns:oel="http://schemas.microsoft.com/office/2019/extlst" xmlns:r="http://schemas.openxmlformats.org/officeDocument/2006/relationships" xmlns:m="http://schemas.openxmlformats.org/officeDocument/2006/math" xmlns:v="urn:schemas-microsoft-com:vml" xmlns:wp14="http://schemas.microsoft.com/office/word/2010/wordprocessingDrawing" xmlns:wp="http://schemas.openxmlformats.org/drawingml/2006/wordprocessingDrawing" xmlns:w10="urn:schemas-microsoft-com:office:word" xmlns:w="http://schemas.openxmlformats.org/wordprocessingml/2006/main" xmlns:w14="http://schemas.microsoft.com/office/word/2010/wordml" xmlns:w15="http://schemas.microsoft.com/office/word/2012/wordml" xmlns:w16cex="http://schemas.microsoft.com/office/word/2018/wordml/cex" xmlns:w16cid="http://schemas.microsoft.com/office/word/2016/wordml/cid" xmlns:w16="http://schemas.microsoft.com/office/word/2018/wordml" xmlns:w16sdtdh="http://schemas.microsoft.com/office/word/2020/wordml/sdtdatahash" xmlns:w16se="http://schemas.microsoft.com/office/word/2015/wordml/symex" xmlns:wpg="http://schemas.microsoft.com/office/word/2010/wordprocessingGroup" xmlns:wpi="http://schemas.microsoft.com/office/word/2010/wordprocessingInk" xmlns:wne="http://schemas.microsoft.com/office/word/2006/wordml" xmlns:wps="http://schemas.microsoft.com/office/word/2010/wordprocessingShape" mc:Ignorable="w14 w15 w16se w16cid w16 w16cex w16sdtdh wp14">
+<w:numbering xmlns:wpc="http://schemas.microsoft.com/office/word/2010/wordprocessingCanvas" xmlns:cx="http://schemas.microsoft.com/office/drawing/2014/chartex" xmlns:cx1="http://schemas.microsoft.com/office/drawing/2015/9/8/chartex" xmlns:cx2="http://schemas.microsoft.com/office/drawing/2015/10/21/chartex" xmlns:cx3="http://schemas.microsoft.com/office/drawing/2016/5/9/chartex" xmlns:cx4="http://schemas.microsoft.com/office/drawing/2016/5/10/chartex" xmlns:cx5="http://schemas.microsoft.com/office/drawing/2016/5/11/chartex" xmlns:cx6="http://schemas.microsoft.com/office/drawing/2016/5/12/chartex" xmlns:cx7="http://schemas.microsoft.com/office/drawing/2016/5/13/chartex" xmlns:cx8="http://schemas.microsoft.com/office/drawing/2016/5/14/chartex" xmlns:mc="http://schemas.openxmlformats.org/markup-compatibility/2006" xmlns:aink="http://schemas.microsoft.com/office/drawing/2016/ink" xmlns:am3d="http://schemas.microsoft.com/office/drawing/2017/model3d" xmlns:o="urn:schemas-microsoft-com:office:office" xmlns:oel="http://schemas.microsoft.com/office/2019/extlst" xmlns:r="http://schemas.openxmlformats.org/officeDocument/2006/relationships" xmlns:m="http://schemas.openxmlformats.org/officeDocument/2006/math" xmlns:v="urn:schemas-microsoft-com:vml" xmlns:wp14="http://schemas.microsoft.com/office/word/2010/wordprocessingDrawing" xmlns:wp="http://schemas.openxmlformats.org/drawingml/2006/wordprocessingDrawing" xmlns:w10="urn:schemas-microsoft-com:office:word" xmlns:w="http://schemas.openxmlformats.org/wordprocessingml/2006/main" xmlns:w14="http://schemas.microsoft.com/office/word/2010/wordml" xmlns:w15="http://schemas.microsoft.com/office/word/2012/wordml" xmlns:w16cex="http://schemas.microsoft.com/office/word/2018/wordml/cex" xmlns:w16cid="http://schemas.microsoft.com/office/word/2016/wordml/cid" xmlns:w16="http://schemas.microsoft.com/office/word/2018/wordml" xmlns:w16du="http://schemas.microsoft.com/office/word/2023/wordml/word16du" xmlns:w16sdtdh="http://schemas.microsoft.com/office/word/2020/wordml/sdtdatahash" xmlns:w16se="http://schemas.microsoft.com/office/word/2015/wordml/symex" xmlns:wpg="http://schemas.microsoft.com/office/word/2010/wordprocessingGroup" xmlns:wpi="http://schemas.microsoft.com/office/word/2010/wordprocessingInk" xmlns:wne="http://schemas.microsoft.com/office/word/2006/wordml" xmlns:wps="http://schemas.microsoft.com/office/word/2010/wordprocessingShape" mc:Ignorable="w14 w15 w16se w16cid w16 w16cex w16sdtdh w16du wp14">
   <w:abstractNum w:abstractNumId="0" w15:restartNumberingAfterBreak="0">
     <w:nsid w:val="0DD02486"/>
     <w:multiLevelType w:val="hybridMultilevel"/>
@@ -339,6 +341,118 @@
     </w:lvl>
   </w:abstractNum>
   <w:abstractNum w:abstractNumId="2" w15:restartNumberingAfterBreak="0">
+    <w:nsid w:val="5F4B09E5"/>
+    <w:multiLevelType w:val="hybridMultilevel"/>
+    <w:tmpl w:val="3B4EA5C2"/>
+    <w:lvl w:ilvl="0" w:tplc="FA6E0F88">
+      <w:numFmt w:val="bullet"/>
+      <w:lvlText w:val="-"/>
+      <w:lvlJc w:val="left"/>
+      <w:pPr>
+        <w:ind w:left="720" w:hanging="360"/>
+      </w:pPr>
+      <w:rPr>
+        <w:rFonts w:ascii="Calibri" w:eastAsiaTheme="minorHAnsi" w:hAnsi="Calibri" w:cs="Calibri" w:hint="default"/>
+      </w:rPr>
+    </w:lvl>
+    <w:lvl w:ilvl="1" w:tplc="14090003" w:tentative="1">
+      <w:start w:val="1"/>
+      <w:numFmt w:val="bullet"/>
+      <w:lvlText w:val="o"/>
+      <w:lvlJc w:val="left"/>
+      <w:pPr>
+        <w:ind w:left="1440" w:hanging="360"/>
+      </w:pPr>
+      <w:rPr>
+        <w:rFonts w:ascii="Courier New" w:hAnsi="Courier New" w:cs="Courier New" w:hint="default"/>
+      </w:rPr>
+    </w:lvl>
+    <w:lvl w:ilvl="2" w:tplc="14090005" w:tentative="1">
+      <w:start w:val="1"/>
+      <w:numFmt w:val="bullet"/>
+      <w:lvlText w:val=""/>
+      <w:lvlJc w:val="left"/>
+      <w:pPr>
+        <w:ind w:left="2160" w:hanging="360"/>
+      </w:pPr>
+      <w:rPr>
+        <w:rFonts w:ascii="Wingdings" w:hAnsi="Wingdings" w:hint="default"/>
+      </w:rPr>
+    </w:lvl>
+    <w:lvl w:ilvl="3" w:tplc="14090001" w:tentative="1">
+      <w:start w:val="1"/>
+      <w:numFmt w:val="bullet"/>
+      <w:lvlText w:val=""/>
+      <w:lvlJc w:val="left"/>
+      <w:pPr>
+        <w:ind w:left="2880" w:hanging="360"/>
+      </w:pPr>
+      <w:rPr>
+        <w:rFonts w:ascii="Symbol" w:hAnsi="Symbol" w:hint="default"/>
+      </w:rPr>
+    </w:lvl>
+    <w:lvl w:ilvl="4" w:tplc="14090003" w:tentative="1">
+      <w:start w:val="1"/>
+      <w:numFmt w:val="bullet"/>
+      <w:lvlText w:val="o"/>
+      <w:lvlJc w:val="left"/>
+      <w:pPr>
+        <w:ind w:left="3600" w:hanging="360"/>
+      </w:pPr>
+      <w:rPr>
+        <w:rFonts w:ascii="Courier New" w:hAnsi="Courier New" w:cs="Courier New" w:hint="default"/>
+      </w:rPr>
+    </w:lvl>
+    <w:lvl w:ilvl="5" w:tplc="14090005" w:tentative="1">
+      <w:start w:val="1"/>
+      <w:numFmt w:val="bullet"/>
+      <w:lvlText w:val=""/>
+      <w:lvlJc w:val="left"/>
+      <w:pPr>
+        <w:ind w:left="4320" w:hanging="360"/>
+      </w:pPr>
+      <w:rPr>
+        <w:rFonts w:ascii="Wingdings" w:hAnsi="Wingdings" w:hint="default"/>
+      </w:rPr>
+    </w:lvl>
+    <w:lvl w:ilvl="6" w:tplc="14090001" w:tentative="1">
+      <w:start w:val="1"/>
+      <w:numFmt w:val="bullet"/>
+      <w:lvlText w:val=""/>
+      <w:lvlJc w:val="left"/>
+      <w:pPr>
+        <w:ind w:left="5040" w:hanging="360"/>
+      </w:pPr>
+      <w:rPr>
+        <w:rFonts w:ascii="Symbol" w:hAnsi="Symbol" w:hint="default"/>
+      </w:rPr>
+    </w:lvl>
+    <w:lvl w:ilvl="7" w:tplc="14090003" w:tentative="1">
+      <w:start w:val="1"/>
+      <w:numFmt w:val="bullet"/>
+      <w:lvlText w:val="o"/>
+      <w:lvlJc w:val="left"/>
+      <w:pPr>
+        <w:ind w:left="5760" w:hanging="360"/>
+      </w:pPr>
+      <w:rPr>
+        <w:rFonts w:ascii="Courier New" w:hAnsi="Courier New" w:cs="Courier New" w:hint="default"/>
+      </w:rPr>
+    </w:lvl>
+    <w:lvl w:ilvl="8" w:tplc="14090005" w:tentative="1">
+      <w:start w:val="1"/>
+      <w:numFmt w:val="bullet"/>
+      <w:lvlText w:val=""/>
+      <w:lvlJc w:val="left"/>
+      <w:pPr>
+        <w:ind w:left="6480" w:hanging="360"/>
+      </w:pPr>
+      <w:rPr>
+        <w:rFonts w:ascii="Wingdings" w:hAnsi="Wingdings" w:hint="default"/>
+      </w:rPr>
+    </w:lvl>
+  </w:abstractNum>
+  <w:abstractNum w:abstractNumId="3" w15:restartNumberingAfterBreak="0">
     <w:nsid w:val="6E7967F8"/>
     <w:multiLevelType w:val="hybridMultilevel"/>
     <w:tmpl w:val="2AF2E8B2"/>
@@ -450,7 +564,7 @@
       </w:rPr>
     </w:lvl>
   </w:abstractNum>
-  <w:abstractNum w:abstractNumId="3" w15:restartNumberingAfterBreak="0">
+  <w:abstractNum w:abstractNumId="4" w15:restartNumberingAfterBreak="0">
     <w:nsid w:val="74966E8B"/>
     <w:multiLevelType w:val="hybridMultilevel"/>
     <w:tmpl w:val="3A623E28"/>
@@ -566,19 +680,22 @@
     <w:abstractNumId w:val="1"/>
   </w:num>
   <w:num w:numId="2" w16cid:durableId="771778988">
-    <w:abstractNumId w:val="3"/>
+    <w:abstractNumId w:val="4"/>
   </w:num>
   <w:num w:numId="3" w16cid:durableId="68383081">
-    <w:abstractNumId w:val="2"/>
+    <w:abstractNumId w:val="3"/>
   </w:num>
   <w:num w:numId="4" w16cid:durableId="1078673834">
     <w:abstractNumId w:val="0"/>
+  </w:num>
+  <w:num w:numId="5" w16cid:durableId="1255480611">
+    <w:abstractNumId w:val="2"/>
   </w:num>
 </w:numbering>
 </file>
 
 <file path=word/styles.xml><?xml version="1.0" encoding="utf-8"?>
-<w:styles xmlns:mc="http://schemas.openxmlformats.org/markup-compatibility/2006" xmlns:r="http://schemas.openxmlformats.org/officeDocument/2006/relationships" xmlns:w="http://schemas.openxmlformats.org/wordprocessingml/2006/main" xmlns:w14="http://schemas.microsoft.com/office/word/2010/wordml" xmlns:w15="http://schemas.microsoft.com/office/word/2012/wordml" xmlns:w16cex="http://schemas.microsoft.com/office/word/2018/wordml/cex" xmlns:w16cid="http://schemas.microsoft.com/office/word/2016/wordml/cid" xmlns:w16="http://schemas.microsoft.com/office/word/2018/wordml" xmlns:w16sdtdh="http://schemas.microsoft.com/office/word/2020/wordml/sdtdatahash" xmlns:w16se="http://schemas.microsoft.com/office/word/2015/wordml/symex" mc:Ignorable="w14 w15 w16se w16cid w16 w16cex w16sdtdh">
+<w:styles xmlns:mc="http://schemas.openxmlformats.org/markup-compatibility/2006" xmlns:r="http://schemas.openxmlformats.org/officeDocument/2006/relationships" xmlns:w="http://schemas.openxmlformats.org/wordprocessingml/2006/main" xmlns:w14="http://schemas.microsoft.com/office/word/2010/wordml" xmlns:w15="http://schemas.microsoft.com/office/word/2012/wordml" xmlns:w16cex="http://schemas.microsoft.com/office/word/2018/wordml/cex" xmlns:w16cid="http://schemas.microsoft.com/office/word/2016/wordml/cid" xmlns:w16="http://schemas.microsoft.com/office/word/2018/wordml" xmlns:w16du="http://schemas.microsoft.com/office/word/2023/wordml/word16du" xmlns:w16sdtdh="http://schemas.microsoft.com/office/word/2020/wordml/sdtdatahash" xmlns:w16se="http://schemas.microsoft.com/office/word/2015/wordml/symex" mc:Ignorable="w14 w15 w16se w16cid w16 w16cex w16sdtdh w16du">
   <w:docDefaults>
     <w:rPrDefault>
       <w:rPr>

</xml_diff>